<commit_message>
Added class descriptions to report and UML diagram.
</commit_message>
<xml_diff>
--- a/Report.docx
+++ b/Report.docx
@@ -425,7 +425,7 @@
               </mc:Choice>
               <mc:Fallback>
                 <w:pict>
-                  <v:line w14:anchorId="527C22F0" id="Straight Connector 37" o:spid="_x0000_s1026" style="position:absolute;z-index:-251656192;visibility:visible;mso-wrap-style:square;mso-height-percent:795;mso-left-percent:100;mso-top-percent:150;mso-wrap-distance-left:9pt;mso-wrap-distance-top:0;mso-wrap-distance-right:9pt;mso-wrap-distance-bottom:0;mso-position-horizontal-relative:page;mso-position-vertical-relative:page;mso-height-percent:795;mso-left-percent:100;mso-top-percent:150;mso-height-relative:page" from="0,0" to="0,121.5pt" o:gfxdata="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" strokecolor="#272727 [2749]" strokeweight="2.25pt">
+                  <v:line w14:anchorId="6CE0A5D3" id="Straight Connector 37" o:spid="_x0000_s1026" style="position:absolute;z-index:-251656192;visibility:visible;mso-wrap-style:square;mso-height-percent:795;mso-left-percent:100;mso-top-percent:150;mso-wrap-distance-left:9pt;mso-wrap-distance-top:0;mso-wrap-distance-right:9pt;mso-wrap-distance-bottom:0;mso-position-horizontal-relative:page;mso-position-vertical-relative:page;mso-height-percent:795;mso-left-percent:100;mso-top-percent:150;mso-height-relative:page" from="0,0" to="0,121.5pt" o:gfxdata="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" strokecolor="#272727 [2749]" strokeweight="2.25pt">
                     <v:stroke joinstyle="miter"/>
                     <w10:wrap anchorx="page" anchory="page"/>
                   </v:line>
@@ -710,24 +710,753 @@
           </w:r>
         </w:p>
         <w:p>
+          <w:pPr>
+            <w:pStyle w:val="TOC1"/>
+            <w:tabs>
+              <w:tab w:val="right" w:leader="dot" w:pos="9010"/>
+            </w:tabs>
+            <w:rPr>
+              <w:rFonts w:eastAsiaTheme="minorEastAsia"/>
+              <w:b w:val="0"/>
+              <w:bCs w:val="0"/>
+              <w:i w:val="0"/>
+              <w:iCs w:val="0"/>
+              <w:noProof/>
+            </w:rPr>
+          </w:pPr>
           <w:r>
+            <w:rPr>
+              <w:b w:val="0"/>
+              <w:bCs w:val="0"/>
+            </w:rPr>
             <w:fldChar w:fldCharType="begin"/>
           </w:r>
           <w:r>
             <w:instrText xml:space="preserve"> TOC \o "1-3" \h \z \u </w:instrText>
           </w:r>
           <w:r>
+            <w:rPr>
+              <w:b w:val="0"/>
+              <w:bCs w:val="0"/>
+            </w:rPr>
             <w:fldChar w:fldCharType="separate"/>
           </w:r>
-          <w:r>
+          <w:hyperlink w:anchor="_Toc514661207" w:history="1">
+            <w:r>
+              <w:rPr>
+                <w:rStyle w:val="Hyperlink"/>
+                <w:noProof/>
+              </w:rPr>
+              <w:t>Technical Description</w:t>
+            </w:r>
+            <w:r>
+              <w:rPr>
+                <w:noProof/>
+                <w:webHidden/>
+              </w:rPr>
+              <w:tab/>
+            </w:r>
+            <w:r>
+              <w:rPr>
+                <w:noProof/>
+                <w:webHidden/>
+              </w:rPr>
+              <w:fldChar w:fldCharType="begin"/>
+            </w:r>
+            <w:r>
+              <w:rPr>
+                <w:noProof/>
+                <w:webHidden/>
+              </w:rPr>
+              <w:instrText xml:space="preserve"> PAGEREF _Toc514661207 \h </w:instrText>
+            </w:r>
+            <w:r>
+              <w:rPr>
+                <w:noProof/>
+                <w:webHidden/>
+              </w:rPr>
+            </w:r>
+            <w:r>
+              <w:rPr>
+                <w:noProof/>
+                <w:webHidden/>
+              </w:rPr>
+              <w:fldChar w:fldCharType="separate"/>
+            </w:r>
+            <w:r>
+              <w:rPr>
+                <w:noProof/>
+                <w:webHidden/>
+              </w:rPr>
+              <w:t>2</w:t>
+            </w:r>
+            <w:r>
+              <w:rPr>
+                <w:noProof/>
+                <w:webHidden/>
+              </w:rPr>
+              <w:fldChar w:fldCharType="end"/>
+            </w:r>
+          </w:hyperlink>
+        </w:p>
+        <w:p>
+          <w:pPr>
+            <w:pStyle w:val="TOC2"/>
+            <w:tabs>
+              <w:tab w:val="right" w:leader="dot" w:pos="9010"/>
+            </w:tabs>
             <w:rPr>
-              <w:b/>
-              <w:bCs/>
+              <w:rFonts w:eastAsiaTheme="minorEastAsia"/>
+              <w:b w:val="0"/>
+              <w:bCs w:val="0"/>
               <w:noProof/>
-              <w:lang w:val="en-US"/>
+              <w:sz w:val="24"/>
+              <w:szCs w:val="24"/>
             </w:rPr>
-            <w:t>No table of contents entries found.</w:t>
-          </w:r>
+          </w:pPr>
+          <w:hyperlink w:anchor="_Toc514661208" w:history="1">
+            <w:r>
+              <w:rPr>
+                <w:rStyle w:val="Hyperlink"/>
+                <w:noProof/>
+              </w:rPr>
+              <w:t>Item</w:t>
+            </w:r>
+            <w:r>
+              <w:rPr>
+                <w:noProof/>
+                <w:webHidden/>
+              </w:rPr>
+              <w:tab/>
+            </w:r>
+            <w:r>
+              <w:rPr>
+                <w:noProof/>
+                <w:webHidden/>
+              </w:rPr>
+              <w:fldChar w:fldCharType="begin"/>
+            </w:r>
+            <w:r>
+              <w:rPr>
+                <w:noProof/>
+                <w:webHidden/>
+              </w:rPr>
+              <w:instrText xml:space="preserve"> PAGEREF _Toc514661208 \h </w:instrText>
+            </w:r>
+            <w:r>
+              <w:rPr>
+                <w:noProof/>
+                <w:webHidden/>
+              </w:rPr>
+            </w:r>
+            <w:r>
+              <w:rPr>
+                <w:noProof/>
+                <w:webHidden/>
+              </w:rPr>
+              <w:fldChar w:fldCharType="separate"/>
+            </w:r>
+            <w:r>
+              <w:rPr>
+                <w:noProof/>
+                <w:webHidden/>
+              </w:rPr>
+              <w:t>2</w:t>
+            </w:r>
+            <w:r>
+              <w:rPr>
+                <w:noProof/>
+                <w:webHidden/>
+              </w:rPr>
+              <w:fldChar w:fldCharType="end"/>
+            </w:r>
+          </w:hyperlink>
+        </w:p>
+        <w:p>
+          <w:pPr>
+            <w:pStyle w:val="TOC2"/>
+            <w:tabs>
+              <w:tab w:val="right" w:leader="dot" w:pos="9010"/>
+            </w:tabs>
+            <w:rPr>
+              <w:rFonts w:eastAsiaTheme="minorEastAsia"/>
+              <w:b w:val="0"/>
+              <w:bCs w:val="0"/>
+              <w:noProof/>
+              <w:sz w:val="24"/>
+              <w:szCs w:val="24"/>
+            </w:rPr>
+          </w:pPr>
+          <w:hyperlink w:anchor="_Toc514661209" w:history="1">
+            <w:r>
+              <w:rPr>
+                <w:rStyle w:val="Hyperlink"/>
+                <w:noProof/>
+              </w:rPr>
+              <w:t>Stock</w:t>
+            </w:r>
+            <w:r>
+              <w:rPr>
+                <w:noProof/>
+                <w:webHidden/>
+              </w:rPr>
+              <w:tab/>
+            </w:r>
+            <w:r>
+              <w:rPr>
+                <w:noProof/>
+                <w:webHidden/>
+              </w:rPr>
+              <w:fldChar w:fldCharType="begin"/>
+            </w:r>
+            <w:r>
+              <w:rPr>
+                <w:noProof/>
+                <w:webHidden/>
+              </w:rPr>
+              <w:instrText xml:space="preserve"> PAGEREF _Toc514661209 \h </w:instrText>
+            </w:r>
+            <w:r>
+              <w:rPr>
+                <w:noProof/>
+                <w:webHidden/>
+              </w:rPr>
+            </w:r>
+            <w:r>
+              <w:rPr>
+                <w:noProof/>
+                <w:webHidden/>
+              </w:rPr>
+              <w:fldChar w:fldCharType="separate"/>
+            </w:r>
+            <w:r>
+              <w:rPr>
+                <w:noProof/>
+                <w:webHidden/>
+              </w:rPr>
+              <w:t>2</w:t>
+            </w:r>
+            <w:r>
+              <w:rPr>
+                <w:noProof/>
+                <w:webHidden/>
+              </w:rPr>
+              <w:fldChar w:fldCharType="end"/>
+            </w:r>
+          </w:hyperlink>
+        </w:p>
+        <w:p>
+          <w:pPr>
+            <w:pStyle w:val="TOC2"/>
+            <w:tabs>
+              <w:tab w:val="right" w:leader="dot" w:pos="9010"/>
+            </w:tabs>
+            <w:rPr>
+              <w:rFonts w:eastAsiaTheme="minorEastAsia"/>
+              <w:b w:val="0"/>
+              <w:bCs w:val="0"/>
+              <w:noProof/>
+              <w:sz w:val="24"/>
+              <w:szCs w:val="24"/>
+            </w:rPr>
+          </w:pPr>
+          <w:hyperlink w:anchor="_Toc514661210" w:history="1">
+            <w:r>
+              <w:rPr>
+                <w:rStyle w:val="Hyperlink"/>
+                <w:noProof/>
+              </w:rPr>
+              <w:t>Truck (Abstract)</w:t>
+            </w:r>
+            <w:r>
+              <w:rPr>
+                <w:noProof/>
+                <w:webHidden/>
+              </w:rPr>
+              <w:tab/>
+            </w:r>
+            <w:r>
+              <w:rPr>
+                <w:noProof/>
+                <w:webHidden/>
+              </w:rPr>
+              <w:fldChar w:fldCharType="begin"/>
+            </w:r>
+            <w:r>
+              <w:rPr>
+                <w:noProof/>
+                <w:webHidden/>
+              </w:rPr>
+              <w:instrText xml:space="preserve"> PAGEREF _Toc514661210 \h </w:instrText>
+            </w:r>
+            <w:r>
+              <w:rPr>
+                <w:noProof/>
+                <w:webHidden/>
+              </w:rPr>
+            </w:r>
+            <w:r>
+              <w:rPr>
+                <w:noProof/>
+                <w:webHidden/>
+              </w:rPr>
+              <w:fldChar w:fldCharType="separate"/>
+            </w:r>
+            <w:r>
+              <w:rPr>
+                <w:noProof/>
+                <w:webHidden/>
+              </w:rPr>
+              <w:t>2</w:t>
+            </w:r>
+            <w:r>
+              <w:rPr>
+                <w:noProof/>
+                <w:webHidden/>
+              </w:rPr>
+              <w:fldChar w:fldCharType="end"/>
+            </w:r>
+          </w:hyperlink>
+        </w:p>
+        <w:p>
+          <w:pPr>
+            <w:pStyle w:val="TOC2"/>
+            <w:tabs>
+              <w:tab w:val="right" w:leader="dot" w:pos="9010"/>
+            </w:tabs>
+            <w:rPr>
+              <w:rFonts w:eastAsiaTheme="minorEastAsia"/>
+              <w:b w:val="0"/>
+              <w:bCs w:val="0"/>
+              <w:noProof/>
+              <w:sz w:val="24"/>
+              <w:szCs w:val="24"/>
+            </w:rPr>
+          </w:pPr>
+          <w:hyperlink w:anchor="_Toc514661211" w:history="1">
+            <w:r>
+              <w:rPr>
+                <w:rStyle w:val="Hyperlink"/>
+                <w:noProof/>
+              </w:rPr>
+              <w:t>RefrigeratedTruck</w:t>
+            </w:r>
+            <w:r>
+              <w:rPr>
+                <w:noProof/>
+                <w:webHidden/>
+              </w:rPr>
+              <w:tab/>
+            </w:r>
+            <w:r>
+              <w:rPr>
+                <w:noProof/>
+                <w:webHidden/>
+              </w:rPr>
+              <w:fldChar w:fldCharType="begin"/>
+            </w:r>
+            <w:r>
+              <w:rPr>
+                <w:noProof/>
+                <w:webHidden/>
+              </w:rPr>
+              <w:instrText xml:space="preserve"> PAGEREF _Toc514661211 \h </w:instrText>
+            </w:r>
+            <w:r>
+              <w:rPr>
+                <w:noProof/>
+                <w:webHidden/>
+              </w:rPr>
+            </w:r>
+            <w:r>
+              <w:rPr>
+                <w:noProof/>
+                <w:webHidden/>
+              </w:rPr>
+              <w:fldChar w:fldCharType="separate"/>
+            </w:r>
+            <w:r>
+              <w:rPr>
+                <w:noProof/>
+                <w:webHidden/>
+              </w:rPr>
+              <w:t>2</w:t>
+            </w:r>
+            <w:r>
+              <w:rPr>
+                <w:noProof/>
+                <w:webHidden/>
+              </w:rPr>
+              <w:fldChar w:fldCharType="end"/>
+            </w:r>
+          </w:hyperlink>
+        </w:p>
+        <w:p>
+          <w:pPr>
+            <w:pStyle w:val="TOC2"/>
+            <w:tabs>
+              <w:tab w:val="right" w:leader="dot" w:pos="9010"/>
+            </w:tabs>
+            <w:rPr>
+              <w:rFonts w:eastAsiaTheme="minorEastAsia"/>
+              <w:b w:val="0"/>
+              <w:bCs w:val="0"/>
+              <w:noProof/>
+              <w:sz w:val="24"/>
+              <w:szCs w:val="24"/>
+            </w:rPr>
+          </w:pPr>
+          <w:hyperlink w:anchor="_Toc514661212" w:history="1">
+            <w:r>
+              <w:rPr>
+                <w:rStyle w:val="Hyperlink"/>
+                <w:noProof/>
+              </w:rPr>
+              <w:t>OrdinaryTruck</w:t>
+            </w:r>
+            <w:r>
+              <w:rPr>
+                <w:noProof/>
+                <w:webHidden/>
+              </w:rPr>
+              <w:tab/>
+            </w:r>
+            <w:r>
+              <w:rPr>
+                <w:noProof/>
+                <w:webHidden/>
+              </w:rPr>
+              <w:fldChar w:fldCharType="begin"/>
+            </w:r>
+            <w:r>
+              <w:rPr>
+                <w:noProof/>
+                <w:webHidden/>
+              </w:rPr>
+              <w:instrText xml:space="preserve"> PAGEREF _Toc514661212 \h </w:instrText>
+            </w:r>
+            <w:r>
+              <w:rPr>
+                <w:noProof/>
+                <w:webHidden/>
+              </w:rPr>
+            </w:r>
+            <w:r>
+              <w:rPr>
+                <w:noProof/>
+                <w:webHidden/>
+              </w:rPr>
+              <w:fldChar w:fldCharType="separate"/>
+            </w:r>
+            <w:r>
+              <w:rPr>
+                <w:noProof/>
+                <w:webHidden/>
+              </w:rPr>
+              <w:t>2</w:t>
+            </w:r>
+            <w:r>
+              <w:rPr>
+                <w:noProof/>
+                <w:webHidden/>
+              </w:rPr>
+              <w:fldChar w:fldCharType="end"/>
+            </w:r>
+          </w:hyperlink>
+        </w:p>
+        <w:p>
+          <w:pPr>
+            <w:pStyle w:val="TOC2"/>
+            <w:tabs>
+              <w:tab w:val="right" w:leader="dot" w:pos="9010"/>
+            </w:tabs>
+            <w:rPr>
+              <w:rFonts w:eastAsiaTheme="minorEastAsia"/>
+              <w:b w:val="0"/>
+              <w:bCs w:val="0"/>
+              <w:noProof/>
+              <w:sz w:val="24"/>
+              <w:szCs w:val="24"/>
+            </w:rPr>
+          </w:pPr>
+          <w:hyperlink w:anchor="_Toc514661213" w:history="1">
+            <w:r>
+              <w:rPr>
+                <w:rStyle w:val="Hyperlink"/>
+                <w:noProof/>
+              </w:rPr>
+              <w:t>Manifest</w:t>
+            </w:r>
+            <w:r>
+              <w:rPr>
+                <w:noProof/>
+                <w:webHidden/>
+              </w:rPr>
+              <w:tab/>
+            </w:r>
+            <w:r>
+              <w:rPr>
+                <w:noProof/>
+                <w:webHidden/>
+              </w:rPr>
+              <w:fldChar w:fldCharType="begin"/>
+            </w:r>
+            <w:r>
+              <w:rPr>
+                <w:noProof/>
+                <w:webHidden/>
+              </w:rPr>
+              <w:instrText xml:space="preserve"> PAGEREF _Toc514661213 \h </w:instrText>
+            </w:r>
+            <w:r>
+              <w:rPr>
+                <w:noProof/>
+                <w:webHidden/>
+              </w:rPr>
+            </w:r>
+            <w:r>
+              <w:rPr>
+                <w:noProof/>
+                <w:webHidden/>
+              </w:rPr>
+              <w:fldChar w:fldCharType="separate"/>
+            </w:r>
+            <w:r>
+              <w:rPr>
+                <w:noProof/>
+                <w:webHidden/>
+              </w:rPr>
+              <w:t>2</w:t>
+            </w:r>
+            <w:r>
+              <w:rPr>
+                <w:noProof/>
+                <w:webHidden/>
+              </w:rPr>
+              <w:fldChar w:fldCharType="end"/>
+            </w:r>
+          </w:hyperlink>
+        </w:p>
+        <w:p>
+          <w:pPr>
+            <w:pStyle w:val="TOC2"/>
+            <w:tabs>
+              <w:tab w:val="right" w:leader="dot" w:pos="9010"/>
+            </w:tabs>
+            <w:rPr>
+              <w:rFonts w:eastAsiaTheme="minorEastAsia"/>
+              <w:b w:val="0"/>
+              <w:bCs w:val="0"/>
+              <w:noProof/>
+              <w:sz w:val="24"/>
+              <w:szCs w:val="24"/>
+            </w:rPr>
+          </w:pPr>
+          <w:hyperlink w:anchor="_Toc514661214" w:history="1">
+            <w:r>
+              <w:rPr>
+                <w:rStyle w:val="Hyperlink"/>
+                <w:noProof/>
+              </w:rPr>
+              <w:t>Store</w:t>
+            </w:r>
+            <w:r>
+              <w:rPr>
+                <w:noProof/>
+                <w:webHidden/>
+              </w:rPr>
+              <w:tab/>
+            </w:r>
+            <w:r>
+              <w:rPr>
+                <w:noProof/>
+                <w:webHidden/>
+              </w:rPr>
+              <w:fldChar w:fldCharType="begin"/>
+            </w:r>
+            <w:r>
+              <w:rPr>
+                <w:noProof/>
+                <w:webHidden/>
+              </w:rPr>
+              <w:instrText xml:space="preserve"> PAGEREF _Toc514661214 \h </w:instrText>
+            </w:r>
+            <w:r>
+              <w:rPr>
+                <w:noProof/>
+                <w:webHidden/>
+              </w:rPr>
+            </w:r>
+            <w:r>
+              <w:rPr>
+                <w:noProof/>
+                <w:webHidden/>
+              </w:rPr>
+              <w:fldChar w:fldCharType="separate"/>
+            </w:r>
+            <w:r>
+              <w:rPr>
+                <w:noProof/>
+                <w:webHidden/>
+              </w:rPr>
+              <w:t>2</w:t>
+            </w:r>
+            <w:r>
+              <w:rPr>
+                <w:noProof/>
+                <w:webHidden/>
+              </w:rPr>
+              <w:fldChar w:fldCharType="end"/>
+            </w:r>
+          </w:hyperlink>
+        </w:p>
+        <w:p>
+          <w:pPr>
+            <w:pStyle w:val="TOC2"/>
+            <w:tabs>
+              <w:tab w:val="right" w:leader="dot" w:pos="9010"/>
+            </w:tabs>
+            <w:rPr>
+              <w:rFonts w:eastAsiaTheme="minorEastAsia"/>
+              <w:b w:val="0"/>
+              <w:bCs w:val="0"/>
+              <w:noProof/>
+              <w:sz w:val="24"/>
+              <w:szCs w:val="24"/>
+            </w:rPr>
+          </w:pPr>
+          <w:hyperlink w:anchor="_Toc514661215" w:history="1">
+            <w:r>
+              <w:rPr>
+                <w:rStyle w:val="Hyperlink"/>
+                <w:noProof/>
+              </w:rPr>
+              <w:t>UML Diagram</w:t>
+            </w:r>
+            <w:r>
+              <w:rPr>
+                <w:noProof/>
+                <w:webHidden/>
+              </w:rPr>
+              <w:tab/>
+            </w:r>
+            <w:r>
+              <w:rPr>
+                <w:noProof/>
+                <w:webHidden/>
+              </w:rPr>
+              <w:fldChar w:fldCharType="begin"/>
+            </w:r>
+            <w:r>
+              <w:rPr>
+                <w:noProof/>
+                <w:webHidden/>
+              </w:rPr>
+              <w:instrText xml:space="preserve"> PAGEREF _Toc514661215 \h </w:instrText>
+            </w:r>
+            <w:r>
+              <w:rPr>
+                <w:noProof/>
+                <w:webHidden/>
+              </w:rPr>
+            </w:r>
+            <w:r>
+              <w:rPr>
+                <w:noProof/>
+                <w:webHidden/>
+              </w:rPr>
+              <w:fldChar w:fldCharType="separate"/>
+            </w:r>
+            <w:r>
+              <w:rPr>
+                <w:noProof/>
+                <w:webHidden/>
+              </w:rPr>
+              <w:t>3</w:t>
+            </w:r>
+            <w:r>
+              <w:rPr>
+                <w:noProof/>
+                <w:webHidden/>
+              </w:rPr>
+              <w:fldChar w:fldCharType="end"/>
+            </w:r>
+          </w:hyperlink>
+        </w:p>
+        <w:p>
+          <w:pPr>
+            <w:pStyle w:val="TOC1"/>
+            <w:tabs>
+              <w:tab w:val="right" w:leader="dot" w:pos="9010"/>
+            </w:tabs>
+            <w:rPr>
+              <w:rFonts w:eastAsiaTheme="minorEastAsia"/>
+              <w:b w:val="0"/>
+              <w:bCs w:val="0"/>
+              <w:i w:val="0"/>
+              <w:iCs w:val="0"/>
+              <w:noProof/>
+            </w:rPr>
+          </w:pPr>
+          <w:hyperlink w:anchor="_Toc514661216" w:history="1">
+            <w:r>
+              <w:rPr>
+                <w:rStyle w:val="Hyperlink"/>
+                <w:noProof/>
+              </w:rPr>
+              <w:t>GUI Test Report</w:t>
+            </w:r>
+            <w:r>
+              <w:rPr>
+                <w:noProof/>
+                <w:webHidden/>
+              </w:rPr>
+              <w:tab/>
+            </w:r>
+            <w:r>
+              <w:rPr>
+                <w:noProof/>
+                <w:webHidden/>
+              </w:rPr>
+              <w:fldChar w:fldCharType="begin"/>
+            </w:r>
+            <w:r>
+              <w:rPr>
+                <w:noProof/>
+                <w:webHidden/>
+              </w:rPr>
+              <w:instrText xml:space="preserve"> PAGEREF _Toc514661216 \h </w:instrText>
+            </w:r>
+            <w:r>
+              <w:rPr>
+                <w:noProof/>
+                <w:webHidden/>
+              </w:rPr>
+            </w:r>
+            <w:r>
+              <w:rPr>
+                <w:noProof/>
+                <w:webHidden/>
+              </w:rPr>
+              <w:fldChar w:fldCharType="separate"/>
+            </w:r>
+            <w:r>
+              <w:rPr>
+                <w:noProof/>
+                <w:webHidden/>
+              </w:rPr>
+              <w:t>4</w:t>
+            </w:r>
+            <w:r>
+              <w:rPr>
+                <w:noProof/>
+                <w:webHidden/>
+              </w:rPr>
+              <w:fldChar w:fldCharType="end"/>
+            </w:r>
+          </w:hyperlink>
+        </w:p>
+        <w:p>
           <w:r>
             <w:rPr>
               <w:b/>
@@ -750,38 +1479,325 @@
       <w:pPr>
         <w:pStyle w:val="Heading1"/>
       </w:pPr>
+      <w:bookmarkStart w:id="0" w:name="_Toc514661207"/>
       <w:r>
         <w:lastRenderedPageBreak/>
         <w:t>Technical Description</w:t>
       </w:r>
+      <w:bookmarkEnd w:id="0"/>
     </w:p>
     <w:p/>
     <w:p>
-      <w:r>
-        <w:t xml:space="preserve">A technical description of your program architecture, draw- </w:t>
+      <w:pPr>
+        <w:pStyle w:val="Heading2"/>
+      </w:pPr>
+      <w:bookmarkStart w:id="1" w:name="_Toc514661208"/>
+      <w:r>
+        <w:t>Item</w:t>
+      </w:r>
+      <w:bookmarkEnd w:id="1"/>
+    </w:p>
+    <w:p>
+      <w:r>
+        <w:t>The item class instantiates an object type of item which consists of several key properties:</w:t>
+      </w:r>
+    </w:p>
+    <w:p>
+      <w:r>
+        <w:t xml:space="preserve">Name, Cost, Price, Reorder Point, Reorder Amount, Storage Temp and Quantity. </w:t>
+      </w:r>
+    </w:p>
+    <w:p/>
+    <w:p>
+      <w:pPr>
+        <w:pStyle w:val="Heading2"/>
+      </w:pPr>
+      <w:bookmarkStart w:id="2" w:name="_Toc514661209"/>
+      <w:r>
+        <w:t>Stock</w:t>
+      </w:r>
+      <w:bookmarkEnd w:id="2"/>
+    </w:p>
+    <w:p>
+      <w:r>
+        <w:t>The stock class represents a collection of items, this class is utilised for representing different types of inventory: store inventory, cargo to be loaded onto trucks, cold items, non-refrigerated items, inventory to be reordered. The stock class is able to sort the collection of items by temperature.</w:t>
+      </w:r>
+    </w:p>
+    <w:p/>
+    <w:p>
+      <w:pPr>
+        <w:pStyle w:val="Heading2"/>
+      </w:pPr>
+      <w:bookmarkStart w:id="3" w:name="_Toc514661210"/>
+      <w:r>
+        <w:t>Truck (Abstract)</w:t>
+      </w:r>
+      <w:bookmarkEnd w:id="3"/>
+    </w:p>
+    <w:p>
+      <w:r>
+        <w:t xml:space="preserve">Truck is an abstract class for the two truck types, RefrigeratedTruck and OrdinaryTruck. It has the follow abstract functions: getCapacity, </w:t>
       </w:r>
       <w:proofErr w:type="spellStart"/>
       <w:r>
-        <w:t>ing</w:t>
+        <w:t>getCost</w:t>
       </w:r>
       <w:proofErr w:type="spellEnd"/>
       <w:r>
-        <w:t xml:space="preserve"> reference to object-oriented design concepts such as polymorphism and abstraction. You may want to use a diagram to illustrate your type hierarchies and interaction between classes. </w:t>
+        <w:t xml:space="preserve">, </w:t>
+      </w:r>
+      <w:proofErr w:type="spellStart"/>
+      <w:r>
+        <w:t>getCargo</w:t>
+      </w:r>
+      <w:proofErr w:type="spellEnd"/>
+      <w:r>
+        <w:t>. In addition, the Truck class also has a function to return the inventory on the truck as a list and the inventory on the truck as a Stock type.</w:t>
+      </w:r>
+    </w:p>
+    <w:p/>
+    <w:p>
+      <w:pPr>
+        <w:pStyle w:val="Heading2"/>
+      </w:pPr>
+      <w:bookmarkStart w:id="4" w:name="_Toc514661211"/>
+      <w:r>
+        <w:t>RefrigeratedT</w:t>
+      </w:r>
+      <w:r>
+        <w:t>ruck</w:t>
+      </w:r>
+      <w:bookmarkEnd w:id="4"/>
+    </w:p>
+    <w:p>
+      <w:r>
+        <w:t xml:space="preserve">The RefrigeratedTruck class extends the Abstract class Truck, </w:t>
+      </w:r>
+      <w:proofErr w:type="gramStart"/>
+      <w:r>
+        <w:t>It</w:t>
+      </w:r>
+      <w:proofErr w:type="gramEnd"/>
+      <w:r>
+        <w:t xml:space="preserve"> overrides </w:t>
+      </w:r>
+      <w:proofErr w:type="spellStart"/>
+      <w:r>
+        <w:t>getCost</w:t>
+      </w:r>
+      <w:proofErr w:type="spellEnd"/>
+      <w:r>
+        <w:t xml:space="preserve">, getCapacity and </w:t>
+      </w:r>
+      <w:proofErr w:type="spellStart"/>
+      <w:r>
+        <w:t>getCargo</w:t>
+      </w:r>
+      <w:proofErr w:type="spellEnd"/>
+      <w:r>
+        <w:t xml:space="preserve"> with </w:t>
+      </w:r>
+      <w:proofErr w:type="spellStart"/>
+      <w:r>
+        <w:t>it’s</w:t>
+      </w:r>
+      <w:proofErr w:type="spellEnd"/>
+      <w:r>
+        <w:t xml:space="preserve"> own specific code related to the </w:t>
+      </w:r>
+      <w:proofErr w:type="spellStart"/>
+      <w:r>
+        <w:t>Rerigerated</w:t>
+      </w:r>
+      <w:proofErr w:type="spellEnd"/>
+      <w:r>
+        <w:t xml:space="preserve"> Truck type. In addition, the Refrigerated truck has 2 addition functions, </w:t>
+      </w:r>
+      <w:proofErr w:type="spellStart"/>
+      <w:r>
+        <w:t>getTemperature</w:t>
+      </w:r>
+      <w:proofErr w:type="spellEnd"/>
+      <w:r>
+        <w:t xml:space="preserve"> which returns the temperature the truck operates at and </w:t>
+      </w:r>
+      <w:proofErr w:type="spellStart"/>
+      <w:r>
+        <w:t>setTemperature</w:t>
+      </w:r>
+      <w:proofErr w:type="spellEnd"/>
+      <w:r>
+        <w:t xml:space="preserve">, which sets the trucks temperature based on the coldest item in </w:t>
+      </w:r>
+      <w:proofErr w:type="spellStart"/>
+      <w:r>
+        <w:t>it’s</w:t>
+      </w:r>
+      <w:proofErr w:type="spellEnd"/>
+      <w:r>
+        <w:t xml:space="preserve"> inventory.</w:t>
+      </w:r>
+    </w:p>
+    <w:p/>
+    <w:p>
+      <w:pPr>
+        <w:pStyle w:val="Heading2"/>
+      </w:pPr>
+      <w:bookmarkStart w:id="5" w:name="_Toc514661212"/>
+      <w:r>
+        <w:t>OrdinaryT</w:t>
+      </w:r>
+      <w:r>
+        <w:t>ruck</w:t>
+      </w:r>
+      <w:bookmarkEnd w:id="5"/>
+    </w:p>
+    <w:p>
+      <w:r>
+        <w:t xml:space="preserve">The </w:t>
+      </w:r>
+      <w:r>
+        <w:t>OrdinaryTruck</w:t>
+      </w:r>
+      <w:r>
+        <w:t xml:space="preserve"> class extends the Abstract class Truck, </w:t>
+      </w:r>
+      <w:proofErr w:type="gramStart"/>
+      <w:r>
+        <w:t>It</w:t>
+      </w:r>
+      <w:proofErr w:type="gramEnd"/>
+      <w:r>
+        <w:t xml:space="preserve"> overrides </w:t>
+      </w:r>
+      <w:proofErr w:type="spellStart"/>
+      <w:r>
+        <w:t>getCost</w:t>
+      </w:r>
+      <w:proofErr w:type="spellEnd"/>
+      <w:r>
+        <w:t xml:space="preserve">, getCapacity and </w:t>
+      </w:r>
+      <w:proofErr w:type="spellStart"/>
+      <w:r>
+        <w:t>getCargo</w:t>
+      </w:r>
+      <w:proofErr w:type="spellEnd"/>
+      <w:r>
+        <w:t xml:space="preserve"> with </w:t>
+      </w:r>
+      <w:proofErr w:type="spellStart"/>
+      <w:r>
+        <w:t>it’s</w:t>
+      </w:r>
+      <w:proofErr w:type="spellEnd"/>
+      <w:r>
+        <w:t xml:space="preserve"> own specific code related to the </w:t>
+      </w:r>
+      <w:r>
+        <w:t>Ordinary</w:t>
+      </w:r>
+      <w:r>
+        <w:t xml:space="preserve"> Truck type.</w:t>
+      </w:r>
+    </w:p>
+    <w:p/>
+    <w:p>
+      <w:pPr>
+        <w:pStyle w:val="Heading2"/>
+      </w:pPr>
+      <w:bookmarkStart w:id="6" w:name="_Toc514661213"/>
+      <w:r>
+        <w:t>Manifest</w:t>
+      </w:r>
+      <w:bookmarkStart w:id="7" w:name="_GoBack"/>
+      <w:bookmarkEnd w:id="6"/>
+      <w:bookmarkEnd w:id="7"/>
+    </w:p>
+    <w:p/>
+    <w:p>
+      <w:pPr>
+        <w:pStyle w:val="Heading2"/>
+      </w:pPr>
+      <w:bookmarkStart w:id="8" w:name="_Toc514661214"/>
+      <w:r>
+        <w:t>Store</w:t>
+      </w:r>
+      <w:bookmarkEnd w:id="8"/>
+    </w:p>
+    <w:p>
+      <w:r>
+        <w:t>The store class uses a singleton pattern, ensuring that the only once instance exists. It does this by check if it already exists, if so it returns the existing Store, otherwise it creates a new one.</w:t>
       </w:r>
     </w:p>
     <w:p/>
     <w:p/>
-    <w:p/>
+    <w:p>
+      <w:r>
+        <w:br w:type="page"/>
+      </w:r>
+    </w:p>
+    <w:p>
+      <w:pPr>
+        <w:pStyle w:val="Heading2"/>
+      </w:pPr>
+      <w:bookmarkStart w:id="9" w:name="_Toc514661215"/>
+      <w:r>
+        <w:lastRenderedPageBreak/>
+        <w:t>UML Diagram</w:t>
+      </w:r>
+      <w:bookmarkEnd w:id="9"/>
+    </w:p>
+    <w:p>
+      <w:r>
+        <w:drawing>
+          <wp:inline distT="0" distB="0" distL="0" distR="0" wp14:anchorId="7189348D" wp14:editId="41B4E0E8">
+            <wp:extent cx="8620102" cy="3497736"/>
+            <wp:effectExtent l="0" t="4445" r="0" b="0"/>
+            <wp:docPr id="1" name="Picture 1"/>
+            <wp:cNvGraphicFramePr>
+              <a:graphicFrameLocks xmlns:a="http://schemas.openxmlformats.org/drawingml/2006/main" noChangeAspect="1"/>
+            </wp:cNvGraphicFramePr>
+            <a:graphic xmlns:a="http://schemas.openxmlformats.org/drawingml/2006/main">
+              <a:graphicData uri="http://schemas.openxmlformats.org/drawingml/2006/picture">
+                <pic:pic xmlns:pic="http://schemas.openxmlformats.org/drawingml/2006/picture">
+                  <pic:nvPicPr>
+                    <pic:cNvPr id="1" name=""/>
+                    <pic:cNvPicPr/>
+                  </pic:nvPicPr>
+                  <pic:blipFill>
+                    <a:blip r:embed="rId5"/>
+                    <a:stretch>
+                      <a:fillRect/>
+                    </a:stretch>
+                  </pic:blipFill>
+                  <pic:spPr>
+                    <a:xfrm rot="16200000">
+                      <a:off x="0" y="0"/>
+                      <a:ext cx="8682903" cy="3523219"/>
+                    </a:xfrm>
+                    <a:prstGeom prst="rect">
+                      <a:avLst/>
+                    </a:prstGeom>
+                  </pic:spPr>
+                </pic:pic>
+              </a:graphicData>
+            </a:graphic>
+          </wp:inline>
+        </w:drawing>
+      </w:r>
+    </w:p>
     <w:p>
       <w:pPr>
         <w:pStyle w:val="Heading1"/>
       </w:pPr>
-      <w:bookmarkStart w:id="0" w:name="_GoBack"/>
-      <w:r>
+      <w:bookmarkStart w:id="10" w:name="_Toc514661216"/>
+      <w:r>
+        <w:lastRenderedPageBreak/>
         <w:t>GUI Test Report</w:t>
       </w:r>
+      <w:bookmarkEnd w:id="10"/>
     </w:p>
-    <w:bookmarkEnd w:id="0"/>
     <w:p/>
     <w:p>
       <w:r>
@@ -1222,6 +2238,28 @@
       <w:szCs w:val="32"/>
     </w:rPr>
   </w:style>
+  <w:style w:type="paragraph" w:styleId="Heading2">
+    <w:name w:val="heading 2"/>
+    <w:basedOn w:val="Normal"/>
+    <w:next w:val="Normal"/>
+    <w:link w:val="Heading2Char"/>
+    <w:uiPriority w:val="9"/>
+    <w:unhideWhenUsed/>
+    <w:qFormat/>
+    <w:rsid w:val="00FE56E0"/>
+    <w:pPr>
+      <w:keepNext/>
+      <w:keepLines/>
+      <w:spacing w:before="40"/>
+      <w:outlineLvl w:val="1"/>
+    </w:pPr>
+    <w:rPr>
+      <w:rFonts w:asciiTheme="majorHAnsi" w:eastAsiaTheme="majorEastAsia" w:hAnsiTheme="majorHAnsi" w:cstheme="majorBidi"/>
+      <w:color w:val="2F5496" w:themeColor="accent1" w:themeShade="BF"/>
+      <w:sz w:val="26"/>
+      <w:szCs w:val="26"/>
+    </w:rPr>
+  </w:style>
   <w:style w:type="character" w:default="1" w:styleId="DefaultParagraphFont">
     <w:name w:val="Default Paragraph Font"/>
     <w:uiPriority w:val="1"/>
@@ -1314,7 +2352,6 @@
     <w:next w:val="Normal"/>
     <w:autoRedefine/>
     <w:uiPriority w:val="39"/>
-    <w:semiHidden/>
     <w:unhideWhenUsed/>
     <w:rsid w:val="00E46EA2"/>
     <w:pPr>
@@ -1333,7 +2370,6 @@
     <w:next w:val="Normal"/>
     <w:autoRedefine/>
     <w:uiPriority w:val="39"/>
-    <w:semiHidden/>
     <w:unhideWhenUsed/>
     <w:rsid w:val="00E46EA2"/>
     <w:pPr>
@@ -1478,6 +2514,30 @@
     </w:pPr>
     <w:rPr>
       <w:rFonts w:ascii="Times New Roman" w:eastAsia="Times New Roman" w:hAnsi="Times New Roman" w:cs="Times New Roman"/>
+    </w:rPr>
+  </w:style>
+  <w:style w:type="character" w:styleId="Hyperlink">
+    <w:name w:val="Hyperlink"/>
+    <w:basedOn w:val="DefaultParagraphFont"/>
+    <w:uiPriority w:val="99"/>
+    <w:unhideWhenUsed/>
+    <w:rsid w:val="009E12EA"/>
+    <w:rPr>
+      <w:color w:val="0563C1" w:themeColor="hyperlink"/>
+      <w:u w:val="single"/>
+    </w:rPr>
+  </w:style>
+  <w:style w:type="character" w:customStyle="1" w:styleId="Heading2Char">
+    <w:name w:val="Heading 2 Char"/>
+    <w:basedOn w:val="DefaultParagraphFont"/>
+    <w:link w:val="Heading2"/>
+    <w:uiPriority w:val="9"/>
+    <w:rsid w:val="00FE56E0"/>
+    <w:rPr>
+      <w:rFonts w:asciiTheme="majorHAnsi" w:eastAsiaTheme="majorEastAsia" w:hAnsiTheme="majorHAnsi" w:cstheme="majorBidi"/>
+      <w:color w:val="2F5496" w:themeColor="accent1" w:themeShade="BF"/>
+      <w:sz w:val="26"/>
+      <w:szCs w:val="26"/>
     </w:rPr>
   </w:style>
 </w:styles>
@@ -1783,7 +2843,7 @@
 </file>
 
 <file path=customXml/itemProps1.xml><?xml version="1.0" encoding="utf-8"?>
-<ds:datastoreItem xmlns:ds="http://schemas.openxmlformats.org/officeDocument/2006/customXml" ds:itemID="{505CC212-71E5-4848-8B4F-AB3E111F488E}">
+<ds:datastoreItem xmlns:ds="http://schemas.openxmlformats.org/officeDocument/2006/customXml" ds:itemID="{9D4CEA5C-E17E-2547-8E45-EF8CE7AEED69}">
   <ds:schemaRefs>
     <ds:schemaRef ds:uri="http://schemas.openxmlformats.org/officeDocument/2006/bibliography"/>
   </ds:schemaRefs>

</xml_diff>

<commit_message>
Update Manifest section in report
</commit_message>
<xml_diff>
--- a/Report.docx
+++ b/Report.docx
@@ -78,7 +78,6 @@
                                         <w:szCs w:val="32"/>
                                       </w:rPr>
                                     </w:pPr>
-                                    <w:proofErr w:type="spellStart"/>
                                     <w:r>
                                       <w:rPr>
                                         <w:i/>
@@ -86,17 +85,7 @@
                                         <w:sz w:val="32"/>
                                         <w:szCs w:val="32"/>
                                       </w:rPr>
-                                      <w:t>Greyden</w:t>
-                                    </w:r>
-                                    <w:proofErr w:type="spellEnd"/>
-                                    <w:r>
-                                      <w:rPr>
-                                        <w:i/>
-                                        <w:color w:val="262626" w:themeColor="text1" w:themeTint="D9"/>
-                                        <w:sz w:val="32"/>
-                                        <w:szCs w:val="32"/>
-                                      </w:rPr>
-                                      <w:t xml:space="preserve"> Scott &amp; Alex Holm</w:t>
+                                      <w:t>Greyden Scott &amp; Alex Holm</w:t>
                                     </w:r>
                                   </w:p>
                                 </w:sdtContent>
@@ -233,7 +222,6 @@
                                   <w:szCs w:val="32"/>
                                 </w:rPr>
                               </w:pPr>
-                              <w:proofErr w:type="spellStart"/>
                               <w:r>
                                 <w:rPr>
                                   <w:i/>
@@ -241,17 +229,7 @@
                                   <w:sz w:val="32"/>
                                   <w:szCs w:val="32"/>
                                 </w:rPr>
-                                <w:t>Greyden</w:t>
-                              </w:r>
-                              <w:proofErr w:type="spellEnd"/>
-                              <w:r>
-                                <w:rPr>
-                                  <w:i/>
-                                  <w:color w:val="262626" w:themeColor="text1" w:themeTint="D9"/>
-                                  <w:sz w:val="32"/>
-                                  <w:szCs w:val="32"/>
-                                </w:rPr>
-                                <w:t xml:space="preserve"> Scott &amp; Alex Holm</w:t>
+                                <w:t>Greyden Scott &amp; Alex Holm</w:t>
                               </w:r>
                             </w:p>
                           </w:sdtContent>
@@ -425,7 +403,7 @@
               </mc:Choice>
               <mc:Fallback>
                 <w:pict>
-                  <v:line w14:anchorId="6CE0A5D3" id="Straight Connector 37" o:spid="_x0000_s1026" style="position:absolute;z-index:-251656192;visibility:visible;mso-wrap-style:square;mso-height-percent:795;mso-left-percent:100;mso-top-percent:150;mso-wrap-distance-left:9pt;mso-wrap-distance-top:0;mso-wrap-distance-right:9pt;mso-wrap-distance-bottom:0;mso-position-horizontal-relative:page;mso-position-vertical-relative:page;mso-height-percent:795;mso-left-percent:100;mso-top-percent:150;mso-height-relative:page" from="0,0" to="0,121.5pt" o:gfxdata="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" strokecolor="#272727 [2749]" strokeweight="2.25pt">
+                  <v:line w14:anchorId="3152B794" id="Straight Connector 37" o:spid="_x0000_s1026" style="position:absolute;z-index:-251656192;visibility:visible;mso-wrap-style:square;mso-height-percent:795;mso-left-percent:100;mso-top-percent:150;mso-wrap-distance-left:9pt;mso-wrap-distance-top:0;mso-wrap-distance-right:9pt;mso-wrap-distance-bottom:0;mso-position-horizontal-relative:page;mso-position-vertical-relative:page;mso-height-percent:795;mso-left-percent:100;mso-top-percent:150;mso-height-relative:page" from="0,0" to="0,121.5pt" o:gfxdata="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" strokecolor="#272727 [2749]" strokeweight="2.25pt">
                     <v:stroke joinstyle="miter"/>
                     <w10:wrap anchorx="page" anchory="page"/>
                   </v:line>
@@ -1597,43 +1575,39 @@
       <w:r>
         <w:t xml:space="preserve"> with </w:t>
       </w:r>
+      <w:r>
+        <w:t>its</w:t>
+      </w:r>
+      <w:r>
+        <w:t xml:space="preserve"> own specific code related to the </w:t>
+      </w:r>
       <w:proofErr w:type="spellStart"/>
       <w:r>
-        <w:t>it’s</w:t>
+        <w:t>Rerigerated</w:t>
       </w:r>
       <w:proofErr w:type="spellEnd"/>
       <w:r>
-        <w:t xml:space="preserve"> own specific code related to the </w:t>
+        <w:t xml:space="preserve"> Truck type. In addition, the Refrigerated truck has 2 addition functions, </w:t>
       </w:r>
       <w:proofErr w:type="spellStart"/>
       <w:r>
-        <w:t>Rerigerated</w:t>
+        <w:t>getTemperature</w:t>
       </w:r>
       <w:proofErr w:type="spellEnd"/>
       <w:r>
-        <w:t xml:space="preserve"> Truck type. In addition, the Refrigerated truck has 2 addition functions, </w:t>
+        <w:t xml:space="preserve"> which returns the temperature the truck operates at and </w:t>
       </w:r>
       <w:proofErr w:type="spellStart"/>
       <w:r>
-        <w:t>getTemperature</w:t>
+        <w:t>setTemperature</w:t>
       </w:r>
       <w:proofErr w:type="spellEnd"/>
       <w:r>
-        <w:t xml:space="preserve"> which returns the temperature the truck operates at and </w:t>
-      </w:r>
-      <w:proofErr w:type="spellStart"/>
-      <w:r>
-        <w:t>setTemperature</w:t>
-      </w:r>
-      <w:proofErr w:type="spellEnd"/>
-      <w:r>
         <w:t xml:space="preserve">, which sets the trucks temperature based on the coldest item in </w:t>
       </w:r>
-      <w:proofErr w:type="spellStart"/>
-      <w:r>
-        <w:t>it’s</w:t>
-      </w:r>
-      <w:proofErr w:type="spellEnd"/>
+      <w:r>
+        <w:t>its</w:t>
+      </w:r>
       <w:r>
         <w:t xml:space="preserve"> inventory.</w:t>
       </w:r>
@@ -1686,11 +1660,9 @@
       <w:r>
         <w:t xml:space="preserve"> with </w:t>
       </w:r>
-      <w:proofErr w:type="spellStart"/>
-      <w:r>
-        <w:t>it’s</w:t>
-      </w:r>
-      <w:proofErr w:type="spellEnd"/>
+      <w:r>
+        <w:t>its</w:t>
+      </w:r>
       <w:r>
         <w:t xml:space="preserve"> own specific code related to the </w:t>
       </w:r>
@@ -1710,28 +1682,33 @@
       <w:r>
         <w:t>Manifest</w:t>
       </w:r>
-      <w:bookmarkStart w:id="7" w:name="_GoBack"/>
       <w:bookmarkEnd w:id="6"/>
-      <w:bookmarkEnd w:id="7"/>
+    </w:p>
+    <w:p>
+      <w:r>
+        <w:t>The manifest class creates a collection of trucks on instantiation, all with cargo ready to be exported to a manifest file. The manifest class has a function to return the collection of trucks as a List.</w:t>
+      </w:r>
     </w:p>
     <w:p/>
     <w:p>
       <w:pPr>
         <w:pStyle w:val="Heading2"/>
       </w:pPr>
-      <w:bookmarkStart w:id="8" w:name="_Toc514661214"/>
+      <w:bookmarkStart w:id="7" w:name="_Toc514661214"/>
       <w:r>
         <w:t>Store</w:t>
       </w:r>
+      <w:bookmarkEnd w:id="7"/>
+    </w:p>
+    <w:p>
+      <w:r>
+        <w:t>The store class uses a singleton pattern, ensuring that the only once instance exists. It does this by check if it already exists, if so it returns the existing Store, otherwise it creates a new one.</w:t>
+      </w:r>
+    </w:p>
+    <w:p>
+      <w:bookmarkStart w:id="8" w:name="_GoBack"/>
       <w:bookmarkEnd w:id="8"/>
     </w:p>
-    <w:p>
-      <w:r>
-        <w:t>The store class uses a singleton pattern, ensuring that the only once instance exists. It does this by check if it already exists, if so it returns the existing Store, otherwise it creates a new one.</w:t>
-      </w:r>
-    </w:p>
-    <w:p/>
-    <w:p/>
     <w:p>
       <w:r>
         <w:br w:type="page"/>
@@ -2843,7 +2820,7 @@
 </file>
 
 <file path=customXml/itemProps1.xml><?xml version="1.0" encoding="utf-8"?>
-<ds:datastoreItem xmlns:ds="http://schemas.openxmlformats.org/officeDocument/2006/customXml" ds:itemID="{9D4CEA5C-E17E-2547-8E45-EF8CE7AEED69}">
+<ds:datastoreItem xmlns:ds="http://schemas.openxmlformats.org/officeDocument/2006/customXml" ds:itemID="{1A72EE9A-8C42-3C4A-B3CD-71DDB63460E9}">
   <ds:schemaRefs>
     <ds:schemaRef ds:uri="http://schemas.openxmlformats.org/officeDocument/2006/bibliography"/>
   </ds:schemaRefs>

</xml_diff>

<commit_message>
Changed to singleton - Store
</commit_message>
<xml_diff>
--- a/Report.docx
+++ b/Report.docx
@@ -10,6 +10,7 @@
           <w:docPartUnique/>
         </w:docPartObj>
       </w:sdtPr>
+      <w:sdtEndPr/>
       <w:sdtContent>
         <w:p>
           <w:r>
@@ -19,7 +20,7 @@
             <mc:AlternateContent>
               <mc:Choice Requires="wps">
                 <w:drawing>
-                  <wp:anchor distT="0" distB="0" distL="114300" distR="114300" simplePos="0" relativeHeight="251661312" behindDoc="0" locked="0" layoutInCell="1" allowOverlap="1">
+                  <wp:anchor distT="0" distB="0" distL="114300" distR="114300" simplePos="0" relativeHeight="251661312" behindDoc="0" locked="0" layoutInCell="1" allowOverlap="1" wp14:anchorId="20E4431B" wp14:editId="6FEF21F8">
                     <wp:simplePos x="0" y="0"/>
                     <wp:positionH relativeFrom="page">
                       <wp:align>left</wp:align>
@@ -66,6 +67,7 @@
                                   <w15:appearance w15:val="hidden"/>
                                   <w:text/>
                                 </w:sdtPr>
+                                <w:sdtEndPr/>
                                 <w:sdtContent>
                                   <w:p>
                                     <w:pPr>
@@ -116,6 +118,7 @@
                                     <w15:appearance w15:val="hidden"/>
                                     <w:text/>
                                   </w:sdtPr>
+                                  <w:sdtEndPr/>
                                   <w:sdtContent>
                                     <w:r>
                                       <w:rPr>
@@ -153,6 +156,7 @@
                                     <w15:appearance w15:val="hidden"/>
                                     <w:text/>
                                   </w:sdtPr>
+                                  <w:sdtEndPr/>
                                   <w:sdtContent>
                                     <w:r>
                                       <w:rPr>
@@ -325,7 +329,7 @@
             <mc:AlternateContent>
               <mc:Choice Requires="wps">
                 <w:drawing>
-                  <wp:anchor distT="0" distB="0" distL="114300" distR="114300" simplePos="0" relativeHeight="251660288" behindDoc="1" locked="0" layoutInCell="1" allowOverlap="1">
+                  <wp:anchor distT="0" distB="0" distL="114300" distR="114300" simplePos="0" relativeHeight="251660288" behindDoc="1" locked="0" layoutInCell="1" allowOverlap="1" wp14:anchorId="43F72C04" wp14:editId="7C607848">
                     <wp:simplePos x="0" y="0"/>
                     <mc:AlternateContent>
                       <mc:Choice Requires="wp14">
@@ -418,7 +422,7 @@
             <mc:AlternateContent>
               <mc:Choice Requires="wps">
                 <w:drawing>
-                  <wp:anchor distT="0" distB="0" distL="114300" distR="114300" simplePos="0" relativeHeight="251659264" behindDoc="0" locked="0" layoutInCell="1" allowOverlap="1">
+                  <wp:anchor distT="0" distB="0" distL="114300" distR="114300" simplePos="0" relativeHeight="251659264" behindDoc="0" locked="0" layoutInCell="1" allowOverlap="1" wp14:anchorId="1BF35267" wp14:editId="60ACF0CA">
                     <wp:simplePos x="0" y="0"/>
                     <wp:positionH relativeFrom="page">
                       <wp:align>left</wp:align>
@@ -473,6 +477,7 @@
                                   <w15:appearance w15:val="hidden"/>
                                   <w:text/>
                                 </w:sdtPr>
+                                <w:sdtEndPr/>
                                 <w:sdtContent>
                                   <w:p>
                                     <w:pPr>
@@ -662,6 +667,15 @@
     </w:sdt>
     <w:sdt>
       <w:sdtPr>
+        <w:rPr>
+          <w:rFonts w:asciiTheme="minorHAnsi" w:eastAsiaTheme="minorHAnsi" w:hAnsiTheme="minorHAnsi" w:cstheme="minorBidi"/>
+          <w:b w:val="0"/>
+          <w:bCs w:val="0"/>
+          <w:color w:val="auto"/>
+          <w:sz w:val="24"/>
+          <w:szCs w:val="24"/>
+          <w:lang w:val="en-AU"/>
+        </w:rPr>
         <w:id w:val="-1473523543"/>
         <w:docPartObj>
           <w:docPartGallery w:val="Table of Contents"/>
@@ -670,12 +684,7 @@
       </w:sdtPr>
       <w:sdtEndPr>
         <w:rPr>
-          <w:rFonts w:asciiTheme="minorHAnsi" w:eastAsiaTheme="minorHAnsi" w:hAnsiTheme="minorHAnsi" w:cstheme="minorBidi"/>
           <w:noProof/>
-          <w:color w:val="auto"/>
-          <w:sz w:val="24"/>
-          <w:szCs w:val="24"/>
-          <w:lang w:val="en-AU"/>
         </w:rPr>
       </w:sdtEndPr>
       <w:sdtContent>
@@ -1514,7 +1523,15 @@
     </w:p>
     <w:p>
       <w:r>
-        <w:t xml:space="preserve">Truck is an abstract class for the two truck types, RefrigeratedTruck and OrdinaryTruck. It has the follow abstract functions: getCapacity, </w:t>
+        <w:t xml:space="preserve">Truck is an abstract class for the two truck types, RefrigeratedTruck and OrdinaryTruck. It has the follow abstract functions: </w:t>
+      </w:r>
+      <w:proofErr w:type="spellStart"/>
+      <w:r>
+        <w:t>getCapacity</w:t>
+      </w:r>
+      <w:proofErr w:type="spellEnd"/>
+      <w:r>
+        <w:t xml:space="preserve">, </w:t>
       </w:r>
       <w:proofErr w:type="spellStart"/>
       <w:r>
@@ -1565,7 +1582,15 @@
       </w:r>
       <w:proofErr w:type="spellEnd"/>
       <w:r>
-        <w:t xml:space="preserve">, getCapacity and </w:t>
+        <w:t xml:space="preserve">, </w:t>
+      </w:r>
+      <w:proofErr w:type="spellStart"/>
+      <w:r>
+        <w:t>getCapacity</w:t>
+      </w:r>
+      <w:proofErr w:type="spellEnd"/>
+      <w:r>
+        <w:t xml:space="preserve"> and </w:t>
       </w:r>
       <w:proofErr w:type="spellStart"/>
       <w:r>
@@ -1628,13 +1653,7 @@
     </w:p>
     <w:p>
       <w:r>
-        <w:t xml:space="preserve">The </w:t>
-      </w:r>
-      <w:r>
-        <w:t>OrdinaryTruck</w:t>
-      </w:r>
-      <w:r>
-        <w:t xml:space="preserve"> class extends the Abstract class Truck, </w:t>
+        <w:t xml:space="preserve">The OrdinaryTruck class extends the Abstract class Truck, </w:t>
       </w:r>
       <w:proofErr w:type="gramStart"/>
       <w:r>
@@ -1650,10 +1669,18 @@
       </w:r>
       <w:proofErr w:type="spellEnd"/>
       <w:r>
-        <w:t xml:space="preserve">, getCapacity and </w:t>
+        <w:t xml:space="preserve">, </w:t>
       </w:r>
       <w:proofErr w:type="spellStart"/>
       <w:r>
+        <w:t>getCapacity</w:t>
+      </w:r>
+      <w:proofErr w:type="spellEnd"/>
+      <w:r>
+        <w:t xml:space="preserve"> and </w:t>
+      </w:r>
+      <w:proofErr w:type="spellStart"/>
+      <w:r>
         <w:t>getCargo</w:t>
       </w:r>
       <w:proofErr w:type="spellEnd"/>
@@ -1664,13 +1691,7 @@
         <w:t>its</w:t>
       </w:r>
       <w:r>
-        <w:t xml:space="preserve"> own specific code related to the </w:t>
-      </w:r>
-      <w:r>
-        <w:t>Ordinary</w:t>
-      </w:r>
-      <w:r>
-        <w:t xml:space="preserve"> Truck type.</w:t>
+        <w:t xml:space="preserve"> own specific code related to the Ordinary Truck type.</w:t>
       </w:r>
     </w:p>
     <w:p/>
@@ -1705,7 +1726,11 @@
         <w:t>The store class uses a singleton pattern, ensuring that the only once instance exists. It does this by check if it already exists, if so it returns the existing Store, otherwise it creates a new one.</w:t>
       </w:r>
     </w:p>
+    <w:p/>
     <w:p>
+      <w:r>
+        <w:t xml:space="preserve">When the item properties file is loaded, many Item polymorphic type objects are instantiated based on the data supplied, these objects are stored in a Stock type object, which is used for also storing collections of items split into categories based on individual attributes. When Manifests are generated, different Truck type objects are instantiated and associated with Stock objects based on the item objects within the Stock objects. </w:t>
+      </w:r>
       <w:bookmarkStart w:id="8" w:name="_GoBack"/>
       <w:bookmarkEnd w:id="8"/>
     </w:p>
@@ -1727,8 +1752,11 @@
     </w:p>
     <w:p>
       <w:r>
+        <w:rPr>
+          <w:noProof/>
+        </w:rPr>
         <w:drawing>
-          <wp:inline distT="0" distB="0" distL="0" distR="0" wp14:anchorId="7189348D" wp14:editId="41B4E0E8">
+          <wp:inline distT="0" distB="0" distL="0" distR="0" wp14:anchorId="659E5823" wp14:editId="06A81FFE">
             <wp:extent cx="8620102" cy="3497736"/>
             <wp:effectExtent l="0" t="4445" r="0" b="0"/>
             <wp:docPr id="1" name="Picture 1"/>
@@ -2820,7 +2848,7 @@
 </file>
 
 <file path=customXml/itemProps1.xml><?xml version="1.0" encoding="utf-8"?>
-<ds:datastoreItem xmlns:ds="http://schemas.openxmlformats.org/officeDocument/2006/customXml" ds:itemID="{1A72EE9A-8C42-3C4A-B3CD-71DDB63460E9}">
+<ds:datastoreItem xmlns:ds="http://schemas.openxmlformats.org/officeDocument/2006/customXml" ds:itemID="{F36AC280-6197-1F47-AE8B-EAC0B926472F}">
   <ds:schemaRefs>
     <ds:schemaRef ds:uri="http://schemas.openxmlformats.org/officeDocument/2006/bibliography"/>
   </ds:schemaRefs>

</xml_diff>

<commit_message>
Surrounded Code in Exceptions... Was a fun time.
</commit_message>
<xml_diff>
--- a/Report.docx
+++ b/Report.docx
@@ -1731,8 +1731,6 @@
       <w:r>
         <w:t xml:space="preserve">When the item properties file is loaded, many Item polymorphic type objects are instantiated based on the data supplied, these objects are stored in a Stock type object, which is used for also storing collections of items split into categories based on individual attributes. When Manifests are generated, different Truck type objects are instantiated and associated with Stock objects based on the item objects within the Stock objects. </w:t>
       </w:r>
-      <w:bookmarkStart w:id="8" w:name="_GoBack"/>
-      <w:bookmarkEnd w:id="8"/>
     </w:p>
     <w:p>
       <w:r>
@@ -1743,12 +1741,12 @@
       <w:pPr>
         <w:pStyle w:val="Heading2"/>
       </w:pPr>
-      <w:bookmarkStart w:id="9" w:name="_Toc514661215"/>
+      <w:bookmarkStart w:id="8" w:name="_Toc514661215"/>
       <w:r>
         <w:lastRenderedPageBreak/>
         <w:t>UML Diagram</w:t>
       </w:r>
-      <w:bookmarkEnd w:id="9"/>
+      <w:bookmarkEnd w:id="8"/>
     </w:p>
     <w:p>
       <w:r>
@@ -1796,26 +1794,389 @@
       <w:pPr>
         <w:pStyle w:val="Heading1"/>
       </w:pPr>
-      <w:bookmarkStart w:id="10" w:name="_Toc514661216"/>
+      <w:bookmarkStart w:id="9" w:name="_Toc514661216"/>
       <w:r>
         <w:lastRenderedPageBreak/>
         <w:t>GUI Test Report</w:t>
       </w:r>
+      <w:bookmarkEnd w:id="9"/>
+    </w:p>
+    <w:p/>
+    <w:p>
+      <w:pPr>
+        <w:pStyle w:val="Heading2"/>
+      </w:pPr>
+      <w:r>
+        <w:t>Item Properties Import Error</w:t>
+      </w:r>
+    </w:p>
+    <w:p>
+      <w:r>
+        <w:rPr>
+          <w:noProof/>
+        </w:rPr>
+        <w:drawing>
+          <wp:inline distT="0" distB="0" distL="0" distR="0" wp14:anchorId="1AF7FA6B" wp14:editId="37ACCB80">
+            <wp:extent cx="4791710" cy="3584909"/>
+            <wp:effectExtent l="0" t="0" r="0" b="0"/>
+            <wp:docPr id="2" name="Picture 2"/>
+            <wp:cNvGraphicFramePr>
+              <a:graphicFrameLocks xmlns:a="http://schemas.openxmlformats.org/drawingml/2006/main" noChangeAspect="1"/>
+            </wp:cNvGraphicFramePr>
+            <a:graphic xmlns:a="http://schemas.openxmlformats.org/drawingml/2006/main">
+              <a:graphicData uri="http://schemas.openxmlformats.org/drawingml/2006/picture">
+                <pic:pic xmlns:pic="http://schemas.openxmlformats.org/drawingml/2006/picture">
+                  <pic:nvPicPr>
+                    <pic:cNvPr id="2" name="Screen Shot 2018-05-21 at 3.21.13 pm.png"/>
+                    <pic:cNvPicPr/>
+                  </pic:nvPicPr>
+                  <pic:blipFill>
+                    <a:blip r:embed="rId6">
+                      <a:extLst>
+                        <a:ext uri="{28A0092B-C50C-407E-A947-70E740481C1C}">
+                          <a14:useLocalDpi xmlns:a14="http://schemas.microsoft.com/office/drawing/2010/main" val="0"/>
+                        </a:ext>
+                      </a:extLst>
+                    </a:blip>
+                    <a:stretch>
+                      <a:fillRect/>
+                    </a:stretch>
+                  </pic:blipFill>
+                  <pic:spPr>
+                    <a:xfrm>
+                      <a:off x="0" y="0"/>
+                      <a:ext cx="4795073" cy="3587425"/>
+                    </a:xfrm>
+                    <a:prstGeom prst="rect">
+                      <a:avLst/>
+                    </a:prstGeom>
+                  </pic:spPr>
+                </pic:pic>
+              </a:graphicData>
+            </a:graphic>
+          </wp:inline>
+        </w:drawing>
+      </w:r>
+    </w:p>
+    <w:p/>
+    <w:p>
+      <w:pPr>
+        <w:pStyle w:val="Heading2"/>
+      </w:pPr>
+      <w:r>
+        <w:t>Import Manifest Error</w:t>
+      </w:r>
+    </w:p>
+    <w:p>
+      <w:r>
+        <w:rPr>
+          <w:noProof/>
+        </w:rPr>
+        <w:drawing>
+          <wp:inline distT="0" distB="0" distL="0" distR="0" wp14:anchorId="7DA768B0" wp14:editId="0B830766">
+            <wp:extent cx="4792133" cy="3594100"/>
+            <wp:effectExtent l="0" t="0" r="0" b="0"/>
+            <wp:docPr id="3" name="Picture 3"/>
+            <wp:cNvGraphicFramePr>
+              <a:graphicFrameLocks xmlns:a="http://schemas.openxmlformats.org/drawingml/2006/main" noChangeAspect="1"/>
+            </wp:cNvGraphicFramePr>
+            <a:graphic xmlns:a="http://schemas.openxmlformats.org/drawingml/2006/main">
+              <a:graphicData uri="http://schemas.openxmlformats.org/drawingml/2006/picture">
+                <pic:pic xmlns:pic="http://schemas.openxmlformats.org/drawingml/2006/picture">
+                  <pic:nvPicPr>
+                    <pic:cNvPr id="3" name="Screen Shot 2018-05-21 at 3.30.22 pm.png"/>
+                    <pic:cNvPicPr/>
+                  </pic:nvPicPr>
+                  <pic:blipFill>
+                    <a:blip r:embed="rId7" cstate="print">
+                      <a:extLst>
+                        <a:ext uri="{28A0092B-C50C-407E-A947-70E740481C1C}">
+                          <a14:useLocalDpi xmlns:a14="http://schemas.microsoft.com/office/drawing/2010/main" val="0"/>
+                        </a:ext>
+                      </a:extLst>
+                    </a:blip>
+                    <a:stretch>
+                      <a:fillRect/>
+                    </a:stretch>
+                  </pic:blipFill>
+                  <pic:spPr>
+                    <a:xfrm>
+                      <a:off x="0" y="0"/>
+                      <a:ext cx="4792556" cy="3594417"/>
+                    </a:xfrm>
+                    <a:prstGeom prst="rect">
+                      <a:avLst/>
+                    </a:prstGeom>
+                  </pic:spPr>
+                </pic:pic>
+              </a:graphicData>
+            </a:graphic>
+          </wp:inline>
+        </w:drawing>
+      </w:r>
+    </w:p>
+    <w:p/>
+    <w:p/>
+    <w:p/>
+    <w:p>
+      <w:pPr>
+        <w:pStyle w:val="Heading2"/>
+      </w:pPr>
+      <w:r>
+        <w:lastRenderedPageBreak/>
+        <w:t xml:space="preserve">Import Sales </w:t>
+      </w:r>
+      <w:proofErr w:type="gramStart"/>
+      <w:r>
+        <w:t>Log  Error</w:t>
+      </w:r>
+      <w:proofErr w:type="gramEnd"/>
+    </w:p>
+    <w:p>
+      <w:r>
+        <w:rPr>
+          <w:noProof/>
+        </w:rPr>
+        <w:drawing>
+          <wp:inline distT="0" distB="0" distL="0" distR="0" wp14:anchorId="21D0E4A0" wp14:editId="020E1CF1">
+            <wp:extent cx="4610100" cy="3466263"/>
+            <wp:effectExtent l="0" t="0" r="0" b="1270"/>
+            <wp:docPr id="4" name="Picture 4"/>
+            <wp:cNvGraphicFramePr>
+              <a:graphicFrameLocks xmlns:a="http://schemas.openxmlformats.org/drawingml/2006/main" noChangeAspect="1"/>
+            </wp:cNvGraphicFramePr>
+            <a:graphic xmlns:a="http://schemas.openxmlformats.org/drawingml/2006/main">
+              <a:graphicData uri="http://schemas.openxmlformats.org/drawingml/2006/picture">
+                <pic:pic xmlns:pic="http://schemas.openxmlformats.org/drawingml/2006/picture">
+                  <pic:nvPicPr>
+                    <pic:cNvPr id="4" name="Screen Shot 2018-05-21 at 3.31.34 pm.png"/>
+                    <pic:cNvPicPr/>
+                  </pic:nvPicPr>
+                  <pic:blipFill>
+                    <a:blip r:embed="rId8" cstate="print">
+                      <a:extLst>
+                        <a:ext uri="{28A0092B-C50C-407E-A947-70E740481C1C}">
+                          <a14:useLocalDpi xmlns:a14="http://schemas.microsoft.com/office/drawing/2010/main" val="0"/>
+                        </a:ext>
+                      </a:extLst>
+                    </a:blip>
+                    <a:stretch>
+                      <a:fillRect/>
+                    </a:stretch>
+                  </pic:blipFill>
+                  <pic:spPr>
+                    <a:xfrm>
+                      <a:off x="0" y="0"/>
+                      <a:ext cx="4613166" cy="3468568"/>
+                    </a:xfrm>
+                    <a:prstGeom prst="rect">
+                      <a:avLst/>
+                    </a:prstGeom>
+                  </pic:spPr>
+                </pic:pic>
+              </a:graphicData>
+            </a:graphic>
+          </wp:inline>
+        </w:drawing>
+      </w:r>
+      <w:bookmarkStart w:id="10" w:name="_GoBack"/>
       <w:bookmarkEnd w:id="10"/>
     </w:p>
     <w:p/>
     <w:p>
-      <w:r>
-        <w:t>A GUI test report that demon</w:t>
-      </w:r>
-      <w:r>
-        <w:t>strates the full range of func</w:t>
-      </w:r>
-      <w:r>
-        <w:t xml:space="preserve">tionality of the application, including exception handling. Use screenshots accompanied by brief descriptions. </w:t>
+      <w:pPr>
+        <w:pStyle w:val="Heading2"/>
+      </w:pPr>
+      <w:r>
+        <w:t>No File Selected Error</w:t>
       </w:r>
     </w:p>
-    <w:p/>
+    <w:p>
+      <w:r>
+        <w:rPr>
+          <w:noProof/>
+        </w:rPr>
+        <w:drawing>
+          <wp:inline distT="0" distB="0" distL="0" distR="0" wp14:anchorId="570F78A3" wp14:editId="3857A5B3">
+            <wp:extent cx="2757949" cy="2057400"/>
+            <wp:effectExtent l="0" t="0" r="0" b="0"/>
+            <wp:docPr id="6" name="Picture 6"/>
+            <wp:cNvGraphicFramePr>
+              <a:graphicFrameLocks xmlns:a="http://schemas.openxmlformats.org/drawingml/2006/main" noChangeAspect="1"/>
+            </wp:cNvGraphicFramePr>
+            <a:graphic xmlns:a="http://schemas.openxmlformats.org/drawingml/2006/main">
+              <a:graphicData uri="http://schemas.openxmlformats.org/drawingml/2006/picture">
+                <pic:pic xmlns:pic="http://schemas.openxmlformats.org/drawingml/2006/picture">
+                  <pic:nvPicPr>
+                    <pic:cNvPr id="6" name="Screen Shot 2018-05-21 at 3.28.42 pm.png"/>
+                    <pic:cNvPicPr/>
+                  </pic:nvPicPr>
+                  <pic:blipFill>
+                    <a:blip r:embed="rId9" cstate="print">
+                      <a:extLst>
+                        <a:ext uri="{28A0092B-C50C-407E-A947-70E740481C1C}">
+                          <a14:useLocalDpi xmlns:a14="http://schemas.microsoft.com/office/drawing/2010/main" val="0"/>
+                        </a:ext>
+                      </a:extLst>
+                    </a:blip>
+                    <a:stretch>
+                      <a:fillRect/>
+                    </a:stretch>
+                  </pic:blipFill>
+                  <pic:spPr>
+                    <a:xfrm>
+                      <a:off x="0" y="0"/>
+                      <a:ext cx="2759333" cy="2058433"/>
+                    </a:xfrm>
+                    <a:prstGeom prst="rect">
+                      <a:avLst/>
+                    </a:prstGeom>
+                  </pic:spPr>
+                </pic:pic>
+              </a:graphicData>
+            </a:graphic>
+          </wp:inline>
+        </w:drawing>
+      </w:r>
+      <w:r>
+        <w:rPr>
+          <w:noProof/>
+        </w:rPr>
+        <w:drawing>
+          <wp:inline distT="0" distB="0" distL="0" distR="0" wp14:anchorId="7128B5A1" wp14:editId="661F047E">
+            <wp:extent cx="2654300" cy="1980079"/>
+            <wp:effectExtent l="0" t="0" r="0" b="0"/>
+            <wp:docPr id="7" name="Picture 7"/>
+            <wp:cNvGraphicFramePr>
+              <a:graphicFrameLocks xmlns:a="http://schemas.openxmlformats.org/drawingml/2006/main" noChangeAspect="1"/>
+            </wp:cNvGraphicFramePr>
+            <a:graphic xmlns:a="http://schemas.openxmlformats.org/drawingml/2006/main">
+              <a:graphicData uri="http://schemas.openxmlformats.org/drawingml/2006/picture">
+                <pic:pic xmlns:pic="http://schemas.openxmlformats.org/drawingml/2006/picture">
+                  <pic:nvPicPr>
+                    <pic:cNvPr id="7" name="Screen Shot 2018-05-21 at 3.28.45 pm.png"/>
+                    <pic:cNvPicPr/>
+                  </pic:nvPicPr>
+                  <pic:blipFill>
+                    <a:blip r:embed="rId10" cstate="print">
+                      <a:extLst>
+                        <a:ext uri="{28A0092B-C50C-407E-A947-70E740481C1C}">
+                          <a14:useLocalDpi xmlns:a14="http://schemas.microsoft.com/office/drawing/2010/main" val="0"/>
+                        </a:ext>
+                      </a:extLst>
+                    </a:blip>
+                    <a:stretch>
+                      <a:fillRect/>
+                    </a:stretch>
+                  </pic:blipFill>
+                  <pic:spPr>
+                    <a:xfrm>
+                      <a:off x="0" y="0"/>
+                      <a:ext cx="2656560" cy="1981765"/>
+                    </a:xfrm>
+                    <a:prstGeom prst="rect">
+                      <a:avLst/>
+                    </a:prstGeom>
+                  </pic:spPr>
+                </pic:pic>
+              </a:graphicData>
+            </a:graphic>
+          </wp:inline>
+        </w:drawing>
+      </w:r>
+      <w:r>
+        <w:rPr>
+          <w:noProof/>
+        </w:rPr>
+        <w:drawing>
+          <wp:inline distT="0" distB="0" distL="0" distR="0" wp14:anchorId="53BA2A31" wp14:editId="2055535D">
+            <wp:extent cx="2616200" cy="1951658"/>
+            <wp:effectExtent l="0" t="0" r="0" b="0"/>
+            <wp:docPr id="8" name="Picture 8"/>
+            <wp:cNvGraphicFramePr>
+              <a:graphicFrameLocks xmlns:a="http://schemas.openxmlformats.org/drawingml/2006/main" noChangeAspect="1"/>
+            </wp:cNvGraphicFramePr>
+            <a:graphic xmlns:a="http://schemas.openxmlformats.org/drawingml/2006/main">
+              <a:graphicData uri="http://schemas.openxmlformats.org/drawingml/2006/picture">
+                <pic:pic xmlns:pic="http://schemas.openxmlformats.org/drawingml/2006/picture">
+                  <pic:nvPicPr>
+                    <pic:cNvPr id="8" name="Screen Shot 2018-05-21 at 3.28.48 pm.png"/>
+                    <pic:cNvPicPr/>
+                  </pic:nvPicPr>
+                  <pic:blipFill>
+                    <a:blip r:embed="rId11" cstate="print">
+                      <a:extLst>
+                        <a:ext uri="{28A0092B-C50C-407E-A947-70E740481C1C}">
+                          <a14:useLocalDpi xmlns:a14="http://schemas.microsoft.com/office/drawing/2010/main" val="0"/>
+                        </a:ext>
+                      </a:extLst>
+                    </a:blip>
+                    <a:stretch>
+                      <a:fillRect/>
+                    </a:stretch>
+                  </pic:blipFill>
+                  <pic:spPr>
+                    <a:xfrm>
+                      <a:off x="0" y="0"/>
+                      <a:ext cx="2618577" cy="1953431"/>
+                    </a:xfrm>
+                    <a:prstGeom prst="rect">
+                      <a:avLst/>
+                    </a:prstGeom>
+                  </pic:spPr>
+                </pic:pic>
+              </a:graphicData>
+            </a:graphic>
+          </wp:inline>
+        </w:drawing>
+      </w:r>
+      <w:r>
+        <w:rPr>
+          <w:noProof/>
+        </w:rPr>
+        <w:drawing>
+          <wp:inline distT="0" distB="0" distL="0" distR="0" wp14:anchorId="0ABC55D4" wp14:editId="3E7966F5">
+            <wp:extent cx="2565400" cy="1913760"/>
+            <wp:effectExtent l="0" t="0" r="0" b="0"/>
+            <wp:docPr id="9" name="Picture 9"/>
+            <wp:cNvGraphicFramePr>
+              <a:graphicFrameLocks xmlns:a="http://schemas.openxmlformats.org/drawingml/2006/main" noChangeAspect="1"/>
+            </wp:cNvGraphicFramePr>
+            <a:graphic xmlns:a="http://schemas.openxmlformats.org/drawingml/2006/main">
+              <a:graphicData uri="http://schemas.openxmlformats.org/drawingml/2006/picture">
+                <pic:pic xmlns:pic="http://schemas.openxmlformats.org/drawingml/2006/picture">
+                  <pic:nvPicPr>
+                    <pic:cNvPr id="9" name="Screen Shot 2018-05-21 at 3.36.41 pm.png"/>
+                    <pic:cNvPicPr/>
+                  </pic:nvPicPr>
+                  <pic:blipFill>
+                    <a:blip r:embed="rId12" cstate="print">
+                      <a:extLst>
+                        <a:ext uri="{28A0092B-C50C-407E-A947-70E740481C1C}">
+                          <a14:useLocalDpi xmlns:a14="http://schemas.microsoft.com/office/drawing/2010/main" val="0"/>
+                        </a:ext>
+                      </a:extLst>
+                    </a:blip>
+                    <a:stretch>
+                      <a:fillRect/>
+                    </a:stretch>
+                  </pic:blipFill>
+                  <pic:spPr>
+                    <a:xfrm>
+                      <a:off x="0" y="0"/>
+                      <a:ext cx="2570743" cy="1917746"/>
+                    </a:xfrm>
+                    <a:prstGeom prst="rect">
+                      <a:avLst/>
+                    </a:prstGeom>
+                  </pic:spPr>
+                </pic:pic>
+              </a:graphicData>
+            </a:graphic>
+          </wp:inline>
+        </w:drawing>
+      </w:r>
+    </w:p>
     <w:sectPr>
       <w:pgSz w:w="11900" w:h="16840"/>
       <w:pgMar w:top="1440" w:right="1440" w:bottom="1440" w:left="1440" w:header="708" w:footer="708" w:gutter="0"/>
@@ -2848,7 +3209,7 @@
 </file>
 
 <file path=customXml/itemProps1.xml><?xml version="1.0" encoding="utf-8"?>
-<ds:datastoreItem xmlns:ds="http://schemas.openxmlformats.org/officeDocument/2006/customXml" ds:itemID="{F36AC280-6197-1F47-AE8B-EAC0B926472F}">
+<ds:datastoreItem xmlns:ds="http://schemas.openxmlformats.org/officeDocument/2006/customXml" ds:itemID="{E67BD332-7A73-2C40-AEFA-F03F795D9062}">
   <ds:schemaRefs>
     <ds:schemaRef ds:uri="http://schemas.openxmlformats.org/officeDocument/2006/bibliography"/>
   </ds:schemaRefs>

</xml_diff>

<commit_message>
Made Errors Clearer, add screenshots to report
</commit_message>
<xml_diff>
--- a/Report.docx
+++ b/Report.docx
@@ -1811,15 +1811,16 @@
       </w:r>
     </w:p>
     <w:p>
+      <w:bookmarkStart w:id="10" w:name="_GoBack"/>
       <w:r>
         <w:rPr>
           <w:noProof/>
         </w:rPr>
         <w:drawing>
-          <wp:inline distT="0" distB="0" distL="0" distR="0" wp14:anchorId="1AF7FA6B" wp14:editId="37ACCB80">
-            <wp:extent cx="4791710" cy="3584909"/>
+          <wp:inline distT="0" distB="0" distL="0" distR="0" wp14:anchorId="4A3572A7" wp14:editId="1C80499E">
+            <wp:extent cx="4927600" cy="3698431"/>
             <wp:effectExtent l="0" t="0" r="0" b="0"/>
-            <wp:docPr id="2" name="Picture 2"/>
+            <wp:docPr id="5" name="Picture 5"/>
             <wp:cNvGraphicFramePr>
               <a:graphicFrameLocks xmlns:a="http://schemas.openxmlformats.org/drawingml/2006/main" noChangeAspect="1"/>
             </wp:cNvGraphicFramePr>
@@ -1827,11 +1828,11 @@
               <a:graphicData uri="http://schemas.openxmlformats.org/drawingml/2006/picture">
                 <pic:pic xmlns:pic="http://schemas.openxmlformats.org/drawingml/2006/picture">
                   <pic:nvPicPr>
-                    <pic:cNvPr id="2" name="Screen Shot 2018-05-21 at 3.21.13 pm.png"/>
+                    <pic:cNvPr id="5" name="Screen Shot 2018-05-21 at 10.28.58 pm.png"/>
                     <pic:cNvPicPr/>
                   </pic:nvPicPr>
                   <pic:blipFill>
-                    <a:blip r:embed="rId6">
+                    <a:blip r:embed="rId6" cstate="print">
                       <a:extLst>
                         <a:ext uri="{28A0092B-C50C-407E-A947-70E740481C1C}">
                           <a14:useLocalDpi xmlns:a14="http://schemas.microsoft.com/office/drawing/2010/main" val="0"/>
@@ -1845,7 +1846,7 @@
                   <pic:spPr>
                     <a:xfrm>
                       <a:off x="0" y="0"/>
-                      <a:ext cx="4795073" cy="3587425"/>
+                      <a:ext cx="4951324" cy="3716237"/>
                     </a:xfrm>
                     <a:prstGeom prst="rect">
                       <a:avLst/>
@@ -1857,6 +1858,7 @@
           </wp:inline>
         </w:drawing>
       </w:r>
+      <w:bookmarkEnd w:id="10"/>
     </w:p>
     <w:p/>
     <w:p>
@@ -1917,20 +1919,14 @@
     </w:p>
     <w:p/>
     <w:p/>
-    <w:p/>
     <w:p>
       <w:pPr>
         <w:pStyle w:val="Heading2"/>
       </w:pPr>
       <w:r>
         <w:lastRenderedPageBreak/>
-        <w:t xml:space="preserve">Import Sales </w:t>
-      </w:r>
-      <w:proofErr w:type="gramStart"/>
-      <w:r>
-        <w:t>Log  Error</w:t>
-      </w:r>
-      <w:proofErr w:type="gramEnd"/>
+        <w:t>Import Manifest Error 2</w:t>
+      </w:r>
     </w:p>
     <w:p>
       <w:r>
@@ -1938,10 +1934,10 @@
           <w:noProof/>
         </w:rPr>
         <w:drawing>
-          <wp:inline distT="0" distB="0" distL="0" distR="0" wp14:anchorId="21D0E4A0" wp14:editId="020E1CF1">
-            <wp:extent cx="4610100" cy="3466263"/>
-            <wp:effectExtent l="0" t="0" r="0" b="1270"/>
-            <wp:docPr id="4" name="Picture 4"/>
+          <wp:inline distT="0" distB="0" distL="0" distR="0" wp14:anchorId="2FF6564D" wp14:editId="1AE50E93">
+            <wp:extent cx="4851400" cy="3619725"/>
+            <wp:effectExtent l="0" t="0" r="0" b="0"/>
+            <wp:docPr id="11" name="Picture 11"/>
             <wp:cNvGraphicFramePr>
               <a:graphicFrameLocks xmlns:a="http://schemas.openxmlformats.org/drawingml/2006/main" noChangeAspect="1"/>
             </wp:cNvGraphicFramePr>
@@ -1949,7 +1945,7 @@
               <a:graphicData uri="http://schemas.openxmlformats.org/drawingml/2006/picture">
                 <pic:pic xmlns:pic="http://schemas.openxmlformats.org/drawingml/2006/picture">
                   <pic:nvPicPr>
-                    <pic:cNvPr id="4" name="Screen Shot 2018-05-21 at 3.31.34 pm.png"/>
+                    <pic:cNvPr id="11" name="Screen Shot 2018-05-21 at 10.46.46 pm.png"/>
                     <pic:cNvPicPr/>
                   </pic:nvPicPr>
                   <pic:blipFill>
@@ -1967,7 +1963,7 @@
                   <pic:spPr>
                     <a:xfrm>
                       <a:off x="0" y="0"/>
-                      <a:ext cx="4613166" cy="3468568"/>
+                      <a:ext cx="4858188" cy="3624789"/>
                     </a:xfrm>
                     <a:prstGeom prst="rect">
                       <a:avLst/>
@@ -1979,17 +1975,21 @@
           </wp:inline>
         </w:drawing>
       </w:r>
-      <w:bookmarkStart w:id="10" w:name="_GoBack"/>
-      <w:bookmarkEnd w:id="10"/>
     </w:p>
+    <w:p/>
     <w:p/>
     <w:p>
       <w:pPr>
         <w:pStyle w:val="Heading2"/>
       </w:pPr>
       <w:r>
-        <w:t>No File Selected Error</w:t>
-      </w:r>
+        <w:t xml:space="preserve">Import Sales </w:t>
+      </w:r>
+      <w:proofErr w:type="gramStart"/>
+      <w:r>
+        <w:t>Log  Error</w:t>
+      </w:r>
+      <w:proofErr w:type="gramEnd"/>
     </w:p>
     <w:p>
       <w:r>
@@ -1997,10 +1997,10 @@
           <w:noProof/>
         </w:rPr>
         <w:drawing>
-          <wp:inline distT="0" distB="0" distL="0" distR="0" wp14:anchorId="570F78A3" wp14:editId="3857A5B3">
-            <wp:extent cx="2757949" cy="2057400"/>
+          <wp:inline distT="0" distB="0" distL="0" distR="0" wp14:anchorId="74F5C52B" wp14:editId="6859BF83">
+            <wp:extent cx="5181600" cy="3901710"/>
             <wp:effectExtent l="0" t="0" r="0" b="0"/>
-            <wp:docPr id="6" name="Picture 6"/>
+            <wp:docPr id="12" name="Picture 12"/>
             <wp:cNvGraphicFramePr>
               <a:graphicFrameLocks xmlns:a="http://schemas.openxmlformats.org/drawingml/2006/main" noChangeAspect="1"/>
             </wp:cNvGraphicFramePr>
@@ -2008,7 +2008,7 @@
               <a:graphicData uri="http://schemas.openxmlformats.org/drawingml/2006/picture">
                 <pic:pic xmlns:pic="http://schemas.openxmlformats.org/drawingml/2006/picture">
                   <pic:nvPicPr>
-                    <pic:cNvPr id="6" name="Screen Shot 2018-05-21 at 3.28.42 pm.png"/>
+                    <pic:cNvPr id="12" name="Screen Shot 2018-05-21 at 10.54.38 pm.png"/>
                     <pic:cNvPicPr/>
                   </pic:nvPicPr>
                   <pic:blipFill>
@@ -2026,7 +2026,7 @@
                   <pic:spPr>
                     <a:xfrm>
                       <a:off x="0" y="0"/>
-                      <a:ext cx="2759333" cy="2058433"/>
+                      <a:ext cx="5189311" cy="3907516"/>
                     </a:xfrm>
                     <a:prstGeom prst="rect">
                       <a:avLst/>
@@ -2038,15 +2038,26 @@
           </wp:inline>
         </w:drawing>
       </w:r>
+    </w:p>
+    <w:p>
+      <w:pPr>
+        <w:pStyle w:val="Heading2"/>
+      </w:pPr>
+      <w:r>
+        <w:lastRenderedPageBreak/>
+        <w:t>No File Selected Error</w:t>
+      </w:r>
+    </w:p>
+    <w:p>
       <w:r>
         <w:rPr>
           <w:noProof/>
         </w:rPr>
         <w:drawing>
-          <wp:inline distT="0" distB="0" distL="0" distR="0" wp14:anchorId="7128B5A1" wp14:editId="661F047E">
-            <wp:extent cx="2654300" cy="1980079"/>
+          <wp:inline distT="0" distB="0" distL="0" distR="0" wp14:anchorId="6F36749E" wp14:editId="2B67EDA8">
+            <wp:extent cx="2895600" cy="2160087"/>
             <wp:effectExtent l="0" t="0" r="0" b="0"/>
-            <wp:docPr id="7" name="Picture 7"/>
+            <wp:docPr id="13" name="Picture 13"/>
             <wp:cNvGraphicFramePr>
               <a:graphicFrameLocks xmlns:a="http://schemas.openxmlformats.org/drawingml/2006/main" noChangeAspect="1"/>
             </wp:cNvGraphicFramePr>
@@ -2054,7 +2065,7 @@
               <a:graphicData uri="http://schemas.openxmlformats.org/drawingml/2006/picture">
                 <pic:pic xmlns:pic="http://schemas.openxmlformats.org/drawingml/2006/picture">
                   <pic:nvPicPr>
-                    <pic:cNvPr id="7" name="Screen Shot 2018-05-21 at 3.28.45 pm.png"/>
+                    <pic:cNvPr id="13" name="Screen Shot 2018-05-21 at 10.32.55 pm.png"/>
                     <pic:cNvPicPr/>
                   </pic:nvPicPr>
                   <pic:blipFill>
@@ -2072,7 +2083,7 @@
                   <pic:spPr>
                     <a:xfrm>
                       <a:off x="0" y="0"/>
-                      <a:ext cx="2656560" cy="1981765"/>
+                      <a:ext cx="2911374" cy="2171854"/>
                     </a:xfrm>
                     <a:prstGeom prst="rect">
                       <a:avLst/>
@@ -2089,10 +2100,10 @@
           <w:noProof/>
         </w:rPr>
         <w:drawing>
-          <wp:inline distT="0" distB="0" distL="0" distR="0" wp14:anchorId="53BA2A31" wp14:editId="2055535D">
-            <wp:extent cx="2616200" cy="1951658"/>
+          <wp:inline distT="0" distB="0" distL="0" distR="0" wp14:anchorId="6706825A" wp14:editId="1C5961CF">
+            <wp:extent cx="2895600" cy="2160086"/>
             <wp:effectExtent l="0" t="0" r="0" b="0"/>
-            <wp:docPr id="8" name="Picture 8"/>
+            <wp:docPr id="14" name="Picture 14"/>
             <wp:cNvGraphicFramePr>
               <a:graphicFrameLocks xmlns:a="http://schemas.openxmlformats.org/drawingml/2006/main" noChangeAspect="1"/>
             </wp:cNvGraphicFramePr>
@@ -2100,7 +2111,7 @@
               <a:graphicData uri="http://schemas.openxmlformats.org/drawingml/2006/picture">
                 <pic:pic xmlns:pic="http://schemas.openxmlformats.org/drawingml/2006/picture">
                   <pic:nvPicPr>
-                    <pic:cNvPr id="8" name="Screen Shot 2018-05-21 at 3.28.48 pm.png"/>
+                    <pic:cNvPr id="14" name="Screen Shot 2018-05-21 at 10.32.46 pm.png"/>
                     <pic:cNvPicPr/>
                   </pic:nvPicPr>
                   <pic:blipFill>
@@ -2118,7 +2129,7 @@
                   <pic:spPr>
                     <a:xfrm>
                       <a:off x="0" y="0"/>
-                      <a:ext cx="2618577" cy="1953431"/>
+                      <a:ext cx="2925112" cy="2182102"/>
                     </a:xfrm>
                     <a:prstGeom prst="rect">
                       <a:avLst/>
@@ -2135,10 +2146,10 @@
           <w:noProof/>
         </w:rPr>
         <w:drawing>
-          <wp:inline distT="0" distB="0" distL="0" distR="0" wp14:anchorId="0ABC55D4" wp14:editId="3E7966F5">
-            <wp:extent cx="2565400" cy="1913760"/>
+          <wp:inline distT="0" distB="0" distL="0" distR="0" wp14:anchorId="22E9E028" wp14:editId="203C655C">
+            <wp:extent cx="2882900" cy="2150613"/>
             <wp:effectExtent l="0" t="0" r="0" b="0"/>
-            <wp:docPr id="9" name="Picture 9"/>
+            <wp:docPr id="15" name="Picture 15"/>
             <wp:cNvGraphicFramePr>
               <a:graphicFrameLocks xmlns:a="http://schemas.openxmlformats.org/drawingml/2006/main" noChangeAspect="1"/>
             </wp:cNvGraphicFramePr>
@@ -2146,7 +2157,7 @@
               <a:graphicData uri="http://schemas.openxmlformats.org/drawingml/2006/picture">
                 <pic:pic xmlns:pic="http://schemas.openxmlformats.org/drawingml/2006/picture">
                   <pic:nvPicPr>
-                    <pic:cNvPr id="9" name="Screen Shot 2018-05-21 at 3.36.41 pm.png"/>
+                    <pic:cNvPr id="15" name="Screen Shot 2018-05-21 at 10.32.50 pm.png"/>
                     <pic:cNvPicPr/>
                   </pic:nvPicPr>
                   <pic:blipFill>
@@ -2164,7 +2175,53 @@
                   <pic:spPr>
                     <a:xfrm>
                       <a:off x="0" y="0"/>
-                      <a:ext cx="2570743" cy="1917746"/>
+                      <a:ext cx="2897975" cy="2161859"/>
+                    </a:xfrm>
+                    <a:prstGeom prst="rect">
+                      <a:avLst/>
+                    </a:prstGeom>
+                  </pic:spPr>
+                </pic:pic>
+              </a:graphicData>
+            </a:graphic>
+          </wp:inline>
+        </w:drawing>
+      </w:r>
+      <w:r>
+        <w:rPr>
+          <w:noProof/>
+        </w:rPr>
+        <w:drawing>
+          <wp:inline distT="0" distB="0" distL="0" distR="0" wp14:anchorId="3F803471" wp14:editId="74745B93">
+            <wp:extent cx="2882900" cy="2150613"/>
+            <wp:effectExtent l="0" t="0" r="0" b="0"/>
+            <wp:docPr id="16" name="Picture 16"/>
+            <wp:cNvGraphicFramePr>
+              <a:graphicFrameLocks xmlns:a="http://schemas.openxmlformats.org/drawingml/2006/main" noChangeAspect="1"/>
+            </wp:cNvGraphicFramePr>
+            <a:graphic xmlns:a="http://schemas.openxmlformats.org/drawingml/2006/main">
+              <a:graphicData uri="http://schemas.openxmlformats.org/drawingml/2006/picture">
+                <pic:pic xmlns:pic="http://schemas.openxmlformats.org/drawingml/2006/picture">
+                  <pic:nvPicPr>
+                    <pic:cNvPr id="16" name="Screen Shot 2018-05-21 at 10.32.52 pm.png"/>
+                    <pic:cNvPicPr/>
+                  </pic:nvPicPr>
+                  <pic:blipFill>
+                    <a:blip r:embed="rId13" cstate="print">
+                      <a:extLst>
+                        <a:ext uri="{28A0092B-C50C-407E-A947-70E740481C1C}">
+                          <a14:useLocalDpi xmlns:a14="http://schemas.microsoft.com/office/drawing/2010/main" val="0"/>
+                        </a:ext>
+                      </a:extLst>
+                    </a:blip>
+                    <a:stretch>
+                      <a:fillRect/>
+                    </a:stretch>
+                  </pic:blipFill>
+                  <pic:spPr>
+                    <a:xfrm>
+                      <a:off x="0" y="0"/>
+                      <a:ext cx="2940523" cy="2193599"/>
                     </a:xfrm>
                     <a:prstGeom prst="rect">
                       <a:avLst/>
@@ -3209,7 +3266,7 @@
 </file>
 
 <file path=customXml/itemProps1.xml><?xml version="1.0" encoding="utf-8"?>
-<ds:datastoreItem xmlns:ds="http://schemas.openxmlformats.org/officeDocument/2006/customXml" ds:itemID="{E67BD332-7A73-2C40-AEFA-F03F795D9062}">
+<ds:datastoreItem xmlns:ds="http://schemas.openxmlformats.org/officeDocument/2006/customXml" ds:itemID="{A089E9CF-56E7-4741-9CAB-098C21CA6728}">
   <ds:schemaRefs>
     <ds:schemaRef ds:uri="http://schemas.openxmlformats.org/officeDocument/2006/bibliography"/>
   </ds:schemaRefs>

</xml_diff>

<commit_message>
Worked on Report and changed spelling error in FileReader
</commit_message>
<xml_diff>
--- a/Report.docx
+++ b/Report.docx
@@ -151,7 +151,6 @@
                                     <w:alias w:val="Company Address"/>
                                     <w:tag w:val=""/>
                                     <w:id w:val="-92392518"/>
-                                    <w:showingPlcHdr/>
                                     <w:dataBinding w:prefixMappings="xmlns:ns0='http://schemas.microsoft.com/office/2006/coverPageProps' " w:xpath="/ns0:CoverPageProperties[1]/ns0:CompanyAddress[1]" w:storeItemID="{55AF091B-3C7A-41E3-B477-F2FDAA23CFDA}"/>
                                     <w15:appearance w15:val="hidden"/>
                                     <w:text/>
@@ -165,7 +164,7 @@
                                         <w:sz w:val="26"/>
                                         <w:szCs w:val="26"/>
                                       </w:rPr>
-                                      <w:t>[Company Address]</w:t>
+                                      <w:t>N9918205</w:t>
                                     </w:r>
                                   </w:sdtContent>
                                 </w:sdt>
@@ -192,7 +191,7 @@
               </mc:Choice>
               <mc:Fallback>
                 <w:pict>
-                  <v:shapetype id="_x0000_t202" coordsize="21600,21600" o:spt="202" path="m,l,21600r21600,l21600,xe">
+                  <v:shapetype w14:anchorId="20E4431B" id="_x0000_t202" coordsize="21600,21600" o:spt="202" path="m,l,21600r21600,l21600,xe">
                     <v:stroke joinstyle="miter"/>
                     <v:path gradientshapeok="t" o:connecttype="rect"/>
                   </v:shapetype>
@@ -214,6 +213,7 @@
                             <w15:appearance w15:val="hidden"/>
                             <w:text/>
                           </w:sdtPr>
+                          <w:sdtEndPr/>
                           <w:sdtContent>
                             <w:p>
                               <w:pPr>
@@ -264,6 +264,7 @@
                               <w15:appearance w15:val="hidden"/>
                               <w:text/>
                             </w:sdtPr>
+                            <w:sdtEndPr/>
                             <w:sdtContent>
                               <w:r>
                                 <w:rPr>
@@ -296,11 +297,11 @@
                               <w:alias w:val="Company Address"/>
                               <w:tag w:val=""/>
                               <w:id w:val="-92392518"/>
-                              <w:showingPlcHdr/>
                               <w:dataBinding w:prefixMappings="xmlns:ns0='http://schemas.microsoft.com/office/2006/coverPageProps' " w:xpath="/ns0:CoverPageProperties[1]/ns0:CompanyAddress[1]" w:storeItemID="{55AF091B-3C7A-41E3-B477-F2FDAA23CFDA}"/>
                               <w15:appearance w15:val="hidden"/>
                               <w:text/>
                             </w:sdtPr>
+                            <w:sdtEndPr/>
                             <w:sdtContent>
                               <w:r>
                                 <w:rPr>
@@ -309,7 +310,7 @@
                                   <w:sz w:val="26"/>
                                   <w:szCs w:val="26"/>
                                 </w:rPr>
-                                <w:t>[Company Address]</w:t>
+                                <w:t>N9918205</w:t>
                               </w:r>
                             </w:sdtContent>
                           </w:sdt>
@@ -566,7 +567,7 @@
               </mc:Choice>
               <mc:Fallback>
                 <w:pict>
-                  <v:shape id="Text Box 38" o:spid="_x0000_s1027" type="#_x0000_t202" alt="Title: Title and subtitle" style="position:absolute;margin-left:0;margin-top:0;width:435.75pt;height:214.55pt;z-index:251659264;visibility:visible;mso-wrap-style:square;mso-width-percent:890;mso-height-percent:0;mso-top-percent:150;mso-wrap-distance-left:9pt;mso-wrap-distance-top:0;mso-wrap-distance-right:9pt;mso-wrap-distance-bottom:0;mso-position-horizontal:left;mso-position-horizontal-relative:page;mso-position-vertical-relative:page;mso-width-percent:890;mso-height-percent:0;mso-top-percent:150;mso-width-relative:page;mso-height-relative:margin;v-text-anchor:top" o:gfxdata="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" filled="f" stroked="f" strokeweight=".5pt">
+                  <v:shape w14:anchorId="1BF35267" id="Text Box 38" o:spid="_x0000_s1027" type="#_x0000_t202" alt="Title: Title and subtitle" style="position:absolute;margin-left:0;margin-top:0;width:435.75pt;height:214.55pt;z-index:251659264;visibility:visible;mso-wrap-style:square;mso-width-percent:890;mso-height-percent:0;mso-top-percent:150;mso-wrap-distance-left:9pt;mso-wrap-distance-top:0;mso-wrap-distance-right:9pt;mso-wrap-distance-bottom:0;mso-position-horizontal:left;mso-position-horizontal-relative:page;mso-position-vertical-relative:page;mso-width-percent:890;mso-height-percent:0;mso-top-percent:150;mso-width-relative:page;mso-height-relative:margin;v-text-anchor:top" o:gfxdata="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" filled="f" stroked="f" strokeweight=".5pt">
                     <v:textbox style="mso-fit-shape-to-text:t" inset="93.6pt,,0">
                       <w:txbxContent>
                         <w:sdt>
@@ -583,6 +584,7 @@
                             <w15:appearance w15:val="hidden"/>
                             <w:text/>
                           </w:sdtPr>
+                          <w:sdtEndPr/>
                           <w:sdtContent>
                             <w:p>
                               <w:pPr>
@@ -1494,20 +1496,45 @@
         <w:t xml:space="preserve">Name, Cost, Price, Reorder Point, Reorder Amount, Storage Temp and Quantity. </w:t>
       </w:r>
     </w:p>
-    <w:p/>
+    <w:p>
+      <w:r>
+        <w:t>These properties are loaded through an item properties files. The polymorphic type Item(s) are instantiated based on the file supplied. The item object is stored in a Stock type object</w:t>
+      </w:r>
+    </w:p>
+    <w:p>
+      <w:bookmarkStart w:id="2" w:name="_GoBack"/>
+      <w:bookmarkEnd w:id="2"/>
+    </w:p>
     <w:p>
       <w:pPr>
         <w:pStyle w:val="Heading2"/>
       </w:pPr>
-      <w:bookmarkStart w:id="2" w:name="_Toc514661209"/>
+      <w:bookmarkStart w:id="3" w:name="_Toc514661209"/>
       <w:r>
         <w:t>Stock</w:t>
       </w:r>
-      <w:bookmarkEnd w:id="2"/>
-    </w:p>
-    <w:p>
-      <w:r>
-        <w:t>The stock class represents a collection of items, this class is utilised for representing different types of inventory: store inventory, cargo to be loaded onto trucks, cold items, non-refrigerated items, inventory to be reordered. The stock class is able to sort the collection of items by temperature.</w:t>
+      <w:bookmarkEnd w:id="3"/>
+    </w:p>
+    <w:p>
+      <w:r>
+        <w:t>The stock class represents a collection of items, this class is utilised for representing different types of inventory</w:t>
+      </w:r>
+      <w:r>
+        <w:t xml:space="preserve"> based on their properties like;</w:t>
+      </w:r>
+      <w:r>
+        <w:t xml:space="preserve"> store inventory, cargo to be </w:t>
+      </w:r>
+      <w:r>
+        <w:t>loaded onto trucks, cold items and non-refrigerated items,</w:t>
+      </w:r>
+      <w:r>
+        <w:t xml:space="preserve"> inventory to be reordered. </w:t>
+      </w:r>
+    </w:p>
+    <w:p>
+      <w:r>
+        <w:t>These differing properties categorise the stock, which assists when generating manifests, as some stock requires refrigeration and needs a particular truck type instantiated which is why the stock class can sort through the collection of items by temperature</w:t>
       </w:r>
     </w:p>
     <w:p/>
@@ -1515,39 +1542,15 @@
       <w:pPr>
         <w:pStyle w:val="Heading2"/>
       </w:pPr>
-      <w:bookmarkStart w:id="3" w:name="_Toc514661210"/>
+      <w:bookmarkStart w:id="4" w:name="_Toc514661210"/>
       <w:r>
         <w:t>Truck (Abstract)</w:t>
       </w:r>
-      <w:bookmarkEnd w:id="3"/>
-    </w:p>
-    <w:p>
-      <w:r>
-        <w:t xml:space="preserve">Truck is an abstract class for the two truck types, RefrigeratedTruck and OrdinaryTruck. It has the follow abstract functions: </w:t>
-      </w:r>
-      <w:proofErr w:type="spellStart"/>
-      <w:r>
-        <w:t>getCapacity</w:t>
-      </w:r>
-      <w:proofErr w:type="spellEnd"/>
-      <w:r>
-        <w:t xml:space="preserve">, </w:t>
-      </w:r>
-      <w:proofErr w:type="spellStart"/>
-      <w:r>
-        <w:t>getCost</w:t>
-      </w:r>
-      <w:proofErr w:type="spellEnd"/>
-      <w:r>
-        <w:t xml:space="preserve">, </w:t>
-      </w:r>
-      <w:proofErr w:type="spellStart"/>
-      <w:r>
-        <w:t>getCargo</w:t>
-      </w:r>
-      <w:proofErr w:type="spellEnd"/>
-      <w:r>
-        <w:t>. In addition, the Truck class also has a function to return the inventory on the truck as a list and the inventory on the truck as a Stock type.</w:t>
+      <w:bookmarkEnd w:id="4"/>
+    </w:p>
+    <w:p>
+      <w:r>
+        <w:t>Truck is an abstract class for the two truck types, RefrigeratedTruck and OrdinaryTruck. It has the follow abstract functions: getCapacity, getCost, getCargo. In addition, the Truck class also has a function to return the inventory on the truck as a list and the inventory on the truck as a Stock type.</w:t>
       </w:r>
     </w:p>
     <w:p/>
@@ -1555,80 +1558,27 @@
       <w:pPr>
         <w:pStyle w:val="Heading2"/>
       </w:pPr>
-      <w:bookmarkStart w:id="4" w:name="_Toc514661211"/>
+      <w:bookmarkStart w:id="5" w:name="_Toc514661211"/>
       <w:r>
         <w:t>RefrigeratedT</w:t>
       </w:r>
       <w:r>
         <w:t>ruck</w:t>
       </w:r>
-      <w:bookmarkEnd w:id="4"/>
-    </w:p>
-    <w:p>
-      <w:r>
-        <w:t xml:space="preserve">The RefrigeratedTruck class extends the Abstract class Truck, </w:t>
-      </w:r>
-      <w:proofErr w:type="gramStart"/>
-      <w:r>
-        <w:t>It</w:t>
-      </w:r>
-      <w:proofErr w:type="gramEnd"/>
-      <w:r>
-        <w:t xml:space="preserve"> overrides </w:t>
-      </w:r>
-      <w:proofErr w:type="spellStart"/>
-      <w:r>
-        <w:t>getCost</w:t>
-      </w:r>
-      <w:proofErr w:type="spellEnd"/>
-      <w:r>
-        <w:t xml:space="preserve">, </w:t>
-      </w:r>
-      <w:proofErr w:type="spellStart"/>
-      <w:r>
-        <w:t>getCapacity</w:t>
-      </w:r>
-      <w:proofErr w:type="spellEnd"/>
-      <w:r>
-        <w:t xml:space="preserve"> and </w:t>
-      </w:r>
-      <w:proofErr w:type="spellStart"/>
-      <w:r>
-        <w:t>getCargo</w:t>
-      </w:r>
-      <w:proofErr w:type="spellEnd"/>
-      <w:r>
-        <w:t xml:space="preserve"> with </w:t>
+      <w:bookmarkEnd w:id="5"/>
+    </w:p>
+    <w:p>
+      <w:r>
+        <w:t>The RefrigeratedTruck class extends the Abstract class Truck, It overrides getCost</w:t>
+      </w:r>
+      <w:r>
+        <w:t xml:space="preserve">, getCapacity and getCargo with </w:t>
       </w:r>
       <w:r>
         <w:t>its</w:t>
       </w:r>
       <w:r>
-        <w:t xml:space="preserve"> own specific code related to the </w:t>
-      </w:r>
-      <w:proofErr w:type="spellStart"/>
-      <w:r>
-        <w:t>Rerigerated</w:t>
-      </w:r>
-      <w:proofErr w:type="spellEnd"/>
-      <w:r>
-        <w:t xml:space="preserve"> Truck type. In addition, the Refrigerated truck has 2 addition functions, </w:t>
-      </w:r>
-      <w:proofErr w:type="spellStart"/>
-      <w:r>
-        <w:t>getTemperature</w:t>
-      </w:r>
-      <w:proofErr w:type="spellEnd"/>
-      <w:r>
-        <w:t xml:space="preserve"> which returns the temperature the truck operates at and </w:t>
-      </w:r>
-      <w:proofErr w:type="spellStart"/>
-      <w:r>
-        <w:t>setTemperature</w:t>
-      </w:r>
-      <w:proofErr w:type="spellEnd"/>
-      <w:r>
-        <w:t xml:space="preserve">, which sets the trucks temperature based on the coldest item in </w:t>
+        <w:t xml:space="preserve"> own specific code related to the Rerigerated Truck type. In addition, the Refrigerated truck has 2 addition functions, getTemperature which returns the temperature the truck operates at and setTemperature, which sets the trucks temperature based on the coldest item in </w:t>
       </w:r>
       <w:r>
         <w:t>its</w:t>
@@ -1642,50 +1592,24 @@
       <w:pPr>
         <w:pStyle w:val="Heading2"/>
       </w:pPr>
-      <w:bookmarkStart w:id="5" w:name="_Toc514661212"/>
+      <w:bookmarkStart w:id="6" w:name="_Toc514661212"/>
       <w:r>
         <w:t>OrdinaryT</w:t>
       </w:r>
       <w:r>
         <w:t>ruck</w:t>
       </w:r>
-      <w:bookmarkEnd w:id="5"/>
-    </w:p>
-    <w:p>
-      <w:r>
-        <w:t xml:space="preserve">The OrdinaryTruck class extends the Abstract class Truck, </w:t>
-      </w:r>
-      <w:proofErr w:type="gramStart"/>
-      <w:r>
-        <w:t>It</w:t>
-      </w:r>
-      <w:proofErr w:type="gramEnd"/>
-      <w:r>
-        <w:t xml:space="preserve"> overrides </w:t>
-      </w:r>
-      <w:proofErr w:type="spellStart"/>
-      <w:r>
-        <w:t>getCost</w:t>
-      </w:r>
-      <w:proofErr w:type="spellEnd"/>
-      <w:r>
-        <w:t xml:space="preserve">, </w:t>
-      </w:r>
-      <w:proofErr w:type="spellStart"/>
-      <w:r>
-        <w:t>getCapacity</w:t>
-      </w:r>
-      <w:proofErr w:type="spellEnd"/>
-      <w:r>
-        <w:t xml:space="preserve"> and </w:t>
-      </w:r>
-      <w:proofErr w:type="spellStart"/>
-      <w:r>
-        <w:t>getCargo</w:t>
-      </w:r>
-      <w:proofErr w:type="spellEnd"/>
-      <w:r>
-        <w:t xml:space="preserve"> with </w:t>
+      <w:bookmarkEnd w:id="6"/>
+    </w:p>
+    <w:p>
+      <w:r>
+        <w:t>The OrdinaryTruck class ext</w:t>
+      </w:r>
+      <w:r>
+        <w:t>ends the Abstract class Truck, i</w:t>
+      </w:r>
+      <w:r>
+        <w:t xml:space="preserve">t overrides getCost, getCapacity and getCargo with </w:t>
       </w:r>
       <w:r>
         <w:t>its</w:t>
@@ -1699,11 +1623,11 @@
       <w:pPr>
         <w:pStyle w:val="Heading2"/>
       </w:pPr>
-      <w:bookmarkStart w:id="6" w:name="_Toc514661213"/>
+      <w:bookmarkStart w:id="7" w:name="_Toc514661213"/>
       <w:r>
         <w:t>Manifest</w:t>
       </w:r>
-      <w:bookmarkEnd w:id="6"/>
+      <w:bookmarkEnd w:id="7"/>
     </w:p>
     <w:p>
       <w:r>
@@ -1715,21 +1639,15 @@
       <w:pPr>
         <w:pStyle w:val="Heading2"/>
       </w:pPr>
-      <w:bookmarkStart w:id="7" w:name="_Toc514661214"/>
+      <w:bookmarkStart w:id="8" w:name="_Toc514661214"/>
       <w:r>
         <w:t>Store</w:t>
       </w:r>
-      <w:bookmarkEnd w:id="7"/>
+      <w:bookmarkEnd w:id="8"/>
     </w:p>
     <w:p>
       <w:r>
         <w:t>The store class uses a singleton pattern, ensuring that the only once instance exists. It does this by check if it already exists, if so it returns the existing Store, otherwise it creates a new one.</w:t>
-      </w:r>
-    </w:p>
-    <w:p/>
-    <w:p>
-      <w:r>
-        <w:t xml:space="preserve">When the item properties file is loaded, many Item polymorphic type objects are instantiated based on the data supplied, these objects are stored in a Stock type object, which is used for also storing collections of items split into categories based on individual attributes. When Manifests are generated, different Truck type objects are instantiated and associated with Stock objects based on the item objects within the Stock objects. </w:t>
       </w:r>
     </w:p>
     <w:p>
@@ -1741,12 +1659,12 @@
       <w:pPr>
         <w:pStyle w:val="Heading2"/>
       </w:pPr>
-      <w:bookmarkStart w:id="8" w:name="_Toc514661215"/>
+      <w:bookmarkStart w:id="9" w:name="_Toc514661215"/>
       <w:r>
         <w:lastRenderedPageBreak/>
         <w:t>UML Diagram</w:t>
       </w:r>
-      <w:bookmarkEnd w:id="8"/>
+      <w:bookmarkEnd w:id="9"/>
     </w:p>
     <w:p>
       <w:r>
@@ -1769,7 +1687,7 @@
                     <pic:cNvPicPr/>
                   </pic:nvPicPr>
                   <pic:blipFill>
-                    <a:blip r:embed="rId5"/>
+                    <a:blip r:embed="rId8"/>
                     <a:stretch>
                       <a:fillRect/>
                     </a:stretch>
@@ -1794,12 +1712,12 @@
       <w:pPr>
         <w:pStyle w:val="Heading1"/>
       </w:pPr>
-      <w:bookmarkStart w:id="9" w:name="_Toc514661216"/>
+      <w:bookmarkStart w:id="10" w:name="_Toc514661216"/>
       <w:r>
         <w:lastRenderedPageBreak/>
         <w:t>GUI Test Report</w:t>
       </w:r>
-      <w:bookmarkEnd w:id="9"/>
+      <w:bookmarkEnd w:id="10"/>
     </w:p>
     <w:p/>
     <w:p>
@@ -1811,15 +1729,34 @@
       </w:r>
     </w:p>
     <w:p>
-      <w:bookmarkStart w:id="10" w:name="_GoBack"/>
+      <w:r>
+        <w:t>Item Properties need to be loaded into the application, this is done using a CSV File Reader.</w:t>
+      </w:r>
+      <w:r>
+        <w:t xml:space="preserve"> </w:t>
+      </w:r>
+      <w:r>
+        <w:t>If the file p</w:t>
+      </w:r>
+      <w:r>
+        <w:t xml:space="preserve">ath does not go to a </w:t>
+      </w:r>
+      <w:r>
+        <w:t>file, the data provided is invalid or values are missing, this error will appear</w:t>
+      </w:r>
+      <w:r>
+        <w:t>.</w:t>
+      </w:r>
+    </w:p>
+    <w:p>
       <w:r>
         <w:rPr>
           <w:noProof/>
         </w:rPr>
         <w:drawing>
-          <wp:inline distT="0" distB="0" distL="0" distR="0" wp14:anchorId="4A3572A7" wp14:editId="1C80499E">
-            <wp:extent cx="4927600" cy="3698431"/>
-            <wp:effectExtent l="0" t="0" r="0" b="0"/>
+          <wp:inline distT="0" distB="0" distL="0" distR="0" wp14:anchorId="4A3572A7" wp14:editId="1DE7CE80">
+            <wp:extent cx="4425974" cy="3321934"/>
+            <wp:effectExtent l="0" t="0" r="0" b="5715"/>
             <wp:docPr id="5" name="Picture 5"/>
             <wp:cNvGraphicFramePr>
               <a:graphicFrameLocks xmlns:a="http://schemas.openxmlformats.org/drawingml/2006/main" noChangeAspect="1"/>
@@ -1829,186 +1766,6 @@
                 <pic:pic xmlns:pic="http://schemas.openxmlformats.org/drawingml/2006/picture">
                   <pic:nvPicPr>
                     <pic:cNvPr id="5" name="Screen Shot 2018-05-21 at 10.28.58 pm.png"/>
-                    <pic:cNvPicPr/>
-                  </pic:nvPicPr>
-                  <pic:blipFill>
-                    <a:blip r:embed="rId6" cstate="print">
-                      <a:extLst>
-                        <a:ext uri="{28A0092B-C50C-407E-A947-70E740481C1C}">
-                          <a14:useLocalDpi xmlns:a14="http://schemas.microsoft.com/office/drawing/2010/main" val="0"/>
-                        </a:ext>
-                      </a:extLst>
-                    </a:blip>
-                    <a:stretch>
-                      <a:fillRect/>
-                    </a:stretch>
-                  </pic:blipFill>
-                  <pic:spPr>
-                    <a:xfrm>
-                      <a:off x="0" y="0"/>
-                      <a:ext cx="4951324" cy="3716237"/>
-                    </a:xfrm>
-                    <a:prstGeom prst="rect">
-                      <a:avLst/>
-                    </a:prstGeom>
-                  </pic:spPr>
-                </pic:pic>
-              </a:graphicData>
-            </a:graphic>
-          </wp:inline>
-        </w:drawing>
-      </w:r>
-      <w:bookmarkEnd w:id="10"/>
-    </w:p>
-    <w:p/>
-    <w:p>
-      <w:pPr>
-        <w:pStyle w:val="Heading2"/>
-      </w:pPr>
-      <w:r>
-        <w:t>Import Manifest Error</w:t>
-      </w:r>
-    </w:p>
-    <w:p>
-      <w:r>
-        <w:rPr>
-          <w:noProof/>
-        </w:rPr>
-        <w:drawing>
-          <wp:inline distT="0" distB="0" distL="0" distR="0" wp14:anchorId="7DA768B0" wp14:editId="0B830766">
-            <wp:extent cx="4792133" cy="3594100"/>
-            <wp:effectExtent l="0" t="0" r="0" b="0"/>
-            <wp:docPr id="3" name="Picture 3"/>
-            <wp:cNvGraphicFramePr>
-              <a:graphicFrameLocks xmlns:a="http://schemas.openxmlformats.org/drawingml/2006/main" noChangeAspect="1"/>
-            </wp:cNvGraphicFramePr>
-            <a:graphic xmlns:a="http://schemas.openxmlformats.org/drawingml/2006/main">
-              <a:graphicData uri="http://schemas.openxmlformats.org/drawingml/2006/picture">
-                <pic:pic xmlns:pic="http://schemas.openxmlformats.org/drawingml/2006/picture">
-                  <pic:nvPicPr>
-                    <pic:cNvPr id="3" name="Screen Shot 2018-05-21 at 3.30.22 pm.png"/>
-                    <pic:cNvPicPr/>
-                  </pic:nvPicPr>
-                  <pic:blipFill>
-                    <a:blip r:embed="rId7" cstate="print">
-                      <a:extLst>
-                        <a:ext uri="{28A0092B-C50C-407E-A947-70E740481C1C}">
-                          <a14:useLocalDpi xmlns:a14="http://schemas.microsoft.com/office/drawing/2010/main" val="0"/>
-                        </a:ext>
-                      </a:extLst>
-                    </a:blip>
-                    <a:stretch>
-                      <a:fillRect/>
-                    </a:stretch>
-                  </pic:blipFill>
-                  <pic:spPr>
-                    <a:xfrm>
-                      <a:off x="0" y="0"/>
-                      <a:ext cx="4792556" cy="3594417"/>
-                    </a:xfrm>
-                    <a:prstGeom prst="rect">
-                      <a:avLst/>
-                    </a:prstGeom>
-                  </pic:spPr>
-                </pic:pic>
-              </a:graphicData>
-            </a:graphic>
-          </wp:inline>
-        </w:drawing>
-      </w:r>
-    </w:p>
-    <w:p/>
-    <w:p/>
-    <w:p>
-      <w:pPr>
-        <w:pStyle w:val="Heading2"/>
-      </w:pPr>
-      <w:r>
-        <w:lastRenderedPageBreak/>
-        <w:t>Import Manifest Error 2</w:t>
-      </w:r>
-    </w:p>
-    <w:p>
-      <w:r>
-        <w:rPr>
-          <w:noProof/>
-        </w:rPr>
-        <w:drawing>
-          <wp:inline distT="0" distB="0" distL="0" distR="0" wp14:anchorId="2FF6564D" wp14:editId="1AE50E93">
-            <wp:extent cx="4851400" cy="3619725"/>
-            <wp:effectExtent l="0" t="0" r="0" b="0"/>
-            <wp:docPr id="11" name="Picture 11"/>
-            <wp:cNvGraphicFramePr>
-              <a:graphicFrameLocks xmlns:a="http://schemas.openxmlformats.org/drawingml/2006/main" noChangeAspect="1"/>
-            </wp:cNvGraphicFramePr>
-            <a:graphic xmlns:a="http://schemas.openxmlformats.org/drawingml/2006/main">
-              <a:graphicData uri="http://schemas.openxmlformats.org/drawingml/2006/picture">
-                <pic:pic xmlns:pic="http://schemas.openxmlformats.org/drawingml/2006/picture">
-                  <pic:nvPicPr>
-                    <pic:cNvPr id="11" name="Screen Shot 2018-05-21 at 10.46.46 pm.png"/>
-                    <pic:cNvPicPr/>
-                  </pic:nvPicPr>
-                  <pic:blipFill>
-                    <a:blip r:embed="rId8" cstate="print">
-                      <a:extLst>
-                        <a:ext uri="{28A0092B-C50C-407E-A947-70E740481C1C}">
-                          <a14:useLocalDpi xmlns:a14="http://schemas.microsoft.com/office/drawing/2010/main" val="0"/>
-                        </a:ext>
-                      </a:extLst>
-                    </a:blip>
-                    <a:stretch>
-                      <a:fillRect/>
-                    </a:stretch>
-                  </pic:blipFill>
-                  <pic:spPr>
-                    <a:xfrm>
-                      <a:off x="0" y="0"/>
-                      <a:ext cx="4858188" cy="3624789"/>
-                    </a:xfrm>
-                    <a:prstGeom prst="rect">
-                      <a:avLst/>
-                    </a:prstGeom>
-                  </pic:spPr>
-                </pic:pic>
-              </a:graphicData>
-            </a:graphic>
-          </wp:inline>
-        </w:drawing>
-      </w:r>
-    </w:p>
-    <w:p/>
-    <w:p/>
-    <w:p>
-      <w:pPr>
-        <w:pStyle w:val="Heading2"/>
-      </w:pPr>
-      <w:r>
-        <w:t xml:space="preserve">Import Sales </w:t>
-      </w:r>
-      <w:proofErr w:type="gramStart"/>
-      <w:r>
-        <w:t>Log  Error</w:t>
-      </w:r>
-      <w:proofErr w:type="gramEnd"/>
-    </w:p>
-    <w:p>
-      <w:r>
-        <w:rPr>
-          <w:noProof/>
-        </w:rPr>
-        <w:drawing>
-          <wp:inline distT="0" distB="0" distL="0" distR="0" wp14:anchorId="74F5C52B" wp14:editId="6859BF83">
-            <wp:extent cx="5181600" cy="3901710"/>
-            <wp:effectExtent l="0" t="0" r="0" b="0"/>
-            <wp:docPr id="12" name="Picture 12"/>
-            <wp:cNvGraphicFramePr>
-              <a:graphicFrameLocks xmlns:a="http://schemas.openxmlformats.org/drawingml/2006/main" noChangeAspect="1"/>
-            </wp:cNvGraphicFramePr>
-            <a:graphic xmlns:a="http://schemas.openxmlformats.org/drawingml/2006/main">
-              <a:graphicData uri="http://schemas.openxmlformats.org/drawingml/2006/picture">
-                <pic:pic xmlns:pic="http://schemas.openxmlformats.org/drawingml/2006/picture">
-                  <pic:nvPicPr>
-                    <pic:cNvPr id="12" name="Screen Shot 2018-05-21 at 10.54.38 pm.png"/>
                     <pic:cNvPicPr/>
                   </pic:nvPicPr>
                   <pic:blipFill>
@@ -2026,7 +1783,7 @@
                   <pic:spPr>
                     <a:xfrm>
                       <a:off x="0" y="0"/>
-                      <a:ext cx="5189311" cy="3907516"/>
+                      <a:ext cx="4451594" cy="3341163"/>
                     </a:xfrm>
                     <a:prstGeom prst="rect">
                       <a:avLst/>
@@ -2039,13 +1796,30 @@
         </w:drawing>
       </w:r>
     </w:p>
+    <w:p/>
     <w:p>
       <w:pPr>
         <w:pStyle w:val="Heading2"/>
       </w:pPr>
       <w:r>
-        <w:lastRenderedPageBreak/>
-        <w:t>No File Selected Error</w:t>
+        <w:t>Import Manifest Error</w:t>
+      </w:r>
+    </w:p>
+    <w:p>
+      <w:r>
+        <w:t xml:space="preserve">The manifest is </w:t>
+      </w:r>
+      <w:r>
+        <w:t xml:space="preserve">used as a list of items to order. </w:t>
+      </w:r>
+      <w:r>
+        <w:t>If the file p</w:t>
+      </w:r>
+      <w:r>
+        <w:t>ath does not go to a</w:t>
+      </w:r>
+      <w:r>
+        <w:t xml:space="preserve"> file, the data provided is invalid or values are missing, this error will appear</w:t>
       </w:r>
     </w:p>
     <w:p>
@@ -2054,10 +1828,10 @@
           <w:noProof/>
         </w:rPr>
         <w:drawing>
-          <wp:inline distT="0" distB="0" distL="0" distR="0" wp14:anchorId="6F36749E" wp14:editId="2B67EDA8">
-            <wp:extent cx="2895600" cy="2160087"/>
-            <wp:effectExtent l="0" t="0" r="0" b="0"/>
-            <wp:docPr id="13" name="Picture 13"/>
+          <wp:inline distT="0" distB="0" distL="0" distR="0" wp14:anchorId="7DA768B0" wp14:editId="6CC64073">
+            <wp:extent cx="4363656" cy="3272742"/>
+            <wp:effectExtent l="0" t="0" r="5715" b="4445"/>
+            <wp:docPr id="3" name="Picture 3"/>
             <wp:cNvGraphicFramePr>
               <a:graphicFrameLocks xmlns:a="http://schemas.openxmlformats.org/drawingml/2006/main" noChangeAspect="1"/>
             </wp:cNvGraphicFramePr>
@@ -2065,7 +1839,7 @@
               <a:graphicData uri="http://schemas.openxmlformats.org/drawingml/2006/picture">
                 <pic:pic xmlns:pic="http://schemas.openxmlformats.org/drawingml/2006/picture">
                   <pic:nvPicPr>
-                    <pic:cNvPr id="13" name="Screen Shot 2018-05-21 at 10.32.55 pm.png"/>
+                    <pic:cNvPr id="3" name="Screen Shot 2018-05-21 at 3.30.22 pm.png"/>
                     <pic:cNvPicPr/>
                   </pic:nvPicPr>
                   <pic:blipFill>
@@ -2083,7 +1857,7 @@
                   <pic:spPr>
                     <a:xfrm>
                       <a:off x="0" y="0"/>
-                      <a:ext cx="2911374" cy="2171854"/>
+                      <a:ext cx="4422763" cy="3317072"/>
                     </a:xfrm>
                     <a:prstGeom prst="rect">
                       <a:avLst/>
@@ -2095,15 +1869,38 @@
           </wp:inline>
         </w:drawing>
       </w:r>
+    </w:p>
+    <w:p/>
+    <w:p/>
+    <w:p>
+      <w:pPr>
+        <w:pStyle w:val="Heading2"/>
+      </w:pPr>
+      <w:r>
+        <w:t>Export Manifest Error</w:t>
+      </w:r>
+    </w:p>
+    <w:p>
+      <w:r>
+        <w:t>This error message appears when the user attempts to generate a manifest while the inventory</w:t>
+      </w:r>
+      <w:r>
+        <w:t xml:space="preserve"> is empty</w:t>
+      </w:r>
+      <w:r>
+        <w:t>.</w:t>
+      </w:r>
+    </w:p>
+    <w:p>
       <w:r>
         <w:rPr>
           <w:noProof/>
         </w:rPr>
         <w:drawing>
-          <wp:inline distT="0" distB="0" distL="0" distR="0" wp14:anchorId="6706825A" wp14:editId="1C5961CF">
-            <wp:extent cx="2895600" cy="2160086"/>
-            <wp:effectExtent l="0" t="0" r="0" b="0"/>
-            <wp:docPr id="14" name="Picture 14"/>
+          <wp:inline distT="0" distB="0" distL="0" distR="0" wp14:anchorId="2FF6564D" wp14:editId="71BA5C55">
+            <wp:extent cx="4684980" cy="3495555"/>
+            <wp:effectExtent l="0" t="0" r="1905" b="0"/>
+            <wp:docPr id="11" name="Picture 11"/>
             <wp:cNvGraphicFramePr>
               <a:graphicFrameLocks xmlns:a="http://schemas.openxmlformats.org/drawingml/2006/main" noChangeAspect="1"/>
             </wp:cNvGraphicFramePr>
@@ -2111,7 +1908,7 @@
               <a:graphicData uri="http://schemas.openxmlformats.org/drawingml/2006/picture">
                 <pic:pic xmlns:pic="http://schemas.openxmlformats.org/drawingml/2006/picture">
                   <pic:nvPicPr>
-                    <pic:cNvPr id="14" name="Screen Shot 2018-05-21 at 10.32.46 pm.png"/>
+                    <pic:cNvPr id="11" name="Screen Shot 2018-05-21 at 10.46.46 pm.png"/>
                     <pic:cNvPicPr/>
                   </pic:nvPicPr>
                   <pic:blipFill>
@@ -2129,7 +1926,7 @@
                   <pic:spPr>
                     <a:xfrm>
                       <a:off x="0" y="0"/>
-                      <a:ext cx="2925112" cy="2182102"/>
+                      <a:ext cx="4699606" cy="3506468"/>
                     </a:xfrm>
                     <a:prstGeom prst="rect">
                       <a:avLst/>
@@ -2141,15 +1938,48 @@
           </wp:inline>
         </w:drawing>
       </w:r>
+    </w:p>
+    <w:p/>
+    <w:p>
+      <w:pPr>
+        <w:pStyle w:val="Heading2"/>
+      </w:pPr>
+      <w:r>
+        <w:t>Import Sales Log</w:t>
+      </w:r>
+      <w:r>
+        <w:t xml:space="preserve"> Error</w:t>
+      </w:r>
+    </w:p>
+    <w:p>
+      <w:r>
+        <w:t>The sales log is used to ad</w:t>
+      </w:r>
+      <w:r>
+        <w:t>just stock and compares stock amount to its reorder amount.</w:t>
+      </w:r>
+    </w:p>
+    <w:p>
+      <w:r>
+        <w:t>If the file p</w:t>
+      </w:r>
+      <w:r>
+        <w:t xml:space="preserve">ath does not go to a </w:t>
+      </w:r>
+      <w:r>
+        <w:t>file, the data provided is invalid or values are missing, this error will appear</w:t>
+      </w:r>
+    </w:p>
+    <w:p>
       <w:r>
         <w:rPr>
           <w:noProof/>
         </w:rPr>
         <w:drawing>
-          <wp:inline distT="0" distB="0" distL="0" distR="0" wp14:anchorId="22E9E028" wp14:editId="203C655C">
-            <wp:extent cx="2882900" cy="2150613"/>
-            <wp:effectExtent l="0" t="0" r="0" b="0"/>
-            <wp:docPr id="15" name="Picture 15"/>
+          <wp:inline distT="0" distB="0" distL="0" distR="0" wp14:anchorId="74F5C52B" wp14:editId="3D8EE833">
+            <wp:extent cx="4719070" cy="3553428"/>
+            <wp:effectExtent l="0" t="0" r="5715" b="3175"/>
+            <wp:docPr id="12" name="Picture 12"/>
             <wp:cNvGraphicFramePr>
               <a:graphicFrameLocks xmlns:a="http://schemas.openxmlformats.org/drawingml/2006/main" noChangeAspect="1"/>
             </wp:cNvGraphicFramePr>
@@ -2157,7 +1987,7 @@
               <a:graphicData uri="http://schemas.openxmlformats.org/drawingml/2006/picture">
                 <pic:pic xmlns:pic="http://schemas.openxmlformats.org/drawingml/2006/picture">
                   <pic:nvPicPr>
-                    <pic:cNvPr id="15" name="Screen Shot 2018-05-21 at 10.32.50 pm.png"/>
+                    <pic:cNvPr id="12" name="Screen Shot 2018-05-21 at 10.54.38 pm.png"/>
                     <pic:cNvPicPr/>
                   </pic:nvPicPr>
                   <pic:blipFill>
@@ -2175,7 +2005,7 @@
                   <pic:spPr>
                     <a:xfrm>
                       <a:off x="0" y="0"/>
-                      <a:ext cx="2897975" cy="2161859"/>
+                      <a:ext cx="4735082" cy="3565485"/>
                     </a:xfrm>
                     <a:prstGeom prst="rect">
                       <a:avLst/>
@@ -2187,15 +2017,34 @@
           </wp:inline>
         </w:drawing>
       </w:r>
+    </w:p>
+    <w:p>
+      <w:pPr>
+        <w:pStyle w:val="Heading2"/>
+      </w:pPr>
+      <w:r>
+        <w:lastRenderedPageBreak/>
+        <w:t>No File Selected Error</w:t>
+      </w:r>
+    </w:p>
+    <w:p>
+      <w:r>
+        <w:t>If the user does not select a file through the FileChooser or the TextArea is blank, these errors will appear depending on which button is selected.</w:t>
+      </w:r>
+    </w:p>
+    <w:p>
+      <w:pPr>
+        <w:pStyle w:val="Heading2"/>
+      </w:pPr>
       <w:r>
         <w:rPr>
           <w:noProof/>
         </w:rPr>
         <w:drawing>
-          <wp:inline distT="0" distB="0" distL="0" distR="0" wp14:anchorId="3F803471" wp14:editId="74745B93">
-            <wp:extent cx="2882900" cy="2150613"/>
+          <wp:inline distT="0" distB="0" distL="0" distR="0" wp14:anchorId="6F36749E" wp14:editId="44FA2831">
+            <wp:extent cx="2606667" cy="1944546"/>
             <wp:effectExtent l="0" t="0" r="0" b="0"/>
-            <wp:docPr id="16" name="Picture 16"/>
+            <wp:docPr id="13" name="Picture 13"/>
             <wp:cNvGraphicFramePr>
               <a:graphicFrameLocks xmlns:a="http://schemas.openxmlformats.org/drawingml/2006/main" noChangeAspect="1"/>
             </wp:cNvGraphicFramePr>
@@ -2203,7 +2052,7 @@
               <a:graphicData uri="http://schemas.openxmlformats.org/drawingml/2006/picture">
                 <pic:pic xmlns:pic="http://schemas.openxmlformats.org/drawingml/2006/picture">
                   <pic:nvPicPr>
-                    <pic:cNvPr id="16" name="Screen Shot 2018-05-21 at 10.32.52 pm.png"/>
+                    <pic:cNvPr id="13" name="Screen Shot 2018-05-21 at 10.32.55 pm.png"/>
                     <pic:cNvPicPr/>
                   </pic:nvPicPr>
                   <pic:blipFill>
@@ -2221,7 +2070,7 @@
                   <pic:spPr>
                     <a:xfrm>
                       <a:off x="0" y="0"/>
-                      <a:ext cx="2940523" cy="2193599"/>
+                      <a:ext cx="2632457" cy="1963785"/>
                     </a:xfrm>
                     <a:prstGeom prst="rect">
                       <a:avLst/>
@@ -2233,6 +2082,144 @@
           </wp:inline>
         </w:drawing>
       </w:r>
+      <w:r>
+        <w:rPr>
+          <w:noProof/>
+        </w:rPr>
+        <w:drawing>
+          <wp:inline distT="0" distB="0" distL="0" distR="0" wp14:anchorId="6706825A" wp14:editId="0F43D47C">
+            <wp:extent cx="2637701" cy="1967696"/>
+            <wp:effectExtent l="0" t="0" r="0" b="0"/>
+            <wp:docPr id="14" name="Picture 14"/>
+            <wp:cNvGraphicFramePr>
+              <a:graphicFrameLocks xmlns:a="http://schemas.openxmlformats.org/drawingml/2006/main" noChangeAspect="1"/>
+            </wp:cNvGraphicFramePr>
+            <a:graphic xmlns:a="http://schemas.openxmlformats.org/drawingml/2006/main">
+              <a:graphicData uri="http://schemas.openxmlformats.org/drawingml/2006/picture">
+                <pic:pic xmlns:pic="http://schemas.openxmlformats.org/drawingml/2006/picture">
+                  <pic:nvPicPr>
+                    <pic:cNvPr id="14" name="Screen Shot 2018-05-21 at 10.32.46 pm.png"/>
+                    <pic:cNvPicPr/>
+                  </pic:nvPicPr>
+                  <pic:blipFill>
+                    <a:blip r:embed="rId14" cstate="print">
+                      <a:extLst>
+                        <a:ext uri="{28A0092B-C50C-407E-A947-70E740481C1C}">
+                          <a14:useLocalDpi xmlns:a14="http://schemas.microsoft.com/office/drawing/2010/main" val="0"/>
+                        </a:ext>
+                      </a:extLst>
+                    </a:blip>
+                    <a:stretch>
+                      <a:fillRect/>
+                    </a:stretch>
+                  </pic:blipFill>
+                  <pic:spPr>
+                    <a:xfrm>
+                      <a:off x="0" y="0"/>
+                      <a:ext cx="2676323" cy="1996508"/>
+                    </a:xfrm>
+                    <a:prstGeom prst="rect">
+                      <a:avLst/>
+                    </a:prstGeom>
+                  </pic:spPr>
+                </pic:pic>
+              </a:graphicData>
+            </a:graphic>
+          </wp:inline>
+        </w:drawing>
+      </w:r>
+      <w:r>
+        <w:rPr>
+          <w:noProof/>
+        </w:rPr>
+        <w:drawing>
+          <wp:inline distT="0" distB="0" distL="0" distR="0" wp14:anchorId="22E9E028" wp14:editId="04583B94">
+            <wp:extent cx="2591151" cy="1932972"/>
+            <wp:effectExtent l="0" t="0" r="0" b="0"/>
+            <wp:docPr id="15" name="Picture 15"/>
+            <wp:cNvGraphicFramePr>
+              <a:graphicFrameLocks xmlns:a="http://schemas.openxmlformats.org/drawingml/2006/main" noChangeAspect="1"/>
+            </wp:cNvGraphicFramePr>
+            <a:graphic xmlns:a="http://schemas.openxmlformats.org/drawingml/2006/main">
+              <a:graphicData uri="http://schemas.openxmlformats.org/drawingml/2006/picture">
+                <pic:pic xmlns:pic="http://schemas.openxmlformats.org/drawingml/2006/picture">
+                  <pic:nvPicPr>
+                    <pic:cNvPr id="15" name="Screen Shot 2018-05-21 at 10.32.50 pm.png"/>
+                    <pic:cNvPicPr/>
+                  </pic:nvPicPr>
+                  <pic:blipFill>
+                    <a:blip r:embed="rId15" cstate="print">
+                      <a:extLst>
+                        <a:ext uri="{28A0092B-C50C-407E-A947-70E740481C1C}">
+                          <a14:useLocalDpi xmlns:a14="http://schemas.microsoft.com/office/drawing/2010/main" val="0"/>
+                        </a:ext>
+                      </a:extLst>
+                    </a:blip>
+                    <a:stretch>
+                      <a:fillRect/>
+                    </a:stretch>
+                  </pic:blipFill>
+                  <pic:spPr>
+                    <a:xfrm>
+                      <a:off x="0" y="0"/>
+                      <a:ext cx="2618191" cy="1953143"/>
+                    </a:xfrm>
+                    <a:prstGeom prst="rect">
+                      <a:avLst/>
+                    </a:prstGeom>
+                  </pic:spPr>
+                </pic:pic>
+              </a:graphicData>
+            </a:graphic>
+          </wp:inline>
+        </w:drawing>
+      </w:r>
+      <w:r>
+        <w:rPr>
+          <w:noProof/>
+        </w:rPr>
+        <w:drawing>
+          <wp:inline distT="0" distB="0" distL="0" distR="0" wp14:anchorId="3F803471" wp14:editId="2E7EF5CC">
+            <wp:extent cx="2885911" cy="2152859"/>
+            <wp:effectExtent l="0" t="0" r="0" b="0"/>
+            <wp:docPr id="16" name="Picture 16"/>
+            <wp:cNvGraphicFramePr>
+              <a:graphicFrameLocks xmlns:a="http://schemas.openxmlformats.org/drawingml/2006/main" noChangeAspect="1"/>
+            </wp:cNvGraphicFramePr>
+            <a:graphic xmlns:a="http://schemas.openxmlformats.org/drawingml/2006/main">
+              <a:graphicData uri="http://schemas.openxmlformats.org/drawingml/2006/picture">
+                <pic:pic xmlns:pic="http://schemas.openxmlformats.org/drawingml/2006/picture">
+                  <pic:nvPicPr>
+                    <pic:cNvPr id="16" name="Screen Shot 2018-05-21 at 10.32.52 pm.png"/>
+                    <pic:cNvPicPr/>
+                  </pic:nvPicPr>
+                  <pic:blipFill>
+                    <a:blip r:embed="rId16" cstate="print">
+                      <a:extLst>
+                        <a:ext uri="{28A0092B-C50C-407E-A947-70E740481C1C}">
+                          <a14:useLocalDpi xmlns:a14="http://schemas.microsoft.com/office/drawing/2010/main" val="0"/>
+                        </a:ext>
+                      </a:extLst>
+                    </a:blip>
+                    <a:stretch>
+                      <a:fillRect/>
+                    </a:stretch>
+                  </pic:blipFill>
+                  <pic:spPr>
+                    <a:xfrm>
+                      <a:off x="0" y="0"/>
+                      <a:ext cx="2885911" cy="2152859"/>
+                    </a:xfrm>
+                    <a:prstGeom prst="rect">
+                      <a:avLst/>
+                    </a:prstGeom>
+                  </pic:spPr>
+                </pic:pic>
+              </a:graphicData>
+            </a:graphic>
+          </wp:inline>
+        </w:drawing>
+      </w:r>
     </w:p>
     <w:sectPr>
       <w:pgSz w:w="11900" w:h="16840"/>
@@ -2244,6 +2231,44 @@
     </w:sectPr>
   </w:body>
 </w:document>
+</file>
+
+<file path=word/endnotes.xml><?xml version="1.0" encoding="utf-8"?>
+<w:endnotes xmlns:wpc="http://schemas.microsoft.com/office/word/2010/wordprocessingCanvas" xmlns:cx="http://schemas.microsoft.com/office/drawing/2014/chartex" xmlns:cx1="http://schemas.microsoft.com/office/drawing/2015/9/8/chartex" xmlns:cx2="http://schemas.microsoft.com/office/drawing/2015/10/21/chartex" xmlns:cx3="http://schemas.microsoft.com/office/drawing/2016/5/9/chartex" xmlns:cx4="http://schemas.microsoft.com/office/drawing/2016/5/10/chartex" xmlns:cx5="http://schemas.microsoft.com/office/drawing/2016/5/11/chartex" xmlns:cx6="http://schemas.microsoft.com/office/drawing/2016/5/12/chartex" xmlns:cx7="http://schemas.microsoft.com/office/drawing/2016/5/13/chartex" xmlns:cx8="http://schemas.microsoft.com/office/drawing/2016/5/14/chartex" xmlns:mc="http://schemas.openxmlformats.org/markup-compatibility/2006" xmlns:aink="http://schemas.microsoft.com/office/drawing/2016/ink" xmlns:am3d="http://schemas.microsoft.com/office/drawing/2017/model3d" xmlns:o="urn:schemas-microsoft-com:office:office" xmlns:r="http://schemas.openxmlformats.org/officeDocument/2006/relationships" xmlns:m="http://schemas.openxmlformats.org/officeDocument/2006/math" xmlns:v="urn:schemas-microsoft-com:vml" xmlns:wp14="http://schemas.microsoft.com/office/word/2010/wordprocessingDrawing" xmlns:wp="http://schemas.openxmlformats.org/drawingml/2006/wordprocessingDrawing" xmlns:w10="urn:schemas-microsoft-com:office:word" xmlns:w="http://schemas.openxmlformats.org/wordprocessingml/2006/main" xmlns:w14="http://schemas.microsoft.com/office/word/2010/wordml" xmlns:w15="http://schemas.microsoft.com/office/word/2012/wordml" xmlns:w16cid="http://schemas.microsoft.com/office/word/2016/wordml/cid" xmlns:w16se="http://schemas.microsoft.com/office/word/2015/wordml/symex" xmlns:wpg="http://schemas.microsoft.com/office/word/2010/wordprocessingGroup" xmlns:wpi="http://schemas.microsoft.com/office/word/2010/wordprocessingInk" xmlns:wne="http://schemas.microsoft.com/office/word/2006/wordml" xmlns:wps="http://schemas.microsoft.com/office/word/2010/wordprocessingShape" mc:Ignorable="w14 w15 w16se w16cid wp14">
+  <w:endnote w:type="separator" w:id="-1">
+    <w:p>
+      <w:r>
+        <w:separator/>
+      </w:r>
+    </w:p>
+  </w:endnote>
+  <w:endnote w:type="continuationSeparator" w:id="0">
+    <w:p>
+      <w:r>
+        <w:continuationSeparator/>
+      </w:r>
+    </w:p>
+  </w:endnote>
+</w:endnotes>
+</file>
+
+<file path=word/footnotes.xml><?xml version="1.0" encoding="utf-8"?>
+<w:footnotes xmlns:wpc="http://schemas.microsoft.com/office/word/2010/wordprocessingCanvas" xmlns:cx="http://schemas.microsoft.com/office/drawing/2014/chartex" xmlns:cx1="http://schemas.microsoft.com/office/drawing/2015/9/8/chartex" xmlns:cx2="http://schemas.microsoft.com/office/drawing/2015/10/21/chartex" xmlns:cx3="http://schemas.microsoft.com/office/drawing/2016/5/9/chartex" xmlns:cx4="http://schemas.microsoft.com/office/drawing/2016/5/10/chartex" xmlns:cx5="http://schemas.microsoft.com/office/drawing/2016/5/11/chartex" xmlns:cx6="http://schemas.microsoft.com/office/drawing/2016/5/12/chartex" xmlns:cx7="http://schemas.microsoft.com/office/drawing/2016/5/13/chartex" xmlns:cx8="http://schemas.microsoft.com/office/drawing/2016/5/14/chartex" xmlns:mc="http://schemas.openxmlformats.org/markup-compatibility/2006" xmlns:aink="http://schemas.microsoft.com/office/drawing/2016/ink" xmlns:am3d="http://schemas.microsoft.com/office/drawing/2017/model3d" xmlns:o="urn:schemas-microsoft-com:office:office" xmlns:r="http://schemas.openxmlformats.org/officeDocument/2006/relationships" xmlns:m="http://schemas.openxmlformats.org/officeDocument/2006/math" xmlns:v="urn:schemas-microsoft-com:vml" xmlns:wp14="http://schemas.microsoft.com/office/word/2010/wordprocessingDrawing" xmlns:wp="http://schemas.openxmlformats.org/drawingml/2006/wordprocessingDrawing" xmlns:w10="urn:schemas-microsoft-com:office:word" xmlns:w="http://schemas.openxmlformats.org/wordprocessingml/2006/main" xmlns:w14="http://schemas.microsoft.com/office/word/2010/wordml" xmlns:w15="http://schemas.microsoft.com/office/word/2012/wordml" xmlns:w16cid="http://schemas.microsoft.com/office/word/2016/wordml/cid" xmlns:w16se="http://schemas.microsoft.com/office/word/2015/wordml/symex" xmlns:wpg="http://schemas.microsoft.com/office/word/2010/wordprocessingGroup" xmlns:wpi="http://schemas.microsoft.com/office/word/2010/wordprocessingInk" xmlns:wne="http://schemas.microsoft.com/office/word/2006/wordml" xmlns:wps="http://schemas.microsoft.com/office/word/2010/wordprocessingShape" mc:Ignorable="w14 w15 w16se w16cid wp14">
+  <w:footnote w:type="separator" w:id="-1">
+    <w:p>
+      <w:r>
+        <w:separator/>
+      </w:r>
+    </w:p>
+  </w:footnote>
+  <w:footnote w:type="continuationSeparator" w:id="0">
+    <w:p>
+      <w:r>
+        <w:continuationSeparator/>
+      </w:r>
+    </w:p>
+  </w:footnote>
+</w:footnotes>
 </file>
 
 <file path=word/styles.xml><?xml version="1.0" encoding="utf-8"?>
@@ -2963,6 +2988,48 @@
       <w:szCs w:val="26"/>
     </w:rPr>
   </w:style>
+  <w:style w:type="paragraph" w:styleId="Header">
+    <w:name w:val="header"/>
+    <w:basedOn w:val="Normal"/>
+    <w:link w:val="HeaderChar"/>
+    <w:uiPriority w:val="99"/>
+    <w:unhideWhenUsed/>
+    <w:rsid w:val="0082675B"/>
+    <w:pPr>
+      <w:tabs>
+        <w:tab w:val="center" w:pos="4513"/>
+        <w:tab w:val="right" w:pos="9026"/>
+      </w:tabs>
+    </w:pPr>
+  </w:style>
+  <w:style w:type="character" w:customStyle="1" w:styleId="HeaderChar">
+    <w:name w:val="Header Char"/>
+    <w:basedOn w:val="DefaultParagraphFont"/>
+    <w:link w:val="Header"/>
+    <w:uiPriority w:val="99"/>
+    <w:rsid w:val="0082675B"/>
+  </w:style>
+  <w:style w:type="paragraph" w:styleId="Footer">
+    <w:name w:val="footer"/>
+    <w:basedOn w:val="Normal"/>
+    <w:link w:val="FooterChar"/>
+    <w:uiPriority w:val="99"/>
+    <w:unhideWhenUsed/>
+    <w:rsid w:val="0082675B"/>
+    <w:pPr>
+      <w:tabs>
+        <w:tab w:val="center" w:pos="4513"/>
+        <w:tab w:val="right" w:pos="9026"/>
+      </w:tabs>
+    </w:pPr>
+  </w:style>
+  <w:style w:type="character" w:customStyle="1" w:styleId="FooterChar">
+    <w:name w:val="Footer Char"/>
+    <w:basedOn w:val="DefaultParagraphFont"/>
+    <w:link w:val="Footer"/>
+    <w:uiPriority w:val="99"/>
+    <w:rsid w:val="0082675B"/>
+  </w:style>
 </w:styles>
 </file>
 
@@ -3262,11 +3329,30 @@
 </file>
 
 <file path=customXml/item1.xml><?xml version="1.0" encoding="utf-8"?>
+<CoverPageProperties xmlns="http://schemas.microsoft.com/office/2006/coverPageProps">
+  <PublishDate/>
+  <Abstract/>
+  <CompanyAddress>N9918205</CompanyAddress>
+  <CompanyPhone/>
+  <CompanyFax/>
+  <CompanyEmail/>
+</CoverPageProperties>
+</file>
+
+<file path=customXml/item2.xml><?xml version="1.0" encoding="utf-8"?>
 <b:Sources xmlns:b="http://schemas.openxmlformats.org/officeDocument/2006/bibliography" xmlns="http://schemas.openxmlformats.org/officeDocument/2006/bibliography" SelectedStyle="/APASixthEditionOfficeOnline.xsl" StyleName="APA" Version="6"/>
 </file>
 
 <file path=customXml/itemProps1.xml><?xml version="1.0" encoding="utf-8"?>
-<ds:datastoreItem xmlns:ds="http://schemas.openxmlformats.org/officeDocument/2006/customXml" ds:itemID="{A089E9CF-56E7-4741-9CAB-098C21CA6728}">
+<ds:datastoreItem xmlns:ds="http://schemas.openxmlformats.org/officeDocument/2006/customXml" ds:itemID="{55AF091B-3C7A-41E3-B477-F2FDAA23CFDA}">
+  <ds:schemaRefs>
+    <ds:schemaRef ds:uri="http://schemas.microsoft.com/office/2006/coverPageProps"/>
+  </ds:schemaRefs>
+</ds:datastoreItem>
+</file>
+
+<file path=customXml/itemProps2.xml><?xml version="1.0" encoding="utf-8"?>
+<ds:datastoreItem xmlns:ds="http://schemas.openxmlformats.org/officeDocument/2006/customXml" ds:itemID="{1F40EF00-656B-3941-A1D8-8F5A4E4C2618}">
   <ds:schemaRefs>
     <ds:schemaRef ds:uri="http://schemas.openxmlformats.org/officeDocument/2006/bibliography"/>
   </ds:schemaRefs>

</xml_diff>

<commit_message>
Revert "Worked on Report and changed spelling error in FileReader"
This reverts commit c8ec910a39b9e96c3cedd710894a04e7b58c0c6e.
</commit_message>
<xml_diff>
--- a/Report.docx
+++ b/Report.docx
@@ -151,6 +151,7 @@
                                     <w:alias w:val="Company Address"/>
                                     <w:tag w:val=""/>
                                     <w:id w:val="-92392518"/>
+                                    <w:showingPlcHdr/>
                                     <w:dataBinding w:prefixMappings="xmlns:ns0='http://schemas.microsoft.com/office/2006/coverPageProps' " w:xpath="/ns0:CoverPageProperties[1]/ns0:CompanyAddress[1]" w:storeItemID="{55AF091B-3C7A-41E3-B477-F2FDAA23CFDA}"/>
                                     <w15:appearance w15:val="hidden"/>
                                     <w:text/>
@@ -164,7 +165,7 @@
                                         <w:sz w:val="26"/>
                                         <w:szCs w:val="26"/>
                                       </w:rPr>
-                                      <w:t>N9918205</w:t>
+                                      <w:t>[Company Address]</w:t>
                                     </w:r>
                                   </w:sdtContent>
                                 </w:sdt>
@@ -191,7 +192,7 @@
               </mc:Choice>
               <mc:Fallback>
                 <w:pict>
-                  <v:shapetype w14:anchorId="20E4431B" id="_x0000_t202" coordsize="21600,21600" o:spt="202" path="m,l,21600r21600,l21600,xe">
+                  <v:shapetype id="_x0000_t202" coordsize="21600,21600" o:spt="202" path="m,l,21600r21600,l21600,xe">
                     <v:stroke joinstyle="miter"/>
                     <v:path gradientshapeok="t" o:connecttype="rect"/>
                   </v:shapetype>
@@ -213,7 +214,6 @@
                             <w15:appearance w15:val="hidden"/>
                             <w:text/>
                           </w:sdtPr>
-                          <w:sdtEndPr/>
                           <w:sdtContent>
                             <w:p>
                               <w:pPr>
@@ -264,7 +264,6 @@
                               <w15:appearance w15:val="hidden"/>
                               <w:text/>
                             </w:sdtPr>
-                            <w:sdtEndPr/>
                             <w:sdtContent>
                               <w:r>
                                 <w:rPr>
@@ -297,11 +296,11 @@
                               <w:alias w:val="Company Address"/>
                               <w:tag w:val=""/>
                               <w:id w:val="-92392518"/>
+                              <w:showingPlcHdr/>
                               <w:dataBinding w:prefixMappings="xmlns:ns0='http://schemas.microsoft.com/office/2006/coverPageProps' " w:xpath="/ns0:CoverPageProperties[1]/ns0:CompanyAddress[1]" w:storeItemID="{55AF091B-3C7A-41E3-B477-F2FDAA23CFDA}"/>
                               <w15:appearance w15:val="hidden"/>
                               <w:text/>
                             </w:sdtPr>
-                            <w:sdtEndPr/>
                             <w:sdtContent>
                               <w:r>
                                 <w:rPr>
@@ -310,7 +309,7 @@
                                   <w:sz w:val="26"/>
                                   <w:szCs w:val="26"/>
                                 </w:rPr>
-                                <w:t>N9918205</w:t>
+                                <w:t>[Company Address]</w:t>
                               </w:r>
                             </w:sdtContent>
                           </w:sdt>
@@ -567,7 +566,7 @@
               </mc:Choice>
               <mc:Fallback>
                 <w:pict>
-                  <v:shape w14:anchorId="1BF35267" id="Text Box 38" o:spid="_x0000_s1027" type="#_x0000_t202" alt="Title: Title and subtitle" style="position:absolute;margin-left:0;margin-top:0;width:435.75pt;height:214.55pt;z-index:251659264;visibility:visible;mso-wrap-style:square;mso-width-percent:890;mso-height-percent:0;mso-top-percent:150;mso-wrap-distance-left:9pt;mso-wrap-distance-top:0;mso-wrap-distance-right:9pt;mso-wrap-distance-bottom:0;mso-position-horizontal:left;mso-position-horizontal-relative:page;mso-position-vertical-relative:page;mso-width-percent:890;mso-height-percent:0;mso-top-percent:150;mso-width-relative:page;mso-height-relative:margin;v-text-anchor:top" o:gfxdata="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" filled="f" stroked="f" strokeweight=".5pt">
+                  <v:shape id="Text Box 38" o:spid="_x0000_s1027" type="#_x0000_t202" alt="Title: Title and subtitle" style="position:absolute;margin-left:0;margin-top:0;width:435.75pt;height:214.55pt;z-index:251659264;visibility:visible;mso-wrap-style:square;mso-width-percent:890;mso-height-percent:0;mso-top-percent:150;mso-wrap-distance-left:9pt;mso-wrap-distance-top:0;mso-wrap-distance-right:9pt;mso-wrap-distance-bottom:0;mso-position-horizontal:left;mso-position-horizontal-relative:page;mso-position-vertical-relative:page;mso-width-percent:890;mso-height-percent:0;mso-top-percent:150;mso-width-relative:page;mso-height-relative:margin;v-text-anchor:top" o:gfxdata="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" filled="f" stroked="f" strokeweight=".5pt">
                     <v:textbox style="mso-fit-shape-to-text:t" inset="93.6pt,,0">
                       <w:txbxContent>
                         <w:sdt>
@@ -584,7 +583,6 @@
                             <w15:appearance w15:val="hidden"/>
                             <w:text/>
                           </w:sdtPr>
-                          <w:sdtEndPr/>
                           <w:sdtContent>
                             <w:p>
                               <w:pPr>
@@ -1496,45 +1494,20 @@
         <w:t xml:space="preserve">Name, Cost, Price, Reorder Point, Reorder Amount, Storage Temp and Quantity. </w:t>
       </w:r>
     </w:p>
-    <w:p>
-      <w:r>
-        <w:t>These properties are loaded through an item properties files. The polymorphic type Item(s) are instantiated based on the file supplied. The item object is stored in a Stock type object</w:t>
-      </w:r>
-    </w:p>
-    <w:p>
-      <w:bookmarkStart w:id="2" w:name="_GoBack"/>
-      <w:bookmarkEnd w:id="2"/>
-    </w:p>
+    <w:p/>
     <w:p>
       <w:pPr>
         <w:pStyle w:val="Heading2"/>
       </w:pPr>
-      <w:bookmarkStart w:id="3" w:name="_Toc514661209"/>
+      <w:bookmarkStart w:id="2" w:name="_Toc514661209"/>
       <w:r>
         <w:t>Stock</w:t>
       </w:r>
-      <w:bookmarkEnd w:id="3"/>
+      <w:bookmarkEnd w:id="2"/>
     </w:p>
     <w:p>
       <w:r>
-        <w:t>The stock class represents a collection of items, this class is utilised for representing different types of inventory</w:t>
-      </w:r>
-      <w:r>
-        <w:t xml:space="preserve"> based on their properties like;</w:t>
-      </w:r>
-      <w:r>
-        <w:t xml:space="preserve"> store inventory, cargo to be </w:t>
-      </w:r>
-      <w:r>
-        <w:t>loaded onto trucks, cold items and non-refrigerated items,</w:t>
-      </w:r>
-      <w:r>
-        <w:t xml:space="preserve"> inventory to be reordered. </w:t>
-      </w:r>
-    </w:p>
-    <w:p>
-      <w:r>
-        <w:t>These differing properties categorise the stock, which assists when generating manifests, as some stock requires refrigeration and needs a particular truck type instantiated which is why the stock class can sort through the collection of items by temperature</w:t>
+        <w:t>The stock class represents a collection of items, this class is utilised for representing different types of inventory: store inventory, cargo to be loaded onto trucks, cold items, non-refrigerated items, inventory to be reordered. The stock class is able to sort the collection of items by temperature.</w:t>
       </w:r>
     </w:p>
     <w:p/>
@@ -1542,15 +1515,39 @@
       <w:pPr>
         <w:pStyle w:val="Heading2"/>
       </w:pPr>
-      <w:bookmarkStart w:id="4" w:name="_Toc514661210"/>
+      <w:bookmarkStart w:id="3" w:name="_Toc514661210"/>
       <w:r>
         <w:t>Truck (Abstract)</w:t>
       </w:r>
-      <w:bookmarkEnd w:id="4"/>
+      <w:bookmarkEnd w:id="3"/>
     </w:p>
     <w:p>
       <w:r>
-        <w:t>Truck is an abstract class for the two truck types, RefrigeratedTruck and OrdinaryTruck. It has the follow abstract functions: getCapacity, getCost, getCargo. In addition, the Truck class also has a function to return the inventory on the truck as a list and the inventory on the truck as a Stock type.</w:t>
+        <w:t xml:space="preserve">Truck is an abstract class for the two truck types, RefrigeratedTruck and OrdinaryTruck. It has the follow abstract functions: </w:t>
+      </w:r>
+      <w:proofErr w:type="spellStart"/>
+      <w:r>
+        <w:t>getCapacity</w:t>
+      </w:r>
+      <w:proofErr w:type="spellEnd"/>
+      <w:r>
+        <w:t xml:space="preserve">, </w:t>
+      </w:r>
+      <w:proofErr w:type="spellStart"/>
+      <w:r>
+        <w:t>getCost</w:t>
+      </w:r>
+      <w:proofErr w:type="spellEnd"/>
+      <w:r>
+        <w:t xml:space="preserve">, </w:t>
+      </w:r>
+      <w:proofErr w:type="spellStart"/>
+      <w:r>
+        <w:t>getCargo</w:t>
+      </w:r>
+      <w:proofErr w:type="spellEnd"/>
+      <w:r>
+        <w:t>. In addition, the Truck class also has a function to return the inventory on the truck as a list and the inventory on the truck as a Stock type.</w:t>
       </w:r>
     </w:p>
     <w:p/>
@@ -1558,27 +1555,80 @@
       <w:pPr>
         <w:pStyle w:val="Heading2"/>
       </w:pPr>
-      <w:bookmarkStart w:id="5" w:name="_Toc514661211"/>
+      <w:bookmarkStart w:id="4" w:name="_Toc514661211"/>
       <w:r>
         <w:t>RefrigeratedT</w:t>
       </w:r>
       <w:r>
         <w:t>ruck</w:t>
       </w:r>
-      <w:bookmarkEnd w:id="5"/>
+      <w:bookmarkEnd w:id="4"/>
     </w:p>
     <w:p>
       <w:r>
-        <w:t>The RefrigeratedTruck class extends the Abstract class Truck, It overrides getCost</w:t>
-      </w:r>
-      <w:r>
-        <w:t xml:space="preserve">, getCapacity and getCargo with </w:t>
+        <w:t xml:space="preserve">The RefrigeratedTruck class extends the Abstract class Truck, </w:t>
+      </w:r>
+      <w:proofErr w:type="gramStart"/>
+      <w:r>
+        <w:t>It</w:t>
+      </w:r>
+      <w:proofErr w:type="gramEnd"/>
+      <w:r>
+        <w:t xml:space="preserve"> overrides </w:t>
+      </w:r>
+      <w:proofErr w:type="spellStart"/>
+      <w:r>
+        <w:t>getCost</w:t>
+      </w:r>
+      <w:proofErr w:type="spellEnd"/>
+      <w:r>
+        <w:t xml:space="preserve">, </w:t>
+      </w:r>
+      <w:proofErr w:type="spellStart"/>
+      <w:r>
+        <w:t>getCapacity</w:t>
+      </w:r>
+      <w:proofErr w:type="spellEnd"/>
+      <w:r>
+        <w:t xml:space="preserve"> and </w:t>
+      </w:r>
+      <w:proofErr w:type="spellStart"/>
+      <w:r>
+        <w:t>getCargo</w:t>
+      </w:r>
+      <w:proofErr w:type="spellEnd"/>
+      <w:r>
+        <w:t xml:space="preserve"> with </w:t>
       </w:r>
       <w:r>
         <w:t>its</w:t>
       </w:r>
       <w:r>
-        <w:t xml:space="preserve"> own specific code related to the Rerigerated Truck type. In addition, the Refrigerated truck has 2 addition functions, getTemperature which returns the temperature the truck operates at and setTemperature, which sets the trucks temperature based on the coldest item in </w:t>
+        <w:t xml:space="preserve"> own specific code related to the </w:t>
+      </w:r>
+      <w:proofErr w:type="spellStart"/>
+      <w:r>
+        <w:t>Rerigerated</w:t>
+      </w:r>
+      <w:proofErr w:type="spellEnd"/>
+      <w:r>
+        <w:t xml:space="preserve"> Truck type. In addition, the Refrigerated truck has 2 addition functions, </w:t>
+      </w:r>
+      <w:proofErr w:type="spellStart"/>
+      <w:r>
+        <w:t>getTemperature</w:t>
+      </w:r>
+      <w:proofErr w:type="spellEnd"/>
+      <w:r>
+        <w:t xml:space="preserve"> which returns the temperature the truck operates at and </w:t>
+      </w:r>
+      <w:proofErr w:type="spellStart"/>
+      <w:r>
+        <w:t>setTemperature</w:t>
+      </w:r>
+      <w:proofErr w:type="spellEnd"/>
+      <w:r>
+        <w:t xml:space="preserve">, which sets the trucks temperature based on the coldest item in </w:t>
       </w:r>
       <w:r>
         <w:t>its</w:t>
@@ -1592,24 +1642,50 @@
       <w:pPr>
         <w:pStyle w:val="Heading2"/>
       </w:pPr>
-      <w:bookmarkStart w:id="6" w:name="_Toc514661212"/>
+      <w:bookmarkStart w:id="5" w:name="_Toc514661212"/>
       <w:r>
         <w:t>OrdinaryT</w:t>
       </w:r>
       <w:r>
         <w:t>ruck</w:t>
       </w:r>
-      <w:bookmarkEnd w:id="6"/>
+      <w:bookmarkEnd w:id="5"/>
     </w:p>
     <w:p>
       <w:r>
-        <w:t>The OrdinaryTruck class ext</w:t>
-      </w:r>
-      <w:r>
-        <w:t>ends the Abstract class Truck, i</w:t>
-      </w:r>
-      <w:r>
-        <w:t xml:space="preserve">t overrides getCost, getCapacity and getCargo with </w:t>
+        <w:t xml:space="preserve">The OrdinaryTruck class extends the Abstract class Truck, </w:t>
+      </w:r>
+      <w:proofErr w:type="gramStart"/>
+      <w:r>
+        <w:t>It</w:t>
+      </w:r>
+      <w:proofErr w:type="gramEnd"/>
+      <w:r>
+        <w:t xml:space="preserve"> overrides </w:t>
+      </w:r>
+      <w:proofErr w:type="spellStart"/>
+      <w:r>
+        <w:t>getCost</w:t>
+      </w:r>
+      <w:proofErr w:type="spellEnd"/>
+      <w:r>
+        <w:t xml:space="preserve">, </w:t>
+      </w:r>
+      <w:proofErr w:type="spellStart"/>
+      <w:r>
+        <w:t>getCapacity</w:t>
+      </w:r>
+      <w:proofErr w:type="spellEnd"/>
+      <w:r>
+        <w:t xml:space="preserve"> and </w:t>
+      </w:r>
+      <w:proofErr w:type="spellStart"/>
+      <w:r>
+        <w:t>getCargo</w:t>
+      </w:r>
+      <w:proofErr w:type="spellEnd"/>
+      <w:r>
+        <w:t xml:space="preserve"> with </w:t>
       </w:r>
       <w:r>
         <w:t>its</w:t>
@@ -1623,11 +1699,11 @@
       <w:pPr>
         <w:pStyle w:val="Heading2"/>
       </w:pPr>
-      <w:bookmarkStart w:id="7" w:name="_Toc514661213"/>
+      <w:bookmarkStart w:id="6" w:name="_Toc514661213"/>
       <w:r>
         <w:t>Manifest</w:t>
       </w:r>
-      <w:bookmarkEnd w:id="7"/>
+      <w:bookmarkEnd w:id="6"/>
     </w:p>
     <w:p>
       <w:r>
@@ -1639,15 +1715,21 @@
       <w:pPr>
         <w:pStyle w:val="Heading2"/>
       </w:pPr>
-      <w:bookmarkStart w:id="8" w:name="_Toc514661214"/>
+      <w:bookmarkStart w:id="7" w:name="_Toc514661214"/>
       <w:r>
         <w:t>Store</w:t>
       </w:r>
-      <w:bookmarkEnd w:id="8"/>
+      <w:bookmarkEnd w:id="7"/>
     </w:p>
     <w:p>
       <w:r>
         <w:t>The store class uses a singleton pattern, ensuring that the only once instance exists. It does this by check if it already exists, if so it returns the existing Store, otherwise it creates a new one.</w:t>
+      </w:r>
+    </w:p>
+    <w:p/>
+    <w:p>
+      <w:r>
+        <w:t xml:space="preserve">When the item properties file is loaded, many Item polymorphic type objects are instantiated based on the data supplied, these objects are stored in a Stock type object, which is used for also storing collections of items split into categories based on individual attributes. When Manifests are generated, different Truck type objects are instantiated and associated with Stock objects based on the item objects within the Stock objects. </w:t>
       </w:r>
     </w:p>
     <w:p>
@@ -1659,12 +1741,12 @@
       <w:pPr>
         <w:pStyle w:val="Heading2"/>
       </w:pPr>
-      <w:bookmarkStart w:id="9" w:name="_Toc514661215"/>
+      <w:bookmarkStart w:id="8" w:name="_Toc514661215"/>
       <w:r>
         <w:lastRenderedPageBreak/>
         <w:t>UML Diagram</w:t>
       </w:r>
-      <w:bookmarkEnd w:id="9"/>
+      <w:bookmarkEnd w:id="8"/>
     </w:p>
     <w:p>
       <w:r>
@@ -1687,7 +1769,7 @@
                     <pic:cNvPicPr/>
                   </pic:nvPicPr>
                   <pic:blipFill>
-                    <a:blip r:embed="rId8"/>
+                    <a:blip r:embed="rId5"/>
                     <a:stretch>
                       <a:fillRect/>
                     </a:stretch>
@@ -1712,12 +1794,12 @@
       <w:pPr>
         <w:pStyle w:val="Heading1"/>
       </w:pPr>
-      <w:bookmarkStart w:id="10" w:name="_Toc514661216"/>
+      <w:bookmarkStart w:id="9" w:name="_Toc514661216"/>
       <w:r>
         <w:lastRenderedPageBreak/>
         <w:t>GUI Test Report</w:t>
       </w:r>
-      <w:bookmarkEnd w:id="10"/>
+      <w:bookmarkEnd w:id="9"/>
     </w:p>
     <w:p/>
     <w:p>
@@ -1729,34 +1811,15 @@
       </w:r>
     </w:p>
     <w:p>
-      <w:r>
-        <w:t>Item Properties need to be loaded into the application, this is done using a CSV File Reader.</w:t>
-      </w:r>
-      <w:r>
-        <w:t xml:space="preserve"> </w:t>
-      </w:r>
-      <w:r>
-        <w:t>If the file p</w:t>
-      </w:r>
-      <w:r>
-        <w:t xml:space="preserve">ath does not go to a </w:t>
-      </w:r>
-      <w:r>
-        <w:t>file, the data provided is invalid or values are missing, this error will appear</w:t>
-      </w:r>
-      <w:r>
-        <w:t>.</w:t>
-      </w:r>
-    </w:p>
-    <w:p>
+      <w:bookmarkStart w:id="10" w:name="_GoBack"/>
       <w:r>
         <w:rPr>
           <w:noProof/>
         </w:rPr>
         <w:drawing>
-          <wp:inline distT="0" distB="0" distL="0" distR="0" wp14:anchorId="4A3572A7" wp14:editId="1DE7CE80">
-            <wp:extent cx="4425974" cy="3321934"/>
-            <wp:effectExtent l="0" t="0" r="0" b="5715"/>
+          <wp:inline distT="0" distB="0" distL="0" distR="0" wp14:anchorId="4A3572A7" wp14:editId="1C80499E">
+            <wp:extent cx="4927600" cy="3698431"/>
+            <wp:effectExtent l="0" t="0" r="0" b="0"/>
             <wp:docPr id="5" name="Picture 5"/>
             <wp:cNvGraphicFramePr>
               <a:graphicFrameLocks xmlns:a="http://schemas.openxmlformats.org/drawingml/2006/main" noChangeAspect="1"/>
@@ -1766,6 +1829,186 @@
                 <pic:pic xmlns:pic="http://schemas.openxmlformats.org/drawingml/2006/picture">
                   <pic:nvPicPr>
                     <pic:cNvPr id="5" name="Screen Shot 2018-05-21 at 10.28.58 pm.png"/>
+                    <pic:cNvPicPr/>
+                  </pic:nvPicPr>
+                  <pic:blipFill>
+                    <a:blip r:embed="rId6" cstate="print">
+                      <a:extLst>
+                        <a:ext uri="{28A0092B-C50C-407E-A947-70E740481C1C}">
+                          <a14:useLocalDpi xmlns:a14="http://schemas.microsoft.com/office/drawing/2010/main" val="0"/>
+                        </a:ext>
+                      </a:extLst>
+                    </a:blip>
+                    <a:stretch>
+                      <a:fillRect/>
+                    </a:stretch>
+                  </pic:blipFill>
+                  <pic:spPr>
+                    <a:xfrm>
+                      <a:off x="0" y="0"/>
+                      <a:ext cx="4951324" cy="3716237"/>
+                    </a:xfrm>
+                    <a:prstGeom prst="rect">
+                      <a:avLst/>
+                    </a:prstGeom>
+                  </pic:spPr>
+                </pic:pic>
+              </a:graphicData>
+            </a:graphic>
+          </wp:inline>
+        </w:drawing>
+      </w:r>
+      <w:bookmarkEnd w:id="10"/>
+    </w:p>
+    <w:p/>
+    <w:p>
+      <w:pPr>
+        <w:pStyle w:val="Heading2"/>
+      </w:pPr>
+      <w:r>
+        <w:t>Import Manifest Error</w:t>
+      </w:r>
+    </w:p>
+    <w:p>
+      <w:r>
+        <w:rPr>
+          <w:noProof/>
+        </w:rPr>
+        <w:drawing>
+          <wp:inline distT="0" distB="0" distL="0" distR="0" wp14:anchorId="7DA768B0" wp14:editId="0B830766">
+            <wp:extent cx="4792133" cy="3594100"/>
+            <wp:effectExtent l="0" t="0" r="0" b="0"/>
+            <wp:docPr id="3" name="Picture 3"/>
+            <wp:cNvGraphicFramePr>
+              <a:graphicFrameLocks xmlns:a="http://schemas.openxmlformats.org/drawingml/2006/main" noChangeAspect="1"/>
+            </wp:cNvGraphicFramePr>
+            <a:graphic xmlns:a="http://schemas.openxmlformats.org/drawingml/2006/main">
+              <a:graphicData uri="http://schemas.openxmlformats.org/drawingml/2006/picture">
+                <pic:pic xmlns:pic="http://schemas.openxmlformats.org/drawingml/2006/picture">
+                  <pic:nvPicPr>
+                    <pic:cNvPr id="3" name="Screen Shot 2018-05-21 at 3.30.22 pm.png"/>
+                    <pic:cNvPicPr/>
+                  </pic:nvPicPr>
+                  <pic:blipFill>
+                    <a:blip r:embed="rId7" cstate="print">
+                      <a:extLst>
+                        <a:ext uri="{28A0092B-C50C-407E-A947-70E740481C1C}">
+                          <a14:useLocalDpi xmlns:a14="http://schemas.microsoft.com/office/drawing/2010/main" val="0"/>
+                        </a:ext>
+                      </a:extLst>
+                    </a:blip>
+                    <a:stretch>
+                      <a:fillRect/>
+                    </a:stretch>
+                  </pic:blipFill>
+                  <pic:spPr>
+                    <a:xfrm>
+                      <a:off x="0" y="0"/>
+                      <a:ext cx="4792556" cy="3594417"/>
+                    </a:xfrm>
+                    <a:prstGeom prst="rect">
+                      <a:avLst/>
+                    </a:prstGeom>
+                  </pic:spPr>
+                </pic:pic>
+              </a:graphicData>
+            </a:graphic>
+          </wp:inline>
+        </w:drawing>
+      </w:r>
+    </w:p>
+    <w:p/>
+    <w:p/>
+    <w:p>
+      <w:pPr>
+        <w:pStyle w:val="Heading2"/>
+      </w:pPr>
+      <w:r>
+        <w:lastRenderedPageBreak/>
+        <w:t>Import Manifest Error 2</w:t>
+      </w:r>
+    </w:p>
+    <w:p>
+      <w:r>
+        <w:rPr>
+          <w:noProof/>
+        </w:rPr>
+        <w:drawing>
+          <wp:inline distT="0" distB="0" distL="0" distR="0" wp14:anchorId="2FF6564D" wp14:editId="1AE50E93">
+            <wp:extent cx="4851400" cy="3619725"/>
+            <wp:effectExtent l="0" t="0" r="0" b="0"/>
+            <wp:docPr id="11" name="Picture 11"/>
+            <wp:cNvGraphicFramePr>
+              <a:graphicFrameLocks xmlns:a="http://schemas.openxmlformats.org/drawingml/2006/main" noChangeAspect="1"/>
+            </wp:cNvGraphicFramePr>
+            <a:graphic xmlns:a="http://schemas.openxmlformats.org/drawingml/2006/main">
+              <a:graphicData uri="http://schemas.openxmlformats.org/drawingml/2006/picture">
+                <pic:pic xmlns:pic="http://schemas.openxmlformats.org/drawingml/2006/picture">
+                  <pic:nvPicPr>
+                    <pic:cNvPr id="11" name="Screen Shot 2018-05-21 at 10.46.46 pm.png"/>
+                    <pic:cNvPicPr/>
+                  </pic:nvPicPr>
+                  <pic:blipFill>
+                    <a:blip r:embed="rId8" cstate="print">
+                      <a:extLst>
+                        <a:ext uri="{28A0092B-C50C-407E-A947-70E740481C1C}">
+                          <a14:useLocalDpi xmlns:a14="http://schemas.microsoft.com/office/drawing/2010/main" val="0"/>
+                        </a:ext>
+                      </a:extLst>
+                    </a:blip>
+                    <a:stretch>
+                      <a:fillRect/>
+                    </a:stretch>
+                  </pic:blipFill>
+                  <pic:spPr>
+                    <a:xfrm>
+                      <a:off x="0" y="0"/>
+                      <a:ext cx="4858188" cy="3624789"/>
+                    </a:xfrm>
+                    <a:prstGeom prst="rect">
+                      <a:avLst/>
+                    </a:prstGeom>
+                  </pic:spPr>
+                </pic:pic>
+              </a:graphicData>
+            </a:graphic>
+          </wp:inline>
+        </w:drawing>
+      </w:r>
+    </w:p>
+    <w:p/>
+    <w:p/>
+    <w:p>
+      <w:pPr>
+        <w:pStyle w:val="Heading2"/>
+      </w:pPr>
+      <w:r>
+        <w:t xml:space="preserve">Import Sales </w:t>
+      </w:r>
+      <w:proofErr w:type="gramStart"/>
+      <w:r>
+        <w:t>Log  Error</w:t>
+      </w:r>
+      <w:proofErr w:type="gramEnd"/>
+    </w:p>
+    <w:p>
+      <w:r>
+        <w:rPr>
+          <w:noProof/>
+        </w:rPr>
+        <w:drawing>
+          <wp:inline distT="0" distB="0" distL="0" distR="0" wp14:anchorId="74F5C52B" wp14:editId="6859BF83">
+            <wp:extent cx="5181600" cy="3901710"/>
+            <wp:effectExtent l="0" t="0" r="0" b="0"/>
+            <wp:docPr id="12" name="Picture 12"/>
+            <wp:cNvGraphicFramePr>
+              <a:graphicFrameLocks xmlns:a="http://schemas.openxmlformats.org/drawingml/2006/main" noChangeAspect="1"/>
+            </wp:cNvGraphicFramePr>
+            <a:graphic xmlns:a="http://schemas.openxmlformats.org/drawingml/2006/main">
+              <a:graphicData uri="http://schemas.openxmlformats.org/drawingml/2006/picture">
+                <pic:pic xmlns:pic="http://schemas.openxmlformats.org/drawingml/2006/picture">
+                  <pic:nvPicPr>
+                    <pic:cNvPr id="12" name="Screen Shot 2018-05-21 at 10.54.38 pm.png"/>
                     <pic:cNvPicPr/>
                   </pic:nvPicPr>
                   <pic:blipFill>
@@ -1783,7 +2026,7 @@
                   <pic:spPr>
                     <a:xfrm>
                       <a:off x="0" y="0"/>
-                      <a:ext cx="4451594" cy="3341163"/>
+                      <a:ext cx="5189311" cy="3907516"/>
                     </a:xfrm>
                     <a:prstGeom prst="rect">
                       <a:avLst/>
@@ -1796,30 +2039,13 @@
         </w:drawing>
       </w:r>
     </w:p>
-    <w:p/>
     <w:p>
       <w:pPr>
         <w:pStyle w:val="Heading2"/>
       </w:pPr>
       <w:r>
-        <w:t>Import Manifest Error</w:t>
-      </w:r>
-    </w:p>
-    <w:p>
-      <w:r>
-        <w:t xml:space="preserve">The manifest is </w:t>
-      </w:r>
-      <w:r>
-        <w:t xml:space="preserve">used as a list of items to order. </w:t>
-      </w:r>
-      <w:r>
-        <w:t>If the file p</w:t>
-      </w:r>
-      <w:r>
-        <w:t>ath does not go to a</w:t>
-      </w:r>
-      <w:r>
-        <w:t xml:space="preserve"> file, the data provided is invalid or values are missing, this error will appear</w:t>
+        <w:lastRenderedPageBreak/>
+        <w:t>No File Selected Error</w:t>
       </w:r>
     </w:p>
     <w:p>
@@ -1828,10 +2054,10 @@
           <w:noProof/>
         </w:rPr>
         <w:drawing>
-          <wp:inline distT="0" distB="0" distL="0" distR="0" wp14:anchorId="7DA768B0" wp14:editId="6CC64073">
-            <wp:extent cx="4363656" cy="3272742"/>
-            <wp:effectExtent l="0" t="0" r="5715" b="4445"/>
-            <wp:docPr id="3" name="Picture 3"/>
+          <wp:inline distT="0" distB="0" distL="0" distR="0" wp14:anchorId="6F36749E" wp14:editId="2B67EDA8">
+            <wp:extent cx="2895600" cy="2160087"/>
+            <wp:effectExtent l="0" t="0" r="0" b="0"/>
+            <wp:docPr id="13" name="Picture 13"/>
             <wp:cNvGraphicFramePr>
               <a:graphicFrameLocks xmlns:a="http://schemas.openxmlformats.org/drawingml/2006/main" noChangeAspect="1"/>
             </wp:cNvGraphicFramePr>
@@ -1839,7 +2065,7 @@
               <a:graphicData uri="http://schemas.openxmlformats.org/drawingml/2006/picture">
                 <pic:pic xmlns:pic="http://schemas.openxmlformats.org/drawingml/2006/picture">
                   <pic:nvPicPr>
-                    <pic:cNvPr id="3" name="Screen Shot 2018-05-21 at 3.30.22 pm.png"/>
+                    <pic:cNvPr id="13" name="Screen Shot 2018-05-21 at 10.32.55 pm.png"/>
                     <pic:cNvPicPr/>
                   </pic:nvPicPr>
                   <pic:blipFill>
@@ -1857,7 +2083,7 @@
                   <pic:spPr>
                     <a:xfrm>
                       <a:off x="0" y="0"/>
-                      <a:ext cx="4422763" cy="3317072"/>
+                      <a:ext cx="2911374" cy="2171854"/>
                     </a:xfrm>
                     <a:prstGeom prst="rect">
                       <a:avLst/>
@@ -1869,38 +2095,15 @@
           </wp:inline>
         </w:drawing>
       </w:r>
-    </w:p>
-    <w:p/>
-    <w:p/>
-    <w:p>
-      <w:pPr>
-        <w:pStyle w:val="Heading2"/>
-      </w:pPr>
-      <w:r>
-        <w:t>Export Manifest Error</w:t>
-      </w:r>
-    </w:p>
-    <w:p>
-      <w:r>
-        <w:t>This error message appears when the user attempts to generate a manifest while the inventory</w:t>
-      </w:r>
-      <w:r>
-        <w:t xml:space="preserve"> is empty</w:t>
-      </w:r>
-      <w:r>
-        <w:t>.</w:t>
-      </w:r>
-    </w:p>
-    <w:p>
       <w:r>
         <w:rPr>
           <w:noProof/>
         </w:rPr>
         <w:drawing>
-          <wp:inline distT="0" distB="0" distL="0" distR="0" wp14:anchorId="2FF6564D" wp14:editId="71BA5C55">
-            <wp:extent cx="4684980" cy="3495555"/>
-            <wp:effectExtent l="0" t="0" r="1905" b="0"/>
-            <wp:docPr id="11" name="Picture 11"/>
+          <wp:inline distT="0" distB="0" distL="0" distR="0" wp14:anchorId="6706825A" wp14:editId="1C5961CF">
+            <wp:extent cx="2895600" cy="2160086"/>
+            <wp:effectExtent l="0" t="0" r="0" b="0"/>
+            <wp:docPr id="14" name="Picture 14"/>
             <wp:cNvGraphicFramePr>
               <a:graphicFrameLocks xmlns:a="http://schemas.openxmlformats.org/drawingml/2006/main" noChangeAspect="1"/>
             </wp:cNvGraphicFramePr>
@@ -1908,7 +2111,7 @@
               <a:graphicData uri="http://schemas.openxmlformats.org/drawingml/2006/picture">
                 <pic:pic xmlns:pic="http://schemas.openxmlformats.org/drawingml/2006/picture">
                   <pic:nvPicPr>
-                    <pic:cNvPr id="11" name="Screen Shot 2018-05-21 at 10.46.46 pm.png"/>
+                    <pic:cNvPr id="14" name="Screen Shot 2018-05-21 at 10.32.46 pm.png"/>
                     <pic:cNvPicPr/>
                   </pic:nvPicPr>
                   <pic:blipFill>
@@ -1926,7 +2129,7 @@
                   <pic:spPr>
                     <a:xfrm>
                       <a:off x="0" y="0"/>
-                      <a:ext cx="4699606" cy="3506468"/>
+                      <a:ext cx="2925112" cy="2182102"/>
                     </a:xfrm>
                     <a:prstGeom prst="rect">
                       <a:avLst/>
@@ -1938,48 +2141,15 @@
           </wp:inline>
         </w:drawing>
       </w:r>
-    </w:p>
-    <w:p/>
-    <w:p>
-      <w:pPr>
-        <w:pStyle w:val="Heading2"/>
-      </w:pPr>
-      <w:r>
-        <w:t>Import Sales Log</w:t>
-      </w:r>
-      <w:r>
-        <w:t xml:space="preserve"> Error</w:t>
-      </w:r>
-    </w:p>
-    <w:p>
-      <w:r>
-        <w:t>The sales log is used to ad</w:t>
-      </w:r>
-      <w:r>
-        <w:t>just stock and compares stock amount to its reorder amount.</w:t>
-      </w:r>
-    </w:p>
-    <w:p>
-      <w:r>
-        <w:t>If the file p</w:t>
-      </w:r>
-      <w:r>
-        <w:t xml:space="preserve">ath does not go to a </w:t>
-      </w:r>
-      <w:r>
-        <w:t>file, the data provided is invalid or values are missing, this error will appear</w:t>
-      </w:r>
-    </w:p>
-    <w:p>
       <w:r>
         <w:rPr>
           <w:noProof/>
         </w:rPr>
         <w:drawing>
-          <wp:inline distT="0" distB="0" distL="0" distR="0" wp14:anchorId="74F5C52B" wp14:editId="3D8EE833">
-            <wp:extent cx="4719070" cy="3553428"/>
-            <wp:effectExtent l="0" t="0" r="5715" b="3175"/>
-            <wp:docPr id="12" name="Picture 12"/>
+          <wp:inline distT="0" distB="0" distL="0" distR="0" wp14:anchorId="22E9E028" wp14:editId="203C655C">
+            <wp:extent cx="2882900" cy="2150613"/>
+            <wp:effectExtent l="0" t="0" r="0" b="0"/>
+            <wp:docPr id="15" name="Picture 15"/>
             <wp:cNvGraphicFramePr>
               <a:graphicFrameLocks xmlns:a="http://schemas.openxmlformats.org/drawingml/2006/main" noChangeAspect="1"/>
             </wp:cNvGraphicFramePr>
@@ -1987,7 +2157,7 @@
               <a:graphicData uri="http://schemas.openxmlformats.org/drawingml/2006/picture">
                 <pic:pic xmlns:pic="http://schemas.openxmlformats.org/drawingml/2006/picture">
                   <pic:nvPicPr>
-                    <pic:cNvPr id="12" name="Screen Shot 2018-05-21 at 10.54.38 pm.png"/>
+                    <pic:cNvPr id="15" name="Screen Shot 2018-05-21 at 10.32.50 pm.png"/>
                     <pic:cNvPicPr/>
                   </pic:nvPicPr>
                   <pic:blipFill>
@@ -2005,7 +2175,7 @@
                   <pic:spPr>
                     <a:xfrm>
                       <a:off x="0" y="0"/>
-                      <a:ext cx="4735082" cy="3565485"/>
+                      <a:ext cx="2897975" cy="2161859"/>
                     </a:xfrm>
                     <a:prstGeom prst="rect">
                       <a:avLst/>
@@ -2017,34 +2187,15 @@
           </wp:inline>
         </w:drawing>
       </w:r>
-    </w:p>
-    <w:p>
-      <w:pPr>
-        <w:pStyle w:val="Heading2"/>
-      </w:pPr>
-      <w:r>
-        <w:lastRenderedPageBreak/>
-        <w:t>No File Selected Error</w:t>
-      </w:r>
-    </w:p>
-    <w:p>
-      <w:r>
-        <w:t>If the user does not select a file through the FileChooser or the TextArea is blank, these errors will appear depending on which button is selected.</w:t>
-      </w:r>
-    </w:p>
-    <w:p>
-      <w:pPr>
-        <w:pStyle w:val="Heading2"/>
-      </w:pPr>
       <w:r>
         <w:rPr>
           <w:noProof/>
         </w:rPr>
         <w:drawing>
-          <wp:inline distT="0" distB="0" distL="0" distR="0" wp14:anchorId="6F36749E" wp14:editId="44FA2831">
-            <wp:extent cx="2606667" cy="1944546"/>
+          <wp:inline distT="0" distB="0" distL="0" distR="0" wp14:anchorId="3F803471" wp14:editId="74745B93">
+            <wp:extent cx="2882900" cy="2150613"/>
             <wp:effectExtent l="0" t="0" r="0" b="0"/>
-            <wp:docPr id="13" name="Picture 13"/>
+            <wp:docPr id="16" name="Picture 16"/>
             <wp:cNvGraphicFramePr>
               <a:graphicFrameLocks xmlns:a="http://schemas.openxmlformats.org/drawingml/2006/main" noChangeAspect="1"/>
             </wp:cNvGraphicFramePr>
@@ -2052,7 +2203,7 @@
               <a:graphicData uri="http://schemas.openxmlformats.org/drawingml/2006/picture">
                 <pic:pic xmlns:pic="http://schemas.openxmlformats.org/drawingml/2006/picture">
                   <pic:nvPicPr>
-                    <pic:cNvPr id="13" name="Screen Shot 2018-05-21 at 10.32.55 pm.png"/>
+                    <pic:cNvPr id="16" name="Screen Shot 2018-05-21 at 10.32.52 pm.png"/>
                     <pic:cNvPicPr/>
                   </pic:nvPicPr>
                   <pic:blipFill>
@@ -2070,145 +2221,7 @@
                   <pic:spPr>
                     <a:xfrm>
                       <a:off x="0" y="0"/>
-                      <a:ext cx="2632457" cy="1963785"/>
-                    </a:xfrm>
-                    <a:prstGeom prst="rect">
-                      <a:avLst/>
-                    </a:prstGeom>
-                  </pic:spPr>
-                </pic:pic>
-              </a:graphicData>
-            </a:graphic>
-          </wp:inline>
-        </w:drawing>
-      </w:r>
-      <w:r>
-        <w:rPr>
-          <w:noProof/>
-        </w:rPr>
-        <w:drawing>
-          <wp:inline distT="0" distB="0" distL="0" distR="0" wp14:anchorId="6706825A" wp14:editId="0F43D47C">
-            <wp:extent cx="2637701" cy="1967696"/>
-            <wp:effectExtent l="0" t="0" r="0" b="0"/>
-            <wp:docPr id="14" name="Picture 14"/>
-            <wp:cNvGraphicFramePr>
-              <a:graphicFrameLocks xmlns:a="http://schemas.openxmlformats.org/drawingml/2006/main" noChangeAspect="1"/>
-            </wp:cNvGraphicFramePr>
-            <a:graphic xmlns:a="http://schemas.openxmlformats.org/drawingml/2006/main">
-              <a:graphicData uri="http://schemas.openxmlformats.org/drawingml/2006/picture">
-                <pic:pic xmlns:pic="http://schemas.openxmlformats.org/drawingml/2006/picture">
-                  <pic:nvPicPr>
-                    <pic:cNvPr id="14" name="Screen Shot 2018-05-21 at 10.32.46 pm.png"/>
-                    <pic:cNvPicPr/>
-                  </pic:nvPicPr>
-                  <pic:blipFill>
-                    <a:blip r:embed="rId14" cstate="print">
-                      <a:extLst>
-                        <a:ext uri="{28A0092B-C50C-407E-A947-70E740481C1C}">
-                          <a14:useLocalDpi xmlns:a14="http://schemas.microsoft.com/office/drawing/2010/main" val="0"/>
-                        </a:ext>
-                      </a:extLst>
-                    </a:blip>
-                    <a:stretch>
-                      <a:fillRect/>
-                    </a:stretch>
-                  </pic:blipFill>
-                  <pic:spPr>
-                    <a:xfrm>
-                      <a:off x="0" y="0"/>
-                      <a:ext cx="2676323" cy="1996508"/>
-                    </a:xfrm>
-                    <a:prstGeom prst="rect">
-                      <a:avLst/>
-                    </a:prstGeom>
-                  </pic:spPr>
-                </pic:pic>
-              </a:graphicData>
-            </a:graphic>
-          </wp:inline>
-        </w:drawing>
-      </w:r>
-      <w:r>
-        <w:rPr>
-          <w:noProof/>
-        </w:rPr>
-        <w:drawing>
-          <wp:inline distT="0" distB="0" distL="0" distR="0" wp14:anchorId="22E9E028" wp14:editId="04583B94">
-            <wp:extent cx="2591151" cy="1932972"/>
-            <wp:effectExtent l="0" t="0" r="0" b="0"/>
-            <wp:docPr id="15" name="Picture 15"/>
-            <wp:cNvGraphicFramePr>
-              <a:graphicFrameLocks xmlns:a="http://schemas.openxmlformats.org/drawingml/2006/main" noChangeAspect="1"/>
-            </wp:cNvGraphicFramePr>
-            <a:graphic xmlns:a="http://schemas.openxmlformats.org/drawingml/2006/main">
-              <a:graphicData uri="http://schemas.openxmlformats.org/drawingml/2006/picture">
-                <pic:pic xmlns:pic="http://schemas.openxmlformats.org/drawingml/2006/picture">
-                  <pic:nvPicPr>
-                    <pic:cNvPr id="15" name="Screen Shot 2018-05-21 at 10.32.50 pm.png"/>
-                    <pic:cNvPicPr/>
-                  </pic:nvPicPr>
-                  <pic:blipFill>
-                    <a:blip r:embed="rId15" cstate="print">
-                      <a:extLst>
-                        <a:ext uri="{28A0092B-C50C-407E-A947-70E740481C1C}">
-                          <a14:useLocalDpi xmlns:a14="http://schemas.microsoft.com/office/drawing/2010/main" val="0"/>
-                        </a:ext>
-                      </a:extLst>
-                    </a:blip>
-                    <a:stretch>
-                      <a:fillRect/>
-                    </a:stretch>
-                  </pic:blipFill>
-                  <pic:spPr>
-                    <a:xfrm>
-                      <a:off x="0" y="0"/>
-                      <a:ext cx="2618191" cy="1953143"/>
-                    </a:xfrm>
-                    <a:prstGeom prst="rect">
-                      <a:avLst/>
-                    </a:prstGeom>
-                  </pic:spPr>
-                </pic:pic>
-              </a:graphicData>
-            </a:graphic>
-          </wp:inline>
-        </w:drawing>
-      </w:r>
-      <w:r>
-        <w:rPr>
-          <w:noProof/>
-        </w:rPr>
-        <w:drawing>
-          <wp:inline distT="0" distB="0" distL="0" distR="0" wp14:anchorId="3F803471" wp14:editId="2E7EF5CC">
-            <wp:extent cx="2885911" cy="2152859"/>
-            <wp:effectExtent l="0" t="0" r="0" b="0"/>
-            <wp:docPr id="16" name="Picture 16"/>
-            <wp:cNvGraphicFramePr>
-              <a:graphicFrameLocks xmlns:a="http://schemas.openxmlformats.org/drawingml/2006/main" noChangeAspect="1"/>
-            </wp:cNvGraphicFramePr>
-            <a:graphic xmlns:a="http://schemas.openxmlformats.org/drawingml/2006/main">
-              <a:graphicData uri="http://schemas.openxmlformats.org/drawingml/2006/picture">
-                <pic:pic xmlns:pic="http://schemas.openxmlformats.org/drawingml/2006/picture">
-                  <pic:nvPicPr>
-                    <pic:cNvPr id="16" name="Screen Shot 2018-05-21 at 10.32.52 pm.png"/>
-                    <pic:cNvPicPr/>
-                  </pic:nvPicPr>
-                  <pic:blipFill>
-                    <a:blip r:embed="rId16" cstate="print">
-                      <a:extLst>
-                        <a:ext uri="{28A0092B-C50C-407E-A947-70E740481C1C}">
-                          <a14:useLocalDpi xmlns:a14="http://schemas.microsoft.com/office/drawing/2010/main" val="0"/>
-                        </a:ext>
-                      </a:extLst>
-                    </a:blip>
-                    <a:stretch>
-                      <a:fillRect/>
-                    </a:stretch>
-                  </pic:blipFill>
-                  <pic:spPr>
-                    <a:xfrm>
-                      <a:off x="0" y="0"/>
-                      <a:ext cx="2885911" cy="2152859"/>
+                      <a:ext cx="2940523" cy="2193599"/>
                     </a:xfrm>
                     <a:prstGeom prst="rect">
                       <a:avLst/>
@@ -2231,44 +2244,6 @@
     </w:sectPr>
   </w:body>
 </w:document>
-</file>
-
-<file path=word/endnotes.xml><?xml version="1.0" encoding="utf-8"?>
-<w:endnotes xmlns:wpc="http://schemas.microsoft.com/office/word/2010/wordprocessingCanvas" xmlns:cx="http://schemas.microsoft.com/office/drawing/2014/chartex" xmlns:cx1="http://schemas.microsoft.com/office/drawing/2015/9/8/chartex" xmlns:cx2="http://schemas.microsoft.com/office/drawing/2015/10/21/chartex" xmlns:cx3="http://schemas.microsoft.com/office/drawing/2016/5/9/chartex" xmlns:cx4="http://schemas.microsoft.com/office/drawing/2016/5/10/chartex" xmlns:cx5="http://schemas.microsoft.com/office/drawing/2016/5/11/chartex" xmlns:cx6="http://schemas.microsoft.com/office/drawing/2016/5/12/chartex" xmlns:cx7="http://schemas.microsoft.com/office/drawing/2016/5/13/chartex" xmlns:cx8="http://schemas.microsoft.com/office/drawing/2016/5/14/chartex" xmlns:mc="http://schemas.openxmlformats.org/markup-compatibility/2006" xmlns:aink="http://schemas.microsoft.com/office/drawing/2016/ink" xmlns:am3d="http://schemas.microsoft.com/office/drawing/2017/model3d" xmlns:o="urn:schemas-microsoft-com:office:office" xmlns:r="http://schemas.openxmlformats.org/officeDocument/2006/relationships" xmlns:m="http://schemas.openxmlformats.org/officeDocument/2006/math" xmlns:v="urn:schemas-microsoft-com:vml" xmlns:wp14="http://schemas.microsoft.com/office/word/2010/wordprocessingDrawing" xmlns:wp="http://schemas.openxmlformats.org/drawingml/2006/wordprocessingDrawing" xmlns:w10="urn:schemas-microsoft-com:office:word" xmlns:w="http://schemas.openxmlformats.org/wordprocessingml/2006/main" xmlns:w14="http://schemas.microsoft.com/office/word/2010/wordml" xmlns:w15="http://schemas.microsoft.com/office/word/2012/wordml" xmlns:w16cid="http://schemas.microsoft.com/office/word/2016/wordml/cid" xmlns:w16se="http://schemas.microsoft.com/office/word/2015/wordml/symex" xmlns:wpg="http://schemas.microsoft.com/office/word/2010/wordprocessingGroup" xmlns:wpi="http://schemas.microsoft.com/office/word/2010/wordprocessingInk" xmlns:wne="http://schemas.microsoft.com/office/word/2006/wordml" xmlns:wps="http://schemas.microsoft.com/office/word/2010/wordprocessingShape" mc:Ignorable="w14 w15 w16se w16cid wp14">
-  <w:endnote w:type="separator" w:id="-1">
-    <w:p>
-      <w:r>
-        <w:separator/>
-      </w:r>
-    </w:p>
-  </w:endnote>
-  <w:endnote w:type="continuationSeparator" w:id="0">
-    <w:p>
-      <w:r>
-        <w:continuationSeparator/>
-      </w:r>
-    </w:p>
-  </w:endnote>
-</w:endnotes>
-</file>
-
-<file path=word/footnotes.xml><?xml version="1.0" encoding="utf-8"?>
-<w:footnotes xmlns:wpc="http://schemas.microsoft.com/office/word/2010/wordprocessingCanvas" xmlns:cx="http://schemas.microsoft.com/office/drawing/2014/chartex" xmlns:cx1="http://schemas.microsoft.com/office/drawing/2015/9/8/chartex" xmlns:cx2="http://schemas.microsoft.com/office/drawing/2015/10/21/chartex" xmlns:cx3="http://schemas.microsoft.com/office/drawing/2016/5/9/chartex" xmlns:cx4="http://schemas.microsoft.com/office/drawing/2016/5/10/chartex" xmlns:cx5="http://schemas.microsoft.com/office/drawing/2016/5/11/chartex" xmlns:cx6="http://schemas.microsoft.com/office/drawing/2016/5/12/chartex" xmlns:cx7="http://schemas.microsoft.com/office/drawing/2016/5/13/chartex" xmlns:cx8="http://schemas.microsoft.com/office/drawing/2016/5/14/chartex" xmlns:mc="http://schemas.openxmlformats.org/markup-compatibility/2006" xmlns:aink="http://schemas.microsoft.com/office/drawing/2016/ink" xmlns:am3d="http://schemas.microsoft.com/office/drawing/2017/model3d" xmlns:o="urn:schemas-microsoft-com:office:office" xmlns:r="http://schemas.openxmlformats.org/officeDocument/2006/relationships" xmlns:m="http://schemas.openxmlformats.org/officeDocument/2006/math" xmlns:v="urn:schemas-microsoft-com:vml" xmlns:wp14="http://schemas.microsoft.com/office/word/2010/wordprocessingDrawing" xmlns:wp="http://schemas.openxmlformats.org/drawingml/2006/wordprocessingDrawing" xmlns:w10="urn:schemas-microsoft-com:office:word" xmlns:w="http://schemas.openxmlformats.org/wordprocessingml/2006/main" xmlns:w14="http://schemas.microsoft.com/office/word/2010/wordml" xmlns:w15="http://schemas.microsoft.com/office/word/2012/wordml" xmlns:w16cid="http://schemas.microsoft.com/office/word/2016/wordml/cid" xmlns:w16se="http://schemas.microsoft.com/office/word/2015/wordml/symex" xmlns:wpg="http://schemas.microsoft.com/office/word/2010/wordprocessingGroup" xmlns:wpi="http://schemas.microsoft.com/office/word/2010/wordprocessingInk" xmlns:wne="http://schemas.microsoft.com/office/word/2006/wordml" xmlns:wps="http://schemas.microsoft.com/office/word/2010/wordprocessingShape" mc:Ignorable="w14 w15 w16se w16cid wp14">
-  <w:footnote w:type="separator" w:id="-1">
-    <w:p>
-      <w:r>
-        <w:separator/>
-      </w:r>
-    </w:p>
-  </w:footnote>
-  <w:footnote w:type="continuationSeparator" w:id="0">
-    <w:p>
-      <w:r>
-        <w:continuationSeparator/>
-      </w:r>
-    </w:p>
-  </w:footnote>
-</w:footnotes>
 </file>
 
 <file path=word/styles.xml><?xml version="1.0" encoding="utf-8"?>
@@ -2988,48 +2963,6 @@
       <w:szCs w:val="26"/>
     </w:rPr>
   </w:style>
-  <w:style w:type="paragraph" w:styleId="Header">
-    <w:name w:val="header"/>
-    <w:basedOn w:val="Normal"/>
-    <w:link w:val="HeaderChar"/>
-    <w:uiPriority w:val="99"/>
-    <w:unhideWhenUsed/>
-    <w:rsid w:val="0082675B"/>
-    <w:pPr>
-      <w:tabs>
-        <w:tab w:val="center" w:pos="4513"/>
-        <w:tab w:val="right" w:pos="9026"/>
-      </w:tabs>
-    </w:pPr>
-  </w:style>
-  <w:style w:type="character" w:customStyle="1" w:styleId="HeaderChar">
-    <w:name w:val="Header Char"/>
-    <w:basedOn w:val="DefaultParagraphFont"/>
-    <w:link w:val="Header"/>
-    <w:uiPriority w:val="99"/>
-    <w:rsid w:val="0082675B"/>
-  </w:style>
-  <w:style w:type="paragraph" w:styleId="Footer">
-    <w:name w:val="footer"/>
-    <w:basedOn w:val="Normal"/>
-    <w:link w:val="FooterChar"/>
-    <w:uiPriority w:val="99"/>
-    <w:unhideWhenUsed/>
-    <w:rsid w:val="0082675B"/>
-    <w:pPr>
-      <w:tabs>
-        <w:tab w:val="center" w:pos="4513"/>
-        <w:tab w:val="right" w:pos="9026"/>
-      </w:tabs>
-    </w:pPr>
-  </w:style>
-  <w:style w:type="character" w:customStyle="1" w:styleId="FooterChar">
-    <w:name w:val="Footer Char"/>
-    <w:basedOn w:val="DefaultParagraphFont"/>
-    <w:link w:val="Footer"/>
-    <w:uiPriority w:val="99"/>
-    <w:rsid w:val="0082675B"/>
-  </w:style>
 </w:styles>
 </file>
 
@@ -3329,30 +3262,11 @@
 </file>
 
 <file path=customXml/item1.xml><?xml version="1.0" encoding="utf-8"?>
-<CoverPageProperties xmlns="http://schemas.microsoft.com/office/2006/coverPageProps">
-  <PublishDate/>
-  <Abstract/>
-  <CompanyAddress>N9918205</CompanyAddress>
-  <CompanyPhone/>
-  <CompanyFax/>
-  <CompanyEmail/>
-</CoverPageProperties>
-</file>
-
-<file path=customXml/item2.xml><?xml version="1.0" encoding="utf-8"?>
 <b:Sources xmlns:b="http://schemas.openxmlformats.org/officeDocument/2006/bibliography" xmlns="http://schemas.openxmlformats.org/officeDocument/2006/bibliography" SelectedStyle="/APASixthEditionOfficeOnline.xsl" StyleName="APA" Version="6"/>
 </file>
 
 <file path=customXml/itemProps1.xml><?xml version="1.0" encoding="utf-8"?>
-<ds:datastoreItem xmlns:ds="http://schemas.openxmlformats.org/officeDocument/2006/customXml" ds:itemID="{55AF091B-3C7A-41E3-B477-F2FDAA23CFDA}">
-  <ds:schemaRefs>
-    <ds:schemaRef ds:uri="http://schemas.microsoft.com/office/2006/coverPageProps"/>
-  </ds:schemaRefs>
-</ds:datastoreItem>
-</file>
-
-<file path=customXml/itemProps2.xml><?xml version="1.0" encoding="utf-8"?>
-<ds:datastoreItem xmlns:ds="http://schemas.openxmlformats.org/officeDocument/2006/customXml" ds:itemID="{1F40EF00-656B-3941-A1D8-8F5A4E4C2618}">
+<ds:datastoreItem xmlns:ds="http://schemas.openxmlformats.org/officeDocument/2006/customXml" ds:itemID="{A089E9CF-56E7-4741-9CAB-098C21CA6728}">
   <ds:schemaRefs>
     <ds:schemaRef ds:uri="http://schemas.openxmlformats.org/officeDocument/2006/bibliography"/>
   </ds:schemaRefs>

</xml_diff>